<commit_message>
added folders for weather data, edited to get rid of junk at the end of lgr files
</commit_message>
<xml_diff>
--- a/todos.docx
+++ b/todos.docx
@@ -11,16 +11,16 @@
         <w:rPr>
           <w:b/>
           <w:bCs/>
-          <w:sz w:val="28"/>
-          <w:szCs w:val="28"/>
+          <w:sz w:val="36"/>
+          <w:szCs w:val="36"/>
         </w:rPr>
       </w:pPr>
       <w:r>
         <w:rPr>
           <w:b/>
           <w:bCs/>
-          <w:sz w:val="28"/>
-          <w:szCs w:val="28"/>
+          <w:sz w:val="36"/>
+          <w:szCs w:val="36"/>
         </w:rPr>
         <w:t xml:space="preserve">Methane Project </w:t>
       </w:r>
@@ -29,12 +29,21 @@
         <w:rPr>
           <w:b/>
           <w:bCs/>
-          <w:sz w:val="28"/>
-          <w:szCs w:val="28"/>
+          <w:sz w:val="36"/>
+          <w:szCs w:val="36"/>
         </w:rPr>
         <w:t>todos</w:t>
       </w:r>
       <w:proofErr w:type="spellEnd"/>
+      <w:r>
+        <w:rPr>
+          <w:b/>
+          <w:bCs/>
+          <w:sz w:val="36"/>
+          <w:szCs w:val="36"/>
+        </w:rPr>
+        <w:t>/log</w:t>
+      </w:r>
     </w:p>
     <w:p>
       <w:pPr>
@@ -55,43 +64,7 @@
           <w:sz w:val="24"/>
           <w:szCs w:val="24"/>
         </w:rPr>
-        <w:t xml:space="preserve">Transfer code to work with </w:t>
-      </w:r>
-      <w:proofErr w:type="spellStart"/>
-      <w:r>
-        <w:rPr>
-          <w:rFonts w:ascii="Times New Roman" w:hAnsi="Times New Roman" w:cs="Times New Roman"/>
-          <w:sz w:val="24"/>
-          <w:szCs w:val="24"/>
-        </w:rPr>
-        <w:t>Conda</w:t>
-      </w:r>
-      <w:proofErr w:type="spellEnd"/>
-      <w:r>
-        <w:rPr>
-          <w:rFonts w:ascii="Times New Roman" w:hAnsi="Times New Roman" w:cs="Times New Roman"/>
-          <w:sz w:val="24"/>
-          <w:szCs w:val="24"/>
-        </w:rPr>
-        <w:t xml:space="preserve">, not on </w:t>
-      </w:r>
-      <w:proofErr w:type="spellStart"/>
-      <w:r>
-        <w:rPr>
-          <w:rFonts w:ascii="Times New Roman" w:hAnsi="Times New Roman" w:cs="Times New Roman"/>
-          <w:sz w:val="24"/>
-          <w:szCs w:val="24"/>
-        </w:rPr>
-        <w:t>Jupyter</w:t>
-      </w:r>
-      <w:proofErr w:type="spellEnd"/>
-      <w:r>
-        <w:rPr>
-          <w:rFonts w:ascii="Times New Roman" w:hAnsi="Times New Roman" w:cs="Times New Roman"/>
-          <w:sz w:val="24"/>
-          <w:szCs w:val="24"/>
-        </w:rPr>
-        <w:t xml:space="preserve"> Notebook </w:t>
+        <w:t>Set up dummy files for code to work on</w:t>
       </w:r>
     </w:p>
     <w:p>
@@ -101,19 +74,45 @@
           <w:ilvl w:val="0"/>
           <w:numId w:val="1"/>
         </w:numPr>
-        <w:rPr>
-          <w:rFonts w:ascii="Times New Roman" w:hAnsi="Times New Roman" w:cs="Times New Roman"/>
-          <w:sz w:val="24"/>
-          <w:szCs w:val="24"/>
-        </w:rPr>
-      </w:pPr>
-      <w:r>
-        <w:rPr>
-          <w:rFonts w:ascii="Times New Roman" w:hAnsi="Times New Roman" w:cs="Times New Roman"/>
-          <w:sz w:val="24"/>
-          <w:szCs w:val="24"/>
-        </w:rPr>
-        <w:t>Set up dummy files for code to work on</w:t>
+        <w:pBdr>
+          <w:bottom w:val="single" w:sz="6" w:space="1" w:color="auto"/>
+        </w:pBdr>
+        <w:rPr>
+          <w:rFonts w:ascii="Times New Roman" w:hAnsi="Times New Roman" w:cs="Times New Roman"/>
+          <w:sz w:val="24"/>
+          <w:szCs w:val="24"/>
+        </w:rPr>
+      </w:pPr>
+      <w:r>
+        <w:rPr>
+          <w:rFonts w:ascii="Times New Roman" w:hAnsi="Times New Roman" w:cs="Times New Roman"/>
+          <w:sz w:val="24"/>
+          <w:szCs w:val="24"/>
+        </w:rPr>
+        <w:t>Make so filename is automatically created</w:t>
+      </w:r>
+    </w:p>
+    <w:p>
+      <w:pPr>
+        <w:ind w:left="360"/>
+        <w:jc w:val="center"/>
+        <w:rPr>
+          <w:rFonts w:ascii="Times New Roman" w:hAnsi="Times New Roman" w:cs="Times New Roman"/>
+          <w:b/>
+          <w:bCs/>
+          <w:sz w:val="36"/>
+          <w:szCs w:val="36"/>
+        </w:rPr>
+      </w:pPr>
+      <w:r>
+        <w:rPr>
+          <w:rFonts w:ascii="Times New Roman" w:hAnsi="Times New Roman" w:cs="Times New Roman"/>
+          <w:b/>
+          <w:bCs/>
+          <w:sz w:val="36"/>
+          <w:szCs w:val="36"/>
+        </w:rPr>
+        <w:t>Log</w:t>
       </w:r>
     </w:p>
     <w:p>
@@ -125,17 +124,231 @@
         </w:numPr>
         <w:rPr>
           <w:rFonts w:ascii="Times New Roman" w:hAnsi="Times New Roman" w:cs="Times New Roman"/>
-          <w:sz w:val="24"/>
-          <w:szCs w:val="24"/>
-        </w:rPr>
-      </w:pPr>
-      <w:r>
-        <w:rPr>
-          <w:rFonts w:ascii="Times New Roman" w:hAnsi="Times New Roman" w:cs="Times New Roman"/>
-          <w:sz w:val="24"/>
-          <w:szCs w:val="24"/>
-        </w:rPr>
-        <w:t>Make so filename is automatically created</w:t>
+          <w:sz w:val="36"/>
+          <w:szCs w:val="36"/>
+        </w:rPr>
+      </w:pPr>
+      <w:r>
+        <w:rPr>
+          <w:rFonts w:ascii="Times New Roman" w:hAnsi="Times New Roman" w:cs="Times New Roman"/>
+          <w:b/>
+          <w:bCs/>
+          <w:sz w:val="24"/>
+          <w:szCs w:val="24"/>
+        </w:rPr>
+        <w:t>24.08.20</w:t>
+      </w:r>
+    </w:p>
+    <w:p>
+      <w:pPr>
+        <w:pStyle w:val="ListParagraph"/>
+        <w:numPr>
+          <w:ilvl w:val="1"/>
+          <w:numId w:val="1"/>
+        </w:numPr>
+        <w:rPr>
+          <w:rFonts w:ascii="Times New Roman" w:hAnsi="Times New Roman" w:cs="Times New Roman"/>
+          <w:sz w:val="36"/>
+          <w:szCs w:val="36"/>
+        </w:rPr>
+      </w:pPr>
+      <w:r>
+        <w:rPr>
+          <w:rFonts w:ascii="Times New Roman" w:hAnsi="Times New Roman" w:cs="Times New Roman"/>
+          <w:sz w:val="24"/>
+          <w:szCs w:val="24"/>
+        </w:rPr>
+        <w:t>Made new excel file (</w:t>
+      </w:r>
+      <w:proofErr w:type="spellStart"/>
+      <w:r>
+        <w:rPr>
+          <w:rFonts w:ascii="Times New Roman" w:hAnsi="Times New Roman" w:cs="Times New Roman"/>
+          <w:sz w:val="24"/>
+          <w:szCs w:val="24"/>
+        </w:rPr>
+        <w:t>simon_masters</w:t>
+      </w:r>
+      <w:proofErr w:type="spellEnd"/>
+      <w:r>
+        <w:rPr>
+          <w:rFonts w:ascii="Times New Roman" w:hAnsi="Times New Roman" w:cs="Times New Roman"/>
+          <w:sz w:val="24"/>
+          <w:szCs w:val="24"/>
+        </w:rPr>
+        <w:t>) to follow for inputting data</w:t>
+      </w:r>
+    </w:p>
+    <w:p>
+      <w:pPr>
+        <w:pStyle w:val="ListParagraph"/>
+        <w:numPr>
+          <w:ilvl w:val="1"/>
+          <w:numId w:val="1"/>
+        </w:numPr>
+        <w:rPr>
+          <w:rFonts w:ascii="Times New Roman" w:hAnsi="Times New Roman" w:cs="Times New Roman"/>
+          <w:sz w:val="36"/>
+          <w:szCs w:val="36"/>
+        </w:rPr>
+      </w:pPr>
+      <w:r>
+        <w:rPr>
+          <w:rFonts w:ascii="Times New Roman" w:hAnsi="Times New Roman" w:cs="Times New Roman"/>
+          <w:sz w:val="24"/>
+          <w:szCs w:val="24"/>
+        </w:rPr>
+        <w:t>Made new excel file for r values with which to test</w:t>
+      </w:r>
+    </w:p>
+    <w:p>
+      <w:pPr>
+        <w:pStyle w:val="ListParagraph"/>
+        <w:numPr>
+          <w:ilvl w:val="1"/>
+          <w:numId w:val="1"/>
+        </w:numPr>
+        <w:rPr>
+          <w:rFonts w:ascii="Times New Roman" w:hAnsi="Times New Roman" w:cs="Times New Roman"/>
+          <w:sz w:val="36"/>
+          <w:szCs w:val="36"/>
+        </w:rPr>
+      </w:pPr>
+      <w:r>
+        <w:rPr>
+          <w:rFonts w:ascii="Times New Roman" w:hAnsi="Times New Roman" w:cs="Times New Roman"/>
+          <w:sz w:val="24"/>
+          <w:szCs w:val="24"/>
+        </w:rPr>
+        <w:t xml:space="preserve">Make separate function for calculating chamber volume. </w:t>
+      </w:r>
+      <w:proofErr w:type="spellStart"/>
+      <w:r>
+        <w:rPr>
+          <w:rFonts w:ascii="Times New Roman" w:hAnsi="Times New Roman" w:cs="Times New Roman"/>
+          <w:sz w:val="24"/>
+          <w:szCs w:val="24"/>
+        </w:rPr>
+        <w:t>Contatiner</w:t>
+      </w:r>
+      <w:proofErr w:type="spellEnd"/>
+      <w:r>
+        <w:rPr>
+          <w:rFonts w:ascii="Times New Roman" w:hAnsi="Times New Roman" w:cs="Times New Roman"/>
+          <w:sz w:val="24"/>
+          <w:szCs w:val="24"/>
+        </w:rPr>
+        <w:t xml:space="preserve"> types:</w:t>
+      </w:r>
+    </w:p>
+    <w:p>
+      <w:pPr>
+        <w:pStyle w:val="ListParagraph"/>
+        <w:numPr>
+          <w:ilvl w:val="2"/>
+          <w:numId w:val="1"/>
+        </w:numPr>
+        <w:rPr>
+          <w:rFonts w:ascii="Times New Roman" w:hAnsi="Times New Roman" w:cs="Times New Roman"/>
+          <w:sz w:val="36"/>
+          <w:szCs w:val="36"/>
+        </w:rPr>
+      </w:pPr>
+      <w:r>
+        <w:rPr>
+          <w:rFonts w:ascii="Times New Roman" w:hAnsi="Times New Roman" w:cs="Times New Roman"/>
+          <w:sz w:val="24"/>
+          <w:szCs w:val="24"/>
+        </w:rPr>
+        <w:t>Chamber</w:t>
+      </w:r>
+    </w:p>
+    <w:p>
+      <w:pPr>
+        <w:pStyle w:val="ListParagraph"/>
+        <w:numPr>
+          <w:ilvl w:val="2"/>
+          <w:numId w:val="1"/>
+        </w:numPr>
+        <w:rPr>
+          <w:rFonts w:ascii="Times New Roman" w:hAnsi="Times New Roman" w:cs="Times New Roman"/>
+          <w:sz w:val="36"/>
+          <w:szCs w:val="36"/>
+        </w:rPr>
+      </w:pPr>
+      <w:r>
+        <w:rPr>
+          <w:rFonts w:ascii="Times New Roman" w:hAnsi="Times New Roman" w:cs="Times New Roman"/>
+          <w:sz w:val="24"/>
+          <w:szCs w:val="24"/>
+        </w:rPr>
+        <w:t>Chamber with collar</w:t>
+      </w:r>
+    </w:p>
+    <w:p>
+      <w:pPr>
+        <w:pStyle w:val="ListParagraph"/>
+        <w:numPr>
+          <w:ilvl w:val="2"/>
+          <w:numId w:val="1"/>
+        </w:numPr>
+        <w:rPr>
+          <w:rFonts w:ascii="Times New Roman" w:hAnsi="Times New Roman" w:cs="Times New Roman"/>
+          <w:sz w:val="36"/>
+          <w:szCs w:val="36"/>
+        </w:rPr>
+      </w:pPr>
+      <w:r>
+        <w:rPr>
+          <w:rFonts w:ascii="Times New Roman" w:hAnsi="Times New Roman" w:cs="Times New Roman"/>
+          <w:sz w:val="24"/>
+          <w:szCs w:val="24"/>
+        </w:rPr>
+        <w:t>Bucket</w:t>
+      </w:r>
+    </w:p>
+    <w:p>
+      <w:pPr>
+        <w:pStyle w:val="ListParagraph"/>
+        <w:numPr>
+          <w:ilvl w:val="1"/>
+          <w:numId w:val="1"/>
+        </w:numPr>
+        <w:rPr>
+          <w:rFonts w:ascii="Times New Roman" w:hAnsi="Times New Roman" w:cs="Times New Roman"/>
+          <w:sz w:val="36"/>
+          <w:szCs w:val="36"/>
+        </w:rPr>
+      </w:pPr>
+      <w:r>
+        <w:rPr>
+          <w:rFonts w:ascii="Times New Roman" w:hAnsi="Times New Roman" w:cs="Times New Roman"/>
+          <w:sz w:val="24"/>
+          <w:szCs w:val="24"/>
+        </w:rPr>
+        <w:t>Sample ID is created instead of T1…T2, simply add the start and stop times</w:t>
+      </w:r>
+    </w:p>
+    <w:p>
+      <w:pPr>
+        <w:pStyle w:val="ListParagraph"/>
+        <w:numPr>
+          <w:ilvl w:val="1"/>
+          <w:numId w:val="1"/>
+        </w:numPr>
+        <w:rPr>
+          <w:rFonts w:ascii="Times New Roman" w:hAnsi="Times New Roman" w:cs="Times New Roman"/>
+          <w:sz w:val="36"/>
+          <w:szCs w:val="36"/>
+        </w:rPr>
+      </w:pPr>
+      <w:r>
+        <w:rPr>
+          <w:rFonts w:ascii="Times New Roman" w:hAnsi="Times New Roman" w:cs="Times New Roman"/>
+          <w:sz w:val="28"/>
+          <w:szCs w:val="28"/>
+        </w:rPr>
+        <w:t>Automatically clean files, delete everything after “BEGIN PGP MESSAGE”</w:t>
       </w:r>
     </w:p>
     <w:sectPr>
@@ -165,7 +378,7 @@
         <w:rFonts w:ascii="Times New Roman" w:eastAsiaTheme="minorHAnsi" w:hAnsi="Times New Roman" w:cs="Times New Roman" w:hint="default"/>
       </w:rPr>
     </w:lvl>
-    <w:lvl w:ilvl="1" w:tplc="04090003" w:tentative="1">
+    <w:lvl w:ilvl="1" w:tplc="04090003">
       <w:start w:val="1"/>
       <w:numFmt w:val="bullet"/>
       <w:lvlText w:val="o"/>
@@ -177,7 +390,7 @@
         <w:rFonts w:ascii="Courier New" w:hAnsi="Courier New" w:cs="Courier New" w:hint="default"/>
       </w:rPr>
     </w:lvl>
-    <w:lvl w:ilvl="2" w:tplc="04090005" w:tentative="1">
+    <w:lvl w:ilvl="2" w:tplc="04090005">
       <w:start w:val="1"/>
       <w:numFmt w:val="bullet"/>
       <w:lvlText w:val=""/>

</xml_diff>

<commit_message>
moved dirty files around, added program run column and moved to be first, started making sample ID creator
</commit_message>
<xml_diff>
--- a/todos.docx
+++ b/todos.docx
@@ -94,6 +94,56 @@
     </w:p>
     <w:p>
       <w:pPr>
+        <w:pStyle w:val="ListParagraph"/>
+        <w:numPr>
+          <w:ilvl w:val="0"/>
+          <w:numId w:val="1"/>
+        </w:numPr>
+        <w:pBdr>
+          <w:bottom w:val="single" w:sz="6" w:space="1" w:color="auto"/>
+        </w:pBdr>
+        <w:rPr>
+          <w:rFonts w:ascii="Times New Roman" w:hAnsi="Times New Roman" w:cs="Times New Roman"/>
+          <w:sz w:val="24"/>
+          <w:szCs w:val="24"/>
+        </w:rPr>
+      </w:pPr>
+      <w:r>
+        <w:rPr>
+          <w:rFonts w:ascii="Times New Roman" w:hAnsi="Times New Roman" w:cs="Times New Roman"/>
+          <w:sz w:val="24"/>
+          <w:szCs w:val="24"/>
+        </w:rPr>
+        <w:t>Make function to create pressure data from NOAA</w:t>
+      </w:r>
+    </w:p>
+    <w:p>
+      <w:pPr>
+        <w:pStyle w:val="ListParagraph"/>
+        <w:numPr>
+          <w:ilvl w:val="0"/>
+          <w:numId w:val="1"/>
+        </w:numPr>
+        <w:pBdr>
+          <w:bottom w:val="single" w:sz="6" w:space="1" w:color="auto"/>
+        </w:pBdr>
+        <w:rPr>
+          <w:rFonts w:ascii="Times New Roman" w:hAnsi="Times New Roman" w:cs="Times New Roman"/>
+          <w:sz w:val="24"/>
+          <w:szCs w:val="24"/>
+        </w:rPr>
+      </w:pPr>
+      <w:r>
+        <w:rPr>
+          <w:rFonts w:ascii="Times New Roman" w:hAnsi="Times New Roman" w:cs="Times New Roman"/>
+          <w:sz w:val="24"/>
+          <w:szCs w:val="24"/>
+        </w:rPr>
+        <w:t>Access the dates and times that need to be added</w:t>
+      </w:r>
+    </w:p>
+    <w:p>
+      <w:pPr>
         <w:ind w:left="360"/>
         <w:jc w:val="center"/>
         <w:rPr>
@@ -124,8 +174,8 @@
         </w:numPr>
         <w:rPr>
           <w:rFonts w:ascii="Times New Roman" w:hAnsi="Times New Roman" w:cs="Times New Roman"/>
-          <w:sz w:val="36"/>
-          <w:szCs w:val="36"/>
+          <w:sz w:val="28"/>
+          <w:szCs w:val="28"/>
         </w:rPr>
       </w:pPr>
       <w:r>
@@ -133,223 +183,481 @@
           <w:rFonts w:ascii="Times New Roman" w:hAnsi="Times New Roman" w:cs="Times New Roman"/>
           <w:b/>
           <w:bCs/>
-          <w:sz w:val="24"/>
-          <w:szCs w:val="24"/>
-        </w:rPr>
-        <w:t>24.08.20</w:t>
-      </w:r>
-    </w:p>
-    <w:p>
-      <w:pPr>
-        <w:pStyle w:val="ListParagraph"/>
-        <w:numPr>
-          <w:ilvl w:val="1"/>
-          <w:numId w:val="1"/>
-        </w:numPr>
-        <w:rPr>
-          <w:rFonts w:ascii="Times New Roman" w:hAnsi="Times New Roman" w:cs="Times New Roman"/>
-          <w:sz w:val="36"/>
-          <w:szCs w:val="36"/>
-        </w:rPr>
-      </w:pPr>
-      <w:r>
-        <w:rPr>
-          <w:rFonts w:ascii="Times New Roman" w:hAnsi="Times New Roman" w:cs="Times New Roman"/>
-          <w:sz w:val="24"/>
-          <w:szCs w:val="24"/>
-        </w:rPr>
-        <w:t>Made new excel file (</w:t>
-      </w:r>
-      <w:proofErr w:type="spellStart"/>
-      <w:r>
-        <w:rPr>
-          <w:rFonts w:ascii="Times New Roman" w:hAnsi="Times New Roman" w:cs="Times New Roman"/>
-          <w:sz w:val="24"/>
-          <w:szCs w:val="24"/>
-        </w:rPr>
-        <w:t>simon_masters</w:t>
-      </w:r>
-      <w:proofErr w:type="spellEnd"/>
-      <w:r>
-        <w:rPr>
-          <w:rFonts w:ascii="Times New Roman" w:hAnsi="Times New Roman" w:cs="Times New Roman"/>
-          <w:sz w:val="24"/>
-          <w:szCs w:val="24"/>
-        </w:rPr>
-        <w:t>) to follow for inputting data</w:t>
-      </w:r>
-    </w:p>
-    <w:p>
-      <w:pPr>
-        <w:pStyle w:val="ListParagraph"/>
-        <w:numPr>
-          <w:ilvl w:val="1"/>
-          <w:numId w:val="1"/>
-        </w:numPr>
-        <w:rPr>
-          <w:rFonts w:ascii="Times New Roman" w:hAnsi="Times New Roman" w:cs="Times New Roman"/>
-          <w:sz w:val="36"/>
-          <w:szCs w:val="36"/>
-        </w:rPr>
-      </w:pPr>
-      <w:r>
-        <w:rPr>
-          <w:rFonts w:ascii="Times New Roman" w:hAnsi="Times New Roman" w:cs="Times New Roman"/>
-          <w:sz w:val="24"/>
-          <w:szCs w:val="24"/>
-        </w:rPr>
-        <w:t>Made new excel file for r values with which to test</w:t>
-      </w:r>
-    </w:p>
-    <w:p>
-      <w:pPr>
-        <w:pStyle w:val="ListParagraph"/>
-        <w:numPr>
-          <w:ilvl w:val="1"/>
-          <w:numId w:val="1"/>
-        </w:numPr>
-        <w:rPr>
-          <w:rFonts w:ascii="Times New Roman" w:hAnsi="Times New Roman" w:cs="Times New Roman"/>
-          <w:sz w:val="36"/>
-          <w:szCs w:val="36"/>
-        </w:rPr>
-      </w:pPr>
-      <w:r>
-        <w:rPr>
-          <w:rFonts w:ascii="Times New Roman" w:hAnsi="Times New Roman" w:cs="Times New Roman"/>
-          <w:sz w:val="24"/>
-          <w:szCs w:val="24"/>
-        </w:rPr>
-        <w:t xml:space="preserve">Make separate function for calculating chamber volume. </w:t>
-      </w:r>
-      <w:proofErr w:type="spellStart"/>
-      <w:r>
-        <w:rPr>
-          <w:rFonts w:ascii="Times New Roman" w:hAnsi="Times New Roman" w:cs="Times New Roman"/>
-          <w:sz w:val="24"/>
-          <w:szCs w:val="24"/>
-        </w:rPr>
-        <w:t>Contatiner</w:t>
-      </w:r>
-      <w:proofErr w:type="spellEnd"/>
-      <w:r>
-        <w:rPr>
-          <w:rFonts w:ascii="Times New Roman" w:hAnsi="Times New Roman" w:cs="Times New Roman"/>
-          <w:sz w:val="24"/>
-          <w:szCs w:val="24"/>
-        </w:rPr>
-        <w:t xml:space="preserve"> types:</w:t>
-      </w:r>
-    </w:p>
-    <w:p>
-      <w:pPr>
-        <w:pStyle w:val="ListParagraph"/>
-        <w:numPr>
-          <w:ilvl w:val="2"/>
-          <w:numId w:val="1"/>
-        </w:numPr>
-        <w:rPr>
-          <w:rFonts w:ascii="Times New Roman" w:hAnsi="Times New Roman" w:cs="Times New Roman"/>
-          <w:sz w:val="36"/>
-          <w:szCs w:val="36"/>
-        </w:rPr>
-      </w:pPr>
-      <w:r>
-        <w:rPr>
-          <w:rFonts w:ascii="Times New Roman" w:hAnsi="Times New Roman" w:cs="Times New Roman"/>
-          <w:sz w:val="24"/>
-          <w:szCs w:val="24"/>
-        </w:rPr>
-        <w:t>Chamber</w:t>
-      </w:r>
-    </w:p>
-    <w:p>
-      <w:pPr>
-        <w:pStyle w:val="ListParagraph"/>
-        <w:numPr>
-          <w:ilvl w:val="2"/>
-          <w:numId w:val="1"/>
-        </w:numPr>
-        <w:rPr>
-          <w:rFonts w:ascii="Times New Roman" w:hAnsi="Times New Roman" w:cs="Times New Roman"/>
-          <w:sz w:val="36"/>
-          <w:szCs w:val="36"/>
-        </w:rPr>
-      </w:pPr>
-      <w:r>
-        <w:rPr>
-          <w:rFonts w:ascii="Times New Roman" w:hAnsi="Times New Roman" w:cs="Times New Roman"/>
-          <w:sz w:val="24"/>
-          <w:szCs w:val="24"/>
-        </w:rPr>
-        <w:t>Chamber with collar</w:t>
-      </w:r>
-    </w:p>
-    <w:p>
-      <w:pPr>
-        <w:pStyle w:val="ListParagraph"/>
-        <w:numPr>
-          <w:ilvl w:val="2"/>
-          <w:numId w:val="1"/>
-        </w:numPr>
-        <w:rPr>
-          <w:rFonts w:ascii="Times New Roman" w:hAnsi="Times New Roman" w:cs="Times New Roman"/>
-          <w:sz w:val="36"/>
-          <w:szCs w:val="36"/>
-        </w:rPr>
-      </w:pPr>
-      <w:r>
-        <w:rPr>
-          <w:rFonts w:ascii="Times New Roman" w:hAnsi="Times New Roman" w:cs="Times New Roman"/>
-          <w:sz w:val="24"/>
-          <w:szCs w:val="24"/>
-        </w:rPr>
-        <w:t>Bucket</w:t>
-      </w:r>
-    </w:p>
-    <w:p>
-      <w:pPr>
-        <w:pStyle w:val="ListParagraph"/>
-        <w:numPr>
-          <w:ilvl w:val="1"/>
-          <w:numId w:val="1"/>
-        </w:numPr>
-        <w:rPr>
-          <w:rFonts w:ascii="Times New Roman" w:hAnsi="Times New Roman" w:cs="Times New Roman"/>
-          <w:sz w:val="36"/>
-          <w:szCs w:val="36"/>
-        </w:rPr>
-      </w:pPr>
-      <w:r>
-        <w:rPr>
-          <w:rFonts w:ascii="Times New Roman" w:hAnsi="Times New Roman" w:cs="Times New Roman"/>
-          <w:sz w:val="24"/>
-          <w:szCs w:val="24"/>
-        </w:rPr>
-        <w:t>Sample ID is created instead of T1…T2, simply add the start and stop times</w:t>
-      </w:r>
-    </w:p>
-    <w:p>
-      <w:pPr>
-        <w:pStyle w:val="ListParagraph"/>
-        <w:numPr>
-          <w:ilvl w:val="1"/>
-          <w:numId w:val="1"/>
-        </w:numPr>
-        <w:rPr>
-          <w:rFonts w:ascii="Times New Roman" w:hAnsi="Times New Roman" w:cs="Times New Roman"/>
-          <w:sz w:val="36"/>
-          <w:szCs w:val="36"/>
-        </w:rPr>
-      </w:pPr>
-      <w:r>
-        <w:rPr>
-          <w:rFonts w:ascii="Times New Roman" w:hAnsi="Times New Roman" w:cs="Times New Roman"/>
           <w:sz w:val="28"/>
           <w:szCs w:val="28"/>
         </w:rPr>
+        <w:t>24.08.20</w:t>
+      </w:r>
+    </w:p>
+    <w:p>
+      <w:pPr>
+        <w:pStyle w:val="ListParagraph"/>
+        <w:numPr>
+          <w:ilvl w:val="1"/>
+          <w:numId w:val="1"/>
+        </w:numPr>
+        <w:rPr>
+          <w:rFonts w:ascii="Times New Roman" w:hAnsi="Times New Roman" w:cs="Times New Roman"/>
+          <w:sz w:val="36"/>
+          <w:szCs w:val="36"/>
+        </w:rPr>
+      </w:pPr>
+      <w:r>
+        <w:rPr>
+          <w:rFonts w:ascii="Times New Roman" w:hAnsi="Times New Roman" w:cs="Times New Roman"/>
+          <w:sz w:val="24"/>
+          <w:szCs w:val="24"/>
+        </w:rPr>
+        <w:t>Made new excel file (</w:t>
+      </w:r>
+      <w:proofErr w:type="spellStart"/>
+      <w:r>
+        <w:rPr>
+          <w:rFonts w:ascii="Times New Roman" w:hAnsi="Times New Roman" w:cs="Times New Roman"/>
+          <w:sz w:val="24"/>
+          <w:szCs w:val="24"/>
+        </w:rPr>
+        <w:t>simon_masters</w:t>
+      </w:r>
+      <w:proofErr w:type="spellEnd"/>
+      <w:r>
+        <w:rPr>
+          <w:rFonts w:ascii="Times New Roman" w:hAnsi="Times New Roman" w:cs="Times New Roman"/>
+          <w:sz w:val="24"/>
+          <w:szCs w:val="24"/>
+        </w:rPr>
+        <w:t>) to follow for inputting data</w:t>
+      </w:r>
+    </w:p>
+    <w:p>
+      <w:pPr>
+        <w:pStyle w:val="ListParagraph"/>
+        <w:numPr>
+          <w:ilvl w:val="1"/>
+          <w:numId w:val="1"/>
+        </w:numPr>
+        <w:rPr>
+          <w:rFonts w:ascii="Times New Roman" w:hAnsi="Times New Roman" w:cs="Times New Roman"/>
+          <w:sz w:val="36"/>
+          <w:szCs w:val="36"/>
+        </w:rPr>
+      </w:pPr>
+      <w:r>
+        <w:rPr>
+          <w:rFonts w:ascii="Times New Roman" w:hAnsi="Times New Roman" w:cs="Times New Roman"/>
+          <w:sz w:val="24"/>
+          <w:szCs w:val="24"/>
+        </w:rPr>
+        <w:t>Made new excel file for r values with which to test</w:t>
+      </w:r>
+    </w:p>
+    <w:p>
+      <w:pPr>
+        <w:pStyle w:val="ListParagraph"/>
+        <w:numPr>
+          <w:ilvl w:val="1"/>
+          <w:numId w:val="1"/>
+        </w:numPr>
+        <w:rPr>
+          <w:rFonts w:ascii="Times New Roman" w:hAnsi="Times New Roman" w:cs="Times New Roman"/>
+          <w:sz w:val="36"/>
+          <w:szCs w:val="36"/>
+        </w:rPr>
+      </w:pPr>
+      <w:r>
+        <w:rPr>
+          <w:rFonts w:ascii="Times New Roman" w:hAnsi="Times New Roman" w:cs="Times New Roman"/>
+          <w:sz w:val="24"/>
+          <w:szCs w:val="24"/>
+        </w:rPr>
+        <w:t xml:space="preserve">Make separate function for calculating chamber volume. </w:t>
+      </w:r>
+      <w:proofErr w:type="spellStart"/>
+      <w:r>
+        <w:rPr>
+          <w:rFonts w:ascii="Times New Roman" w:hAnsi="Times New Roman" w:cs="Times New Roman"/>
+          <w:sz w:val="24"/>
+          <w:szCs w:val="24"/>
+        </w:rPr>
+        <w:t>Contatiner</w:t>
+      </w:r>
+      <w:proofErr w:type="spellEnd"/>
+      <w:r>
+        <w:rPr>
+          <w:rFonts w:ascii="Times New Roman" w:hAnsi="Times New Roman" w:cs="Times New Roman"/>
+          <w:sz w:val="24"/>
+          <w:szCs w:val="24"/>
+        </w:rPr>
+        <w:t xml:space="preserve"> types:</w:t>
+      </w:r>
+    </w:p>
+    <w:p>
+      <w:pPr>
+        <w:pStyle w:val="ListParagraph"/>
+        <w:numPr>
+          <w:ilvl w:val="2"/>
+          <w:numId w:val="1"/>
+        </w:numPr>
+        <w:rPr>
+          <w:rFonts w:ascii="Times New Roman" w:hAnsi="Times New Roman" w:cs="Times New Roman"/>
+          <w:sz w:val="36"/>
+          <w:szCs w:val="36"/>
+        </w:rPr>
+      </w:pPr>
+      <w:r>
+        <w:rPr>
+          <w:rFonts w:ascii="Times New Roman" w:hAnsi="Times New Roman" w:cs="Times New Roman"/>
+          <w:sz w:val="24"/>
+          <w:szCs w:val="24"/>
+        </w:rPr>
+        <w:t>Chamber</w:t>
+      </w:r>
+    </w:p>
+    <w:p>
+      <w:pPr>
+        <w:pStyle w:val="ListParagraph"/>
+        <w:numPr>
+          <w:ilvl w:val="2"/>
+          <w:numId w:val="1"/>
+        </w:numPr>
+        <w:rPr>
+          <w:rFonts w:ascii="Times New Roman" w:hAnsi="Times New Roman" w:cs="Times New Roman"/>
+          <w:sz w:val="36"/>
+          <w:szCs w:val="36"/>
+        </w:rPr>
+      </w:pPr>
+      <w:r>
+        <w:rPr>
+          <w:rFonts w:ascii="Times New Roman" w:hAnsi="Times New Roman" w:cs="Times New Roman"/>
+          <w:sz w:val="24"/>
+          <w:szCs w:val="24"/>
+        </w:rPr>
+        <w:t>Chamber with collar</w:t>
+      </w:r>
+    </w:p>
+    <w:p>
+      <w:pPr>
+        <w:pStyle w:val="ListParagraph"/>
+        <w:numPr>
+          <w:ilvl w:val="2"/>
+          <w:numId w:val="1"/>
+        </w:numPr>
+        <w:rPr>
+          <w:rFonts w:ascii="Times New Roman" w:hAnsi="Times New Roman" w:cs="Times New Roman"/>
+          <w:sz w:val="36"/>
+          <w:szCs w:val="36"/>
+        </w:rPr>
+      </w:pPr>
+      <w:r>
+        <w:rPr>
+          <w:rFonts w:ascii="Times New Roman" w:hAnsi="Times New Roman" w:cs="Times New Roman"/>
+          <w:sz w:val="24"/>
+          <w:szCs w:val="24"/>
+        </w:rPr>
+        <w:t>Bucket</w:t>
+      </w:r>
+    </w:p>
+    <w:p>
+      <w:pPr>
+        <w:pStyle w:val="ListParagraph"/>
+        <w:numPr>
+          <w:ilvl w:val="1"/>
+          <w:numId w:val="1"/>
+        </w:numPr>
+        <w:rPr>
+          <w:rFonts w:ascii="Times New Roman" w:hAnsi="Times New Roman" w:cs="Times New Roman"/>
+          <w:sz w:val="36"/>
+          <w:szCs w:val="36"/>
+        </w:rPr>
+      </w:pPr>
+      <w:r>
+        <w:rPr>
+          <w:rFonts w:ascii="Times New Roman" w:hAnsi="Times New Roman" w:cs="Times New Roman"/>
+          <w:sz w:val="24"/>
+          <w:szCs w:val="24"/>
+        </w:rPr>
+        <w:t>Sample ID is created instead of T1…T2, simply add the start and stop times</w:t>
+      </w:r>
+    </w:p>
+    <w:p>
+      <w:pPr>
+        <w:pStyle w:val="ListParagraph"/>
+        <w:numPr>
+          <w:ilvl w:val="1"/>
+          <w:numId w:val="1"/>
+        </w:numPr>
+        <w:rPr>
+          <w:rFonts w:ascii="Times New Roman" w:hAnsi="Times New Roman" w:cs="Times New Roman"/>
+          <w:sz w:val="36"/>
+          <w:szCs w:val="36"/>
+        </w:rPr>
+      </w:pPr>
+      <w:r>
+        <w:rPr>
+          <w:rFonts w:ascii="Times New Roman" w:hAnsi="Times New Roman" w:cs="Times New Roman"/>
+          <w:sz w:val="28"/>
+          <w:szCs w:val="28"/>
+        </w:rPr>
         <w:t>Automatically clean files, delete everything after “BEGIN PGP MESSAGE”</w:t>
       </w:r>
+    </w:p>
+    <w:p>
+      <w:pPr>
+        <w:pStyle w:val="ListParagraph"/>
+        <w:numPr>
+          <w:ilvl w:val="0"/>
+          <w:numId w:val="1"/>
+        </w:numPr>
+        <w:rPr>
+          <w:rFonts w:ascii="Times New Roman" w:hAnsi="Times New Roman" w:cs="Times New Roman"/>
+          <w:sz w:val="36"/>
+          <w:szCs w:val="36"/>
+        </w:rPr>
+      </w:pPr>
+      <w:r>
+        <w:rPr>
+          <w:rFonts w:ascii="Times New Roman" w:hAnsi="Times New Roman" w:cs="Times New Roman"/>
+          <w:b/>
+          <w:bCs/>
+          <w:sz w:val="28"/>
+          <w:szCs w:val="28"/>
+        </w:rPr>
+        <w:t>02.09.20</w:t>
+      </w:r>
+    </w:p>
+    <w:p>
+      <w:pPr>
+        <w:pStyle w:val="ListParagraph"/>
+        <w:numPr>
+          <w:ilvl w:val="1"/>
+          <w:numId w:val="1"/>
+        </w:numPr>
+        <w:rPr>
+          <w:rFonts w:ascii="Times New Roman" w:hAnsi="Times New Roman" w:cs="Times New Roman"/>
+          <w:sz w:val="36"/>
+          <w:szCs w:val="36"/>
+        </w:rPr>
+      </w:pPr>
+      <w:r>
+        <w:rPr>
+          <w:rFonts w:ascii="Times New Roman" w:hAnsi="Times New Roman" w:cs="Times New Roman"/>
+          <w:sz w:val="24"/>
+          <w:szCs w:val="24"/>
+        </w:rPr>
+        <w:t>Confirmed that the files cleaned are correct</w:t>
+      </w:r>
+    </w:p>
+    <w:p>
+      <w:pPr>
+        <w:pStyle w:val="ListParagraph"/>
+        <w:numPr>
+          <w:ilvl w:val="1"/>
+          <w:numId w:val="1"/>
+        </w:numPr>
+        <w:rPr>
+          <w:rFonts w:ascii="Times New Roman" w:hAnsi="Times New Roman" w:cs="Times New Roman"/>
+          <w:sz w:val="36"/>
+          <w:szCs w:val="36"/>
+        </w:rPr>
+      </w:pPr>
+      <w:r>
+        <w:rPr>
+          <w:rFonts w:ascii="Times New Roman" w:hAnsi="Times New Roman" w:cs="Times New Roman"/>
+          <w:sz w:val="24"/>
+          <w:szCs w:val="24"/>
+        </w:rPr>
+        <w:t>Moved “program run?” column to be first</w:t>
+      </w:r>
+    </w:p>
+    <w:p>
+      <w:pPr>
+        <w:pStyle w:val="ListParagraph"/>
+        <w:numPr>
+          <w:ilvl w:val="1"/>
+          <w:numId w:val="1"/>
+        </w:numPr>
+        <w:rPr>
+          <w:rFonts w:ascii="Times New Roman" w:hAnsi="Times New Roman" w:cs="Times New Roman"/>
+          <w:sz w:val="36"/>
+          <w:szCs w:val="36"/>
+        </w:rPr>
+      </w:pPr>
+      <w:r>
+        <w:rPr>
+          <w:rFonts w:ascii="Times New Roman" w:hAnsi="Times New Roman" w:cs="Times New Roman"/>
+          <w:sz w:val="24"/>
+          <w:szCs w:val="24"/>
+        </w:rPr>
+        <w:t>Successfully scans “program run?” for “y”</w:t>
+      </w:r>
+    </w:p>
+    <w:p>
+      <w:pPr>
+        <w:pStyle w:val="ListParagraph"/>
+        <w:numPr>
+          <w:ilvl w:val="1"/>
+          <w:numId w:val="1"/>
+        </w:numPr>
+        <w:rPr>
+          <w:rFonts w:ascii="Times New Roman" w:hAnsi="Times New Roman" w:cs="Times New Roman"/>
+          <w:sz w:val="36"/>
+          <w:szCs w:val="36"/>
+        </w:rPr>
+      </w:pPr>
+      <w:r>
+        <w:rPr>
+          <w:rFonts w:ascii="Times New Roman" w:hAnsi="Times New Roman" w:cs="Times New Roman"/>
+          <w:sz w:val="24"/>
+          <w:szCs w:val="24"/>
+        </w:rPr>
+        <w:t xml:space="preserve">Changed date format to </w:t>
+      </w:r>
+      <w:proofErr w:type="spellStart"/>
+      <w:r>
+        <w:rPr>
+          <w:rFonts w:ascii="Times New Roman" w:hAnsi="Times New Roman" w:cs="Times New Roman"/>
+          <w:sz w:val="24"/>
+          <w:szCs w:val="24"/>
+        </w:rPr>
+        <w:t>yyyy</w:t>
+      </w:r>
+      <w:proofErr w:type="spellEnd"/>
+      <w:r>
+        <w:rPr>
+          <w:rFonts w:ascii="Times New Roman" w:hAnsi="Times New Roman" w:cs="Times New Roman"/>
+          <w:sz w:val="24"/>
+          <w:szCs w:val="24"/>
+        </w:rPr>
+        <w:t>-mm-dd</w:t>
+      </w:r>
+    </w:p>
+    <w:p>
+      <w:pPr>
+        <w:pStyle w:val="ListParagraph"/>
+        <w:numPr>
+          <w:ilvl w:val="1"/>
+          <w:numId w:val="1"/>
+        </w:numPr>
+        <w:rPr>
+          <w:rFonts w:ascii="Times New Roman" w:hAnsi="Times New Roman" w:cs="Times New Roman"/>
+          <w:sz w:val="36"/>
+          <w:szCs w:val="36"/>
+        </w:rPr>
+      </w:pPr>
+      <w:r>
+        <w:rPr>
+          <w:rFonts w:ascii="Times New Roman" w:hAnsi="Times New Roman" w:cs="Times New Roman"/>
+          <w:sz w:val="24"/>
+          <w:szCs w:val="24"/>
+        </w:rPr>
+        <w:t>Naming convention for output files:</w:t>
+      </w:r>
+    </w:p>
+    <w:p>
+      <w:pPr>
+        <w:pStyle w:val="ListParagraph"/>
+        <w:numPr>
+          <w:ilvl w:val="2"/>
+          <w:numId w:val="1"/>
+        </w:numPr>
+        <w:rPr>
+          <w:rFonts w:ascii="Times New Roman" w:hAnsi="Times New Roman" w:cs="Times New Roman"/>
+          <w:sz w:val="24"/>
+          <w:szCs w:val="24"/>
+        </w:rPr>
+      </w:pPr>
+      <w:proofErr w:type="spellStart"/>
+      <w:r>
+        <w:rPr>
+          <w:rFonts w:ascii="Times New Roman" w:hAnsi="Times New Roman" w:cs="Times New Roman"/>
+          <w:sz w:val="24"/>
+          <w:szCs w:val="24"/>
+        </w:rPr>
+        <w:t>yyyy-mm-dd_hh:</w:t>
+      </w:r>
+      <w:proofErr w:type="gramStart"/>
+      <w:r>
+        <w:rPr>
+          <w:rFonts w:ascii="Times New Roman" w:hAnsi="Times New Roman" w:cs="Times New Roman"/>
+          <w:sz w:val="24"/>
+          <w:szCs w:val="24"/>
+        </w:rPr>
+        <w:t>mm:ss</w:t>
+      </w:r>
+      <w:proofErr w:type="gramEnd"/>
+      <w:r>
+        <w:rPr>
+          <w:rFonts w:ascii="Times New Roman" w:hAnsi="Times New Roman" w:cs="Times New Roman"/>
+          <w:sz w:val="24"/>
+          <w:szCs w:val="24"/>
+        </w:rPr>
+        <w:t>_location_collection-instrument</w:t>
+      </w:r>
+      <w:proofErr w:type="spellEnd"/>
+    </w:p>
+    <w:p>
+      <w:pPr>
+        <w:pStyle w:val="ListParagraph"/>
+        <w:numPr>
+          <w:ilvl w:val="2"/>
+          <w:numId w:val="1"/>
+        </w:numPr>
+        <w:rPr>
+          <w:rFonts w:ascii="Times New Roman" w:hAnsi="Times New Roman" w:cs="Times New Roman"/>
+          <w:sz w:val="24"/>
+          <w:szCs w:val="24"/>
+        </w:rPr>
+      </w:pPr>
+      <w:r>
+        <w:rPr>
+          <w:rFonts w:ascii="Times New Roman" w:hAnsi="Times New Roman" w:cs="Times New Roman"/>
+          <w:sz w:val="24"/>
+          <w:szCs w:val="24"/>
+        </w:rPr>
+        <w:t xml:space="preserve">the </w:t>
+      </w:r>
+      <w:proofErr w:type="spellStart"/>
+      <w:r>
+        <w:rPr>
+          <w:rFonts w:ascii="Times New Roman" w:hAnsi="Times New Roman" w:cs="Times New Roman"/>
+          <w:sz w:val="24"/>
+          <w:szCs w:val="24"/>
+        </w:rPr>
+        <w:t>hh:</w:t>
+      </w:r>
+      <w:proofErr w:type="gramStart"/>
+      <w:r>
+        <w:rPr>
+          <w:rFonts w:ascii="Times New Roman" w:hAnsi="Times New Roman" w:cs="Times New Roman"/>
+          <w:sz w:val="24"/>
+          <w:szCs w:val="24"/>
+        </w:rPr>
+        <w:t>mm:ss</w:t>
+      </w:r>
+      <w:proofErr w:type="spellEnd"/>
+      <w:proofErr w:type="gramEnd"/>
+      <w:r>
+        <w:rPr>
+          <w:rFonts w:ascii="Times New Roman" w:hAnsi="Times New Roman" w:cs="Times New Roman"/>
+          <w:sz w:val="24"/>
+          <w:szCs w:val="24"/>
+        </w:rPr>
+        <w:t xml:space="preserve"> is the START TIME</w:t>
+      </w:r>
+    </w:p>
+    <w:p>
+      <w:pPr>
+        <w:pStyle w:val="ListParagraph"/>
+        <w:numPr>
+          <w:ilvl w:val="1"/>
+          <w:numId w:val="1"/>
+        </w:numPr>
+        <w:rPr>
+          <w:rFonts w:ascii="Times New Roman" w:hAnsi="Times New Roman" w:cs="Times New Roman"/>
+          <w:sz w:val="24"/>
+          <w:szCs w:val="24"/>
+        </w:rPr>
+      </w:pPr>
     </w:p>
     <w:sectPr>
       <w:pgSz w:w="12240" w:h="15840"/>

</xml_diff>

<commit_message>
creates sample ID, start and stop times have to meet hh:mm:ss format, gets ride of trailing time in date column
</commit_message>
<xml_diff>
--- a/todos.docx
+++ b/todos.docx
@@ -22,19 +22,8 @@
           <w:sz w:val="36"/>
           <w:szCs w:val="36"/>
         </w:rPr>
-        <w:t xml:space="preserve">Methane Project </w:t>
-      </w:r>
-      <w:proofErr w:type="spellStart"/>
-      <w:r>
-        <w:rPr>
-          <w:b/>
-          <w:bCs/>
-          <w:sz w:val="36"/>
-          <w:szCs w:val="36"/>
-        </w:rPr>
-        <w:t>todos</w:t>
-      </w:r>
-      <w:proofErr w:type="spellEnd"/>
+        <w:t>Methane Project todos</w:t>
+      </w:r>
       <w:r>
         <w:rPr>
           <w:b/>
@@ -208,25 +197,7 @@
           <w:sz w:val="24"/>
           <w:szCs w:val="24"/>
         </w:rPr>
-        <w:t>Made new excel file (</w:t>
-      </w:r>
-      <w:proofErr w:type="spellStart"/>
-      <w:r>
-        <w:rPr>
-          <w:rFonts w:ascii="Times New Roman" w:hAnsi="Times New Roman" w:cs="Times New Roman"/>
-          <w:sz w:val="24"/>
-          <w:szCs w:val="24"/>
-        </w:rPr>
-        <w:t>simon_masters</w:t>
-      </w:r>
-      <w:proofErr w:type="spellEnd"/>
-      <w:r>
-        <w:rPr>
-          <w:rFonts w:ascii="Times New Roman" w:hAnsi="Times New Roman" w:cs="Times New Roman"/>
-          <w:sz w:val="24"/>
-          <w:szCs w:val="24"/>
-        </w:rPr>
-        <w:t>) to follow for inputting data</w:t>
+        <w:t>Made new excel file (simon_masters) to follow for inputting data</w:t>
       </w:r>
     </w:p>
     <w:p>
@@ -270,25 +241,7 @@
           <w:sz w:val="24"/>
           <w:szCs w:val="24"/>
         </w:rPr>
-        <w:t xml:space="preserve">Make separate function for calculating chamber volume. </w:t>
-      </w:r>
-      <w:proofErr w:type="spellStart"/>
-      <w:r>
-        <w:rPr>
-          <w:rFonts w:ascii="Times New Roman" w:hAnsi="Times New Roman" w:cs="Times New Roman"/>
-          <w:sz w:val="24"/>
-          <w:szCs w:val="24"/>
-        </w:rPr>
-        <w:t>Contatiner</w:t>
-      </w:r>
-      <w:proofErr w:type="spellEnd"/>
-      <w:r>
-        <w:rPr>
-          <w:rFonts w:ascii="Times New Roman" w:hAnsi="Times New Roman" w:cs="Times New Roman"/>
-          <w:sz w:val="24"/>
-          <w:szCs w:val="24"/>
-        </w:rPr>
-        <w:t xml:space="preserve"> types:</w:t>
+        <w:t>Make separate function for calculating chamber volume. Contatiner types:</w:t>
       </w:r>
     </w:p>
     <w:p>
@@ -510,25 +463,7 @@
           <w:sz w:val="24"/>
           <w:szCs w:val="24"/>
         </w:rPr>
-        <w:t xml:space="preserve">Changed date format to </w:t>
-      </w:r>
-      <w:proofErr w:type="spellStart"/>
-      <w:r>
-        <w:rPr>
-          <w:rFonts w:ascii="Times New Roman" w:hAnsi="Times New Roman" w:cs="Times New Roman"/>
-          <w:sz w:val="24"/>
-          <w:szCs w:val="24"/>
-        </w:rPr>
-        <w:t>yyyy</w:t>
-      </w:r>
-      <w:proofErr w:type="spellEnd"/>
-      <w:r>
-        <w:rPr>
-          <w:rFonts w:ascii="Times New Roman" w:hAnsi="Times New Roman" w:cs="Times New Roman"/>
-          <w:sz w:val="24"/>
-          <w:szCs w:val="24"/>
-        </w:rPr>
-        <w:t>-mm-dd</w:t>
+        <w:t>Changed date format to yyyy-mm-dd</w:t>
       </w:r>
     </w:p>
     <w:p>
@@ -566,34 +501,14 @@
           <w:szCs w:val="24"/>
         </w:rPr>
       </w:pPr>
-      <w:proofErr w:type="spellStart"/>
-      <w:r>
-        <w:rPr>
-          <w:rFonts w:ascii="Times New Roman" w:hAnsi="Times New Roman" w:cs="Times New Roman"/>
-          <w:sz w:val="24"/>
-          <w:szCs w:val="24"/>
-        </w:rPr>
-        <w:t>yyyy-mm-dd_hh:</w:t>
-      </w:r>
-      <w:proofErr w:type="gramStart"/>
-      <w:r>
-        <w:rPr>
-          <w:rFonts w:ascii="Times New Roman" w:hAnsi="Times New Roman" w:cs="Times New Roman"/>
-          <w:sz w:val="24"/>
-          <w:szCs w:val="24"/>
-        </w:rPr>
-        <w:t>mm:ss</w:t>
-      </w:r>
-      <w:proofErr w:type="gramEnd"/>
-      <w:r>
-        <w:rPr>
-          <w:rFonts w:ascii="Times New Roman" w:hAnsi="Times New Roman" w:cs="Times New Roman"/>
-          <w:sz w:val="24"/>
-          <w:szCs w:val="24"/>
-        </w:rPr>
-        <w:t>_location_collection-instrument</w:t>
-      </w:r>
-      <w:proofErr w:type="spellEnd"/>
+      <w:r>
+        <w:rPr>
+          <w:rFonts w:ascii="Times New Roman" w:hAnsi="Times New Roman" w:cs="Times New Roman"/>
+          <w:sz w:val="24"/>
+          <w:szCs w:val="24"/>
+        </w:rPr>
+        <w:t>yyyy-mm-dd_hh:mm:ss_location_collection-instrument</w:t>
+      </w:r>
     </w:p>
     <w:p>
       <w:pPr>
@@ -614,35 +529,31 @@
           <w:sz w:val="24"/>
           <w:szCs w:val="24"/>
         </w:rPr>
-        <w:t xml:space="preserve">the </w:t>
-      </w:r>
-      <w:proofErr w:type="spellStart"/>
-      <w:r>
-        <w:rPr>
-          <w:rFonts w:ascii="Times New Roman" w:hAnsi="Times New Roman" w:cs="Times New Roman"/>
-          <w:sz w:val="24"/>
-          <w:szCs w:val="24"/>
-        </w:rPr>
-        <w:t>hh:</w:t>
-      </w:r>
-      <w:proofErr w:type="gramStart"/>
-      <w:r>
-        <w:rPr>
-          <w:rFonts w:ascii="Times New Roman" w:hAnsi="Times New Roman" w:cs="Times New Roman"/>
-          <w:sz w:val="24"/>
-          <w:szCs w:val="24"/>
-        </w:rPr>
-        <w:t>mm:ss</w:t>
-      </w:r>
-      <w:proofErr w:type="spellEnd"/>
-      <w:proofErr w:type="gramEnd"/>
-      <w:r>
-        <w:rPr>
-          <w:rFonts w:ascii="Times New Roman" w:hAnsi="Times New Roman" w:cs="Times New Roman"/>
-          <w:sz w:val="24"/>
-          <w:szCs w:val="24"/>
-        </w:rPr>
-        <w:t xml:space="preserve"> is the START TIME</w:t>
+        <w:t>the hh:mm:ss is the START TIME</w:t>
+      </w:r>
+    </w:p>
+    <w:p>
+      <w:pPr>
+        <w:pStyle w:val="ListParagraph"/>
+        <w:numPr>
+          <w:ilvl w:val="0"/>
+          <w:numId w:val="1"/>
+        </w:numPr>
+        <w:rPr>
+          <w:rFonts w:ascii="Times New Roman" w:hAnsi="Times New Roman" w:cs="Times New Roman"/>
+          <w:sz w:val="24"/>
+          <w:szCs w:val="24"/>
+        </w:rPr>
+      </w:pPr>
+      <w:r>
+        <w:rPr>
+          <w:rFonts w:ascii="Times New Roman" w:hAnsi="Times New Roman" w:cs="Times New Roman"/>
+          <w:b/>
+          <w:bCs/>
+          <w:sz w:val="28"/>
+          <w:szCs w:val="28"/>
+        </w:rPr>
+        <w:t>04.09.20</w:t>
       </w:r>
     </w:p>
     <w:p>
@@ -658,6 +569,146 @@
           <w:szCs w:val="24"/>
         </w:rPr>
       </w:pPr>
+      <w:r>
+        <w:rPr>
+          <w:rFonts w:ascii="Times New Roman" w:hAnsi="Times New Roman" w:cs="Times New Roman"/>
+          <w:sz w:val="24"/>
+          <w:szCs w:val="24"/>
+        </w:rPr>
+        <w:t>Added “measurement devices” list</w:t>
+      </w:r>
+    </w:p>
+    <w:p>
+      <w:pPr>
+        <w:pStyle w:val="ListParagraph"/>
+        <w:numPr>
+          <w:ilvl w:val="2"/>
+          <w:numId w:val="1"/>
+        </w:numPr>
+        <w:rPr>
+          <w:rFonts w:ascii="Times New Roman" w:hAnsi="Times New Roman" w:cs="Times New Roman"/>
+          <w:sz w:val="24"/>
+          <w:szCs w:val="24"/>
+        </w:rPr>
+      </w:pPr>
+      <w:r>
+        <w:rPr>
+          <w:rFonts w:ascii="Times New Roman" w:hAnsi="Times New Roman" w:cs="Times New Roman"/>
+          <w:sz w:val="24"/>
+          <w:szCs w:val="24"/>
+        </w:rPr>
+        <w:t xml:space="preserve">Devices: bucket, chamber, </w:t>
+      </w:r>
+    </w:p>
+    <w:p>
+      <w:pPr>
+        <w:pStyle w:val="ListParagraph"/>
+        <w:numPr>
+          <w:ilvl w:val="1"/>
+          <w:numId w:val="1"/>
+        </w:numPr>
+        <w:rPr>
+          <w:rFonts w:ascii="Times New Roman" w:hAnsi="Times New Roman" w:cs="Times New Roman"/>
+          <w:sz w:val="24"/>
+          <w:szCs w:val="24"/>
+        </w:rPr>
+      </w:pPr>
+      <w:r>
+        <w:rPr>
+          <w:rFonts w:ascii="Times New Roman" w:hAnsi="Times New Roman" w:cs="Times New Roman"/>
+          <w:sz w:val="24"/>
+          <w:szCs w:val="24"/>
+        </w:rPr>
+        <w:t>Variables that need to be present and correct, otherwise the program will quit:</w:t>
+      </w:r>
+    </w:p>
+    <w:p>
+      <w:pPr>
+        <w:pStyle w:val="ListParagraph"/>
+        <w:numPr>
+          <w:ilvl w:val="2"/>
+          <w:numId w:val="1"/>
+        </w:numPr>
+        <w:rPr>
+          <w:rFonts w:ascii="Times New Roman" w:hAnsi="Times New Roman" w:cs="Times New Roman"/>
+          <w:sz w:val="24"/>
+          <w:szCs w:val="24"/>
+        </w:rPr>
+      </w:pPr>
+      <w:r>
+        <w:rPr>
+          <w:rFonts w:ascii="Times New Roman" w:hAnsi="Times New Roman" w:cs="Times New Roman"/>
+          <w:sz w:val="24"/>
+          <w:szCs w:val="24"/>
+        </w:rPr>
+        <w:t>Date, start time, stop time</w:t>
+      </w:r>
+    </w:p>
+    <w:p>
+      <w:pPr>
+        <w:pStyle w:val="ListParagraph"/>
+        <w:numPr>
+          <w:ilvl w:val="1"/>
+          <w:numId w:val="1"/>
+        </w:numPr>
+        <w:rPr>
+          <w:rFonts w:ascii="Times New Roman" w:hAnsi="Times New Roman" w:cs="Times New Roman"/>
+          <w:sz w:val="24"/>
+          <w:szCs w:val="24"/>
+        </w:rPr>
+      </w:pPr>
+      <w:r>
+        <w:rPr>
+          <w:rFonts w:ascii="Times New Roman" w:hAnsi="Times New Roman" w:cs="Times New Roman"/>
+          <w:sz w:val="24"/>
+          <w:szCs w:val="24"/>
+        </w:rPr>
+        <w:t>Made it so that it deletes the 00:00:00 present in the date frame</w:t>
+      </w:r>
+    </w:p>
+    <w:p>
+      <w:pPr>
+        <w:pStyle w:val="ListParagraph"/>
+        <w:numPr>
+          <w:ilvl w:val="2"/>
+          <w:numId w:val="1"/>
+        </w:numPr>
+        <w:rPr>
+          <w:rFonts w:ascii="Times New Roman" w:hAnsi="Times New Roman" w:cs="Times New Roman"/>
+          <w:sz w:val="24"/>
+          <w:szCs w:val="24"/>
+        </w:rPr>
+      </w:pPr>
+      <w:r>
+        <w:rPr>
+          <w:rFonts w:ascii="Times New Roman" w:hAnsi="Times New Roman" w:cs="Times New Roman"/>
+          <w:sz w:val="24"/>
+          <w:szCs w:val="24"/>
+        </w:rPr>
+        <w:t>Achieved by pulling the date from the timestamp</w:t>
+      </w:r>
+    </w:p>
+    <w:p>
+      <w:pPr>
+        <w:pStyle w:val="ListParagraph"/>
+        <w:numPr>
+          <w:ilvl w:val="1"/>
+          <w:numId w:val="1"/>
+        </w:numPr>
+        <w:rPr>
+          <w:rFonts w:ascii="Times New Roman" w:hAnsi="Times New Roman" w:cs="Times New Roman"/>
+          <w:sz w:val="24"/>
+          <w:szCs w:val="24"/>
+        </w:rPr>
+      </w:pPr>
+      <w:r>
+        <w:rPr>
+          <w:rFonts w:ascii="Times New Roman" w:hAnsi="Times New Roman" w:cs="Times New Roman"/>
+          <w:sz w:val="24"/>
+          <w:szCs w:val="24"/>
+        </w:rPr>
+        <w:t>Start and stop time have to be in the format hh:mm:ss, or program quits</w:t>
+      </w:r>
     </w:p>
     <w:sectPr>
       <w:pgSz w:w="12240" w:h="15840"/>

</xml_diff>

<commit_message>
began to add the pressure data to the file
</commit_message>
<xml_diff>
--- a/todos.docx
+++ b/todos.docx
@@ -22,8 +22,9 @@
           <w:sz w:val="36"/>
           <w:szCs w:val="36"/>
         </w:rPr>
-        <w:t>Methane Project todos</w:t>
-      </w:r>
+        <w:t xml:space="preserve">Methane Project </w:t>
+      </w:r>
+      <w:proofErr w:type="spellStart"/>
       <w:r>
         <w:rPr>
           <w:b/>
@@ -31,119 +32,267 @@
           <w:sz w:val="36"/>
           <w:szCs w:val="36"/>
         </w:rPr>
-        <w:t>/log</w:t>
-      </w:r>
-    </w:p>
-    <w:p>
-      <w:pPr>
-        <w:pStyle w:val="ListParagraph"/>
-        <w:numPr>
-          <w:ilvl w:val="0"/>
-          <w:numId w:val="1"/>
-        </w:numPr>
-        <w:rPr>
-          <w:rFonts w:ascii="Times New Roman" w:hAnsi="Times New Roman" w:cs="Times New Roman"/>
-          <w:sz w:val="24"/>
-          <w:szCs w:val="24"/>
-        </w:rPr>
-      </w:pPr>
-      <w:r>
-        <w:rPr>
-          <w:rFonts w:ascii="Times New Roman" w:hAnsi="Times New Roman" w:cs="Times New Roman"/>
-          <w:sz w:val="24"/>
-          <w:szCs w:val="24"/>
-        </w:rPr>
-        <w:t>Set up dummy files for code to work on</w:t>
-      </w:r>
-    </w:p>
-    <w:p>
-      <w:pPr>
-        <w:pStyle w:val="ListParagraph"/>
-        <w:numPr>
-          <w:ilvl w:val="0"/>
-          <w:numId w:val="1"/>
-        </w:numPr>
-        <w:pBdr>
-          <w:bottom w:val="single" w:sz="6" w:space="1" w:color="auto"/>
-        </w:pBdr>
-        <w:rPr>
-          <w:rFonts w:ascii="Times New Roman" w:hAnsi="Times New Roman" w:cs="Times New Roman"/>
-          <w:sz w:val="24"/>
-          <w:szCs w:val="24"/>
-        </w:rPr>
-      </w:pPr>
-      <w:r>
-        <w:rPr>
-          <w:rFonts w:ascii="Times New Roman" w:hAnsi="Times New Roman" w:cs="Times New Roman"/>
-          <w:sz w:val="24"/>
-          <w:szCs w:val="24"/>
-        </w:rPr>
-        <w:t>Make so filename is automatically created</w:t>
-      </w:r>
-    </w:p>
-    <w:p>
-      <w:pPr>
-        <w:pStyle w:val="ListParagraph"/>
-        <w:numPr>
-          <w:ilvl w:val="0"/>
-          <w:numId w:val="1"/>
-        </w:numPr>
-        <w:pBdr>
-          <w:bottom w:val="single" w:sz="6" w:space="1" w:color="auto"/>
-        </w:pBdr>
-        <w:rPr>
-          <w:rFonts w:ascii="Times New Roman" w:hAnsi="Times New Roman" w:cs="Times New Roman"/>
-          <w:sz w:val="24"/>
-          <w:szCs w:val="24"/>
-        </w:rPr>
-      </w:pPr>
-      <w:r>
-        <w:rPr>
-          <w:rFonts w:ascii="Times New Roman" w:hAnsi="Times New Roman" w:cs="Times New Roman"/>
-          <w:sz w:val="24"/>
-          <w:szCs w:val="24"/>
-        </w:rPr>
-        <w:t>Make function to create pressure data from NOAA</w:t>
-      </w:r>
-    </w:p>
-    <w:p>
-      <w:pPr>
-        <w:pStyle w:val="ListParagraph"/>
-        <w:numPr>
-          <w:ilvl w:val="0"/>
-          <w:numId w:val="1"/>
-        </w:numPr>
-        <w:pBdr>
-          <w:bottom w:val="single" w:sz="6" w:space="1" w:color="auto"/>
-        </w:pBdr>
-        <w:rPr>
-          <w:rFonts w:ascii="Times New Roman" w:hAnsi="Times New Roman" w:cs="Times New Roman"/>
-          <w:sz w:val="24"/>
-          <w:szCs w:val="24"/>
-        </w:rPr>
-      </w:pPr>
-      <w:r>
-        <w:rPr>
-          <w:rFonts w:ascii="Times New Roman" w:hAnsi="Times New Roman" w:cs="Times New Roman"/>
-          <w:sz w:val="24"/>
-          <w:szCs w:val="24"/>
-        </w:rPr>
-        <w:t>Access the dates and times that need to be added</w:t>
-      </w:r>
-    </w:p>
-    <w:p>
-      <w:pPr>
-        <w:ind w:left="360"/>
-        <w:jc w:val="center"/>
-        <w:rPr>
-          <w:rFonts w:ascii="Times New Roman" w:hAnsi="Times New Roman" w:cs="Times New Roman"/>
+        <w:t>todos</w:t>
+      </w:r>
+      <w:proofErr w:type="spellEnd"/>
+      <w:r>
+        <w:rPr>
           <w:b/>
           <w:bCs/>
           <w:sz w:val="36"/>
           <w:szCs w:val="36"/>
         </w:rPr>
-      </w:pPr>
-      <w:r>
+        <w:t>/log</w:t>
+      </w:r>
+    </w:p>
+    <w:p>
+      <w:pPr>
+        <w:pStyle w:val="ListParagraph"/>
+        <w:numPr>
+          <w:ilvl w:val="0"/>
+          <w:numId w:val="1"/>
+        </w:numPr>
+        <w:rPr>
+          <w:rFonts w:ascii="Times New Roman" w:hAnsi="Times New Roman" w:cs="Times New Roman"/>
+          <w:sz w:val="24"/>
+          <w:szCs w:val="24"/>
+        </w:rPr>
+      </w:pPr>
+      <w:r>
+        <w:rPr>
+          <w:rFonts w:ascii="Times New Roman" w:hAnsi="Times New Roman" w:cs="Times New Roman"/>
+          <w:sz w:val="24"/>
+          <w:szCs w:val="24"/>
+        </w:rPr>
+        <w:t>Set up dummy files for code to work on</w:t>
+      </w:r>
+    </w:p>
+    <w:p>
+      <w:pPr>
+        <w:pStyle w:val="ListParagraph"/>
+        <w:numPr>
+          <w:ilvl w:val="0"/>
+          <w:numId w:val="1"/>
+        </w:numPr>
+        <w:pBdr>
+          <w:bottom w:val="single" w:sz="6" w:space="1" w:color="auto"/>
+        </w:pBdr>
+        <w:rPr>
+          <w:rFonts w:ascii="Times New Roman" w:hAnsi="Times New Roman" w:cs="Times New Roman"/>
+          <w:sz w:val="24"/>
+          <w:szCs w:val="24"/>
+        </w:rPr>
+      </w:pPr>
+      <w:r>
+        <w:rPr>
+          <w:rFonts w:ascii="Times New Roman" w:hAnsi="Times New Roman" w:cs="Times New Roman"/>
+          <w:sz w:val="24"/>
+          <w:szCs w:val="24"/>
+        </w:rPr>
+        <w:t>Make so filename is automatically created</w:t>
+      </w:r>
+    </w:p>
+    <w:p>
+      <w:pPr>
+        <w:pStyle w:val="ListParagraph"/>
+        <w:numPr>
+          <w:ilvl w:val="0"/>
+          <w:numId w:val="1"/>
+        </w:numPr>
+        <w:pBdr>
+          <w:bottom w:val="single" w:sz="6" w:space="1" w:color="auto"/>
+        </w:pBdr>
+        <w:rPr>
+          <w:rFonts w:ascii="Times New Roman" w:hAnsi="Times New Roman" w:cs="Times New Roman"/>
+          <w:sz w:val="24"/>
+          <w:szCs w:val="24"/>
+        </w:rPr>
+      </w:pPr>
+      <w:r>
+        <w:rPr>
+          <w:rFonts w:ascii="Times New Roman" w:hAnsi="Times New Roman" w:cs="Times New Roman"/>
+          <w:sz w:val="24"/>
+          <w:szCs w:val="24"/>
+        </w:rPr>
+        <w:t>Make function to create pressure data from NOAA</w:t>
+      </w:r>
+    </w:p>
+    <w:p>
+      <w:pPr>
+        <w:pStyle w:val="ListParagraph"/>
+        <w:numPr>
+          <w:ilvl w:val="0"/>
+          <w:numId w:val="1"/>
+        </w:numPr>
+        <w:pBdr>
+          <w:bottom w:val="single" w:sz="6" w:space="1" w:color="auto"/>
+        </w:pBdr>
+        <w:rPr>
+          <w:rFonts w:ascii="Times New Roman" w:hAnsi="Times New Roman" w:cs="Times New Roman"/>
+          <w:sz w:val="24"/>
+          <w:szCs w:val="24"/>
+        </w:rPr>
+      </w:pPr>
+      <w:r>
+        <w:rPr>
+          <w:rFonts w:ascii="Times New Roman" w:hAnsi="Times New Roman" w:cs="Times New Roman"/>
+          <w:sz w:val="24"/>
+          <w:szCs w:val="24"/>
+        </w:rPr>
+        <w:t>Access the dates and times that need to be added</w:t>
+      </w:r>
+    </w:p>
+    <w:p>
+      <w:pPr>
+        <w:pStyle w:val="ListParagraph"/>
+        <w:numPr>
+          <w:ilvl w:val="0"/>
+          <w:numId w:val="1"/>
+        </w:numPr>
+        <w:pBdr>
+          <w:bottom w:val="single" w:sz="6" w:space="1" w:color="auto"/>
+        </w:pBdr>
+        <w:rPr>
+          <w:rFonts w:ascii="Times New Roman" w:hAnsi="Times New Roman" w:cs="Times New Roman"/>
+          <w:sz w:val="24"/>
+          <w:szCs w:val="24"/>
+        </w:rPr>
+      </w:pPr>
+      <w:r>
+        <w:rPr>
+          <w:rFonts w:ascii="Times New Roman" w:hAnsi="Times New Roman" w:cs="Times New Roman"/>
+          <w:sz w:val="24"/>
+          <w:szCs w:val="24"/>
+        </w:rPr>
+        <w:t>IMPORTANT- the volume calculations should pull from a spreadsheet with the container size information</w:t>
+      </w:r>
+    </w:p>
+    <w:p>
+      <w:pPr>
+        <w:pStyle w:val="ListParagraph"/>
+        <w:numPr>
+          <w:ilvl w:val="0"/>
+          <w:numId w:val="1"/>
+        </w:numPr>
+        <w:pBdr>
+          <w:bottom w:val="single" w:sz="6" w:space="1" w:color="auto"/>
+        </w:pBdr>
+        <w:rPr>
+          <w:rFonts w:ascii="Times New Roman" w:hAnsi="Times New Roman" w:cs="Times New Roman"/>
+          <w:sz w:val="24"/>
+          <w:szCs w:val="24"/>
+        </w:rPr>
+      </w:pPr>
+      <w:r>
+        <w:rPr>
+          <w:rFonts w:ascii="Times New Roman" w:hAnsi="Times New Roman" w:cs="Times New Roman"/>
+          <w:sz w:val="24"/>
+          <w:szCs w:val="24"/>
+        </w:rPr>
+        <w:t>Double check the program with the results from the notebook</w:t>
+      </w:r>
+    </w:p>
+    <w:p>
+      <w:pPr>
+        <w:pStyle w:val="ListParagraph"/>
+        <w:numPr>
+          <w:ilvl w:val="0"/>
+          <w:numId w:val="1"/>
+        </w:numPr>
+        <w:pBdr>
+          <w:bottom w:val="single" w:sz="6" w:space="1" w:color="auto"/>
+        </w:pBdr>
+        <w:rPr>
+          <w:rFonts w:ascii="Times New Roman" w:hAnsi="Times New Roman" w:cs="Times New Roman"/>
+          <w:sz w:val="24"/>
+          <w:szCs w:val="24"/>
+        </w:rPr>
+      </w:pPr>
+      <w:r>
+        <w:rPr>
+          <w:rFonts w:ascii="Times New Roman" w:hAnsi="Times New Roman" w:cs="Times New Roman"/>
+          <w:sz w:val="24"/>
+          <w:szCs w:val="24"/>
+        </w:rPr>
+        <w:t xml:space="preserve">Catch the case when the entered time </w:t>
+      </w:r>
+      <w:proofErr w:type="gramStart"/>
+      <w:r>
+        <w:rPr>
+          <w:rFonts w:ascii="Times New Roman" w:hAnsi="Times New Roman" w:cs="Times New Roman"/>
+          <w:sz w:val="24"/>
+          <w:szCs w:val="24"/>
+        </w:rPr>
+        <w:t>doesn’t</w:t>
+      </w:r>
+      <w:proofErr w:type="gramEnd"/>
+      <w:r>
+        <w:rPr>
+          <w:rFonts w:ascii="Times New Roman" w:hAnsi="Times New Roman" w:cs="Times New Roman"/>
+          <w:sz w:val="24"/>
+          <w:szCs w:val="24"/>
+        </w:rPr>
+        <w:t xml:space="preserve"> exist in the </w:t>
+      </w:r>
+      <w:proofErr w:type="spellStart"/>
+      <w:r>
+        <w:rPr>
+          <w:rFonts w:ascii="Times New Roman" w:hAnsi="Times New Roman" w:cs="Times New Roman"/>
+          <w:sz w:val="24"/>
+          <w:szCs w:val="24"/>
+        </w:rPr>
+        <w:t>lgr</w:t>
+      </w:r>
+      <w:proofErr w:type="spellEnd"/>
+      <w:r>
+        <w:rPr>
+          <w:rFonts w:ascii="Times New Roman" w:hAnsi="Times New Roman" w:cs="Times New Roman"/>
+          <w:sz w:val="24"/>
+          <w:szCs w:val="24"/>
+        </w:rPr>
+        <w:t xml:space="preserve"> data. Currently an error of, “</w:t>
+      </w:r>
+      <w:proofErr w:type="spellStart"/>
+      <w:r>
+        <w:rPr>
+          <w:rFonts w:ascii="Times New Roman" w:hAnsi="Times New Roman" w:cs="Times New Roman"/>
+          <w:sz w:val="24"/>
+          <w:szCs w:val="24"/>
+        </w:rPr>
+        <w:t>nc</w:t>
+      </w:r>
+      <w:proofErr w:type="spellEnd"/>
+      <w:r>
+        <w:rPr>
+          <w:rFonts w:ascii="Times New Roman" w:hAnsi="Times New Roman" w:cs="Times New Roman"/>
+          <w:sz w:val="24"/>
+          <w:szCs w:val="24"/>
+        </w:rPr>
+        <w:t xml:space="preserve">-time-axis package is needed” is thrown. The series also </w:t>
+      </w:r>
+      <w:proofErr w:type="gramStart"/>
+      <w:r>
+        <w:rPr>
+          <w:rFonts w:ascii="Times New Roman" w:hAnsi="Times New Roman" w:cs="Times New Roman"/>
+          <w:sz w:val="24"/>
+          <w:szCs w:val="24"/>
+        </w:rPr>
+        <w:t>doesn’t</w:t>
+      </w:r>
+      <w:proofErr w:type="gramEnd"/>
+      <w:r>
+        <w:rPr>
+          <w:rFonts w:ascii="Times New Roman" w:hAnsi="Times New Roman" w:cs="Times New Roman"/>
+          <w:sz w:val="24"/>
+          <w:szCs w:val="24"/>
+        </w:rPr>
+        <w:t xml:space="preserve"> have a </w:t>
+      </w:r>
+    </w:p>
+    <w:p>
+      <w:pPr>
+        <w:ind w:left="360"/>
+        <w:jc w:val="center"/>
         <w:rPr>
           <w:rFonts w:ascii="Times New Roman" w:hAnsi="Times New Roman" w:cs="Times New Roman"/>
           <w:b/>
@@ -151,6 +300,15 @@
           <w:sz w:val="36"/>
           <w:szCs w:val="36"/>
         </w:rPr>
+      </w:pPr>
+      <w:r>
+        <w:rPr>
+          <w:rFonts w:ascii="Times New Roman" w:hAnsi="Times New Roman" w:cs="Times New Roman"/>
+          <w:b/>
+          <w:bCs/>
+          <w:sz w:val="36"/>
+          <w:szCs w:val="36"/>
+        </w:rPr>
         <w:t>Log</w:t>
       </w:r>
     </w:p>
@@ -197,7 +355,25 @@
           <w:sz w:val="24"/>
           <w:szCs w:val="24"/>
         </w:rPr>
-        <w:t>Made new excel file (simon_masters) to follow for inputting data</w:t>
+        <w:t>Made new excel file (</w:t>
+      </w:r>
+      <w:proofErr w:type="spellStart"/>
+      <w:r>
+        <w:rPr>
+          <w:rFonts w:ascii="Times New Roman" w:hAnsi="Times New Roman" w:cs="Times New Roman"/>
+          <w:sz w:val="24"/>
+          <w:szCs w:val="24"/>
+        </w:rPr>
+        <w:t>simon_masters</w:t>
+      </w:r>
+      <w:proofErr w:type="spellEnd"/>
+      <w:r>
+        <w:rPr>
+          <w:rFonts w:ascii="Times New Roman" w:hAnsi="Times New Roman" w:cs="Times New Roman"/>
+          <w:sz w:val="24"/>
+          <w:szCs w:val="24"/>
+        </w:rPr>
+        <w:t>) to follow for inputting data</w:t>
       </w:r>
     </w:p>
     <w:p>
@@ -241,7 +417,25 @@
           <w:sz w:val="24"/>
           <w:szCs w:val="24"/>
         </w:rPr>
-        <w:t>Make separate function for calculating chamber volume. Contatiner types:</w:t>
+        <w:t xml:space="preserve">Make separate function for calculating chamber volume. </w:t>
+      </w:r>
+      <w:proofErr w:type="spellStart"/>
+      <w:r>
+        <w:rPr>
+          <w:rFonts w:ascii="Times New Roman" w:hAnsi="Times New Roman" w:cs="Times New Roman"/>
+          <w:sz w:val="24"/>
+          <w:szCs w:val="24"/>
+        </w:rPr>
+        <w:t>Contatiner</w:t>
+      </w:r>
+      <w:proofErr w:type="spellEnd"/>
+      <w:r>
+        <w:rPr>
+          <w:rFonts w:ascii="Times New Roman" w:hAnsi="Times New Roman" w:cs="Times New Roman"/>
+          <w:sz w:val="24"/>
+          <w:szCs w:val="24"/>
+        </w:rPr>
+        <w:t xml:space="preserve"> types:</w:t>
       </w:r>
     </w:p>
     <w:p>
@@ -463,7 +657,25 @@
           <w:sz w:val="24"/>
           <w:szCs w:val="24"/>
         </w:rPr>
-        <w:t>Changed date format to yyyy-mm-dd</w:t>
+        <w:t xml:space="preserve">Changed date format to </w:t>
+      </w:r>
+      <w:proofErr w:type="spellStart"/>
+      <w:r>
+        <w:rPr>
+          <w:rFonts w:ascii="Times New Roman" w:hAnsi="Times New Roman" w:cs="Times New Roman"/>
+          <w:sz w:val="24"/>
+          <w:szCs w:val="24"/>
+        </w:rPr>
+        <w:t>yyyy</w:t>
+      </w:r>
+      <w:proofErr w:type="spellEnd"/>
+      <w:r>
+        <w:rPr>
+          <w:rFonts w:ascii="Times New Roman" w:hAnsi="Times New Roman" w:cs="Times New Roman"/>
+          <w:sz w:val="24"/>
+          <w:szCs w:val="24"/>
+        </w:rPr>
+        <w:t>-mm-dd</w:t>
       </w:r>
     </w:p>
     <w:p>
@@ -501,14 +713,34 @@
           <w:szCs w:val="24"/>
         </w:rPr>
       </w:pPr>
-      <w:r>
-        <w:rPr>
-          <w:rFonts w:ascii="Times New Roman" w:hAnsi="Times New Roman" w:cs="Times New Roman"/>
-          <w:sz w:val="24"/>
-          <w:szCs w:val="24"/>
-        </w:rPr>
-        <w:t>yyyy-mm-dd_hh:mm:ss_location_collection-instrument</w:t>
-      </w:r>
+      <w:proofErr w:type="spellStart"/>
+      <w:r>
+        <w:rPr>
+          <w:rFonts w:ascii="Times New Roman" w:hAnsi="Times New Roman" w:cs="Times New Roman"/>
+          <w:sz w:val="24"/>
+          <w:szCs w:val="24"/>
+        </w:rPr>
+        <w:t>yyyy-mm-dd_hh:</w:t>
+      </w:r>
+      <w:proofErr w:type="gramStart"/>
+      <w:r>
+        <w:rPr>
+          <w:rFonts w:ascii="Times New Roman" w:hAnsi="Times New Roman" w:cs="Times New Roman"/>
+          <w:sz w:val="24"/>
+          <w:szCs w:val="24"/>
+        </w:rPr>
+        <w:t>mm:ss</w:t>
+      </w:r>
+      <w:proofErr w:type="gramEnd"/>
+      <w:r>
+        <w:rPr>
+          <w:rFonts w:ascii="Times New Roman" w:hAnsi="Times New Roman" w:cs="Times New Roman"/>
+          <w:sz w:val="24"/>
+          <w:szCs w:val="24"/>
+        </w:rPr>
+        <w:t>_location_collection-instrument</w:t>
+      </w:r>
+      <w:proofErr w:type="spellEnd"/>
     </w:p>
     <w:p>
       <w:pPr>
@@ -529,7 +761,35 @@
           <w:sz w:val="24"/>
           <w:szCs w:val="24"/>
         </w:rPr>
-        <w:t>the hh:mm:ss is the START TIME</w:t>
+        <w:t xml:space="preserve">the </w:t>
+      </w:r>
+      <w:proofErr w:type="spellStart"/>
+      <w:r>
+        <w:rPr>
+          <w:rFonts w:ascii="Times New Roman" w:hAnsi="Times New Roman" w:cs="Times New Roman"/>
+          <w:sz w:val="24"/>
+          <w:szCs w:val="24"/>
+        </w:rPr>
+        <w:t>hh:</w:t>
+      </w:r>
+      <w:proofErr w:type="gramStart"/>
+      <w:r>
+        <w:rPr>
+          <w:rFonts w:ascii="Times New Roman" w:hAnsi="Times New Roman" w:cs="Times New Roman"/>
+          <w:sz w:val="24"/>
+          <w:szCs w:val="24"/>
+        </w:rPr>
+        <w:t>mm:ss</w:t>
+      </w:r>
+      <w:proofErr w:type="spellEnd"/>
+      <w:proofErr w:type="gramEnd"/>
+      <w:r>
+        <w:rPr>
+          <w:rFonts w:ascii="Times New Roman" w:hAnsi="Times New Roman" w:cs="Times New Roman"/>
+          <w:sz w:val="24"/>
+          <w:szCs w:val="24"/>
+        </w:rPr>
+        <w:t xml:space="preserve"> is the START TIME</w:t>
       </w:r>
     </w:p>
     <w:p>
@@ -707,8 +967,307 @@
           <w:sz w:val="24"/>
           <w:szCs w:val="24"/>
         </w:rPr>
-        <w:t>Start and stop time have to be in the format hh:mm:ss, or program quits</w:t>
-      </w:r>
+        <w:lastRenderedPageBreak/>
+        <w:t xml:space="preserve">Start and stop time have to be in the format </w:t>
+      </w:r>
+      <w:proofErr w:type="spellStart"/>
+      <w:r>
+        <w:rPr>
+          <w:rFonts w:ascii="Times New Roman" w:hAnsi="Times New Roman" w:cs="Times New Roman"/>
+          <w:sz w:val="24"/>
+          <w:szCs w:val="24"/>
+        </w:rPr>
+        <w:t>hh:</w:t>
+      </w:r>
+      <w:proofErr w:type="gramStart"/>
+      <w:r>
+        <w:rPr>
+          <w:rFonts w:ascii="Times New Roman" w:hAnsi="Times New Roman" w:cs="Times New Roman"/>
+          <w:sz w:val="24"/>
+          <w:szCs w:val="24"/>
+        </w:rPr>
+        <w:t>mm:ss</w:t>
+      </w:r>
+      <w:proofErr w:type="spellEnd"/>
+      <w:proofErr w:type="gramEnd"/>
+      <w:r>
+        <w:rPr>
+          <w:rFonts w:ascii="Times New Roman" w:hAnsi="Times New Roman" w:cs="Times New Roman"/>
+          <w:sz w:val="24"/>
+          <w:szCs w:val="24"/>
+        </w:rPr>
+        <w:t>, or program quits</w:t>
+      </w:r>
+    </w:p>
+    <w:p>
+      <w:pPr>
+        <w:pStyle w:val="ListParagraph"/>
+        <w:numPr>
+          <w:ilvl w:val="0"/>
+          <w:numId w:val="1"/>
+        </w:numPr>
+        <w:rPr>
+          <w:rFonts w:ascii="Times New Roman" w:hAnsi="Times New Roman" w:cs="Times New Roman"/>
+          <w:sz w:val="24"/>
+          <w:szCs w:val="24"/>
+        </w:rPr>
+      </w:pPr>
+      <w:r>
+        <w:rPr>
+          <w:rFonts w:ascii="Times New Roman" w:hAnsi="Times New Roman" w:cs="Times New Roman"/>
+          <w:b/>
+          <w:bCs/>
+          <w:sz w:val="28"/>
+          <w:szCs w:val="28"/>
+        </w:rPr>
+        <w:t>08.09.20</w:t>
+      </w:r>
+    </w:p>
+    <w:p>
+      <w:pPr>
+        <w:pStyle w:val="ListParagraph"/>
+        <w:numPr>
+          <w:ilvl w:val="1"/>
+          <w:numId w:val="1"/>
+        </w:numPr>
+        <w:rPr>
+          <w:rFonts w:ascii="Times New Roman" w:hAnsi="Times New Roman" w:cs="Times New Roman"/>
+          <w:sz w:val="24"/>
+          <w:szCs w:val="24"/>
+        </w:rPr>
+      </w:pPr>
+      <w:r>
+        <w:rPr>
+          <w:rFonts w:ascii="Times New Roman" w:hAnsi="Times New Roman" w:cs="Times New Roman"/>
+          <w:sz w:val="24"/>
+          <w:szCs w:val="24"/>
+        </w:rPr>
+        <w:t>Made slope analysis function</w:t>
+      </w:r>
+    </w:p>
+    <w:p>
+      <w:pPr>
+        <w:pStyle w:val="ListParagraph"/>
+        <w:numPr>
+          <w:ilvl w:val="1"/>
+          <w:numId w:val="1"/>
+        </w:numPr>
+        <w:rPr>
+          <w:rFonts w:ascii="Times New Roman" w:hAnsi="Times New Roman" w:cs="Times New Roman"/>
+          <w:sz w:val="24"/>
+          <w:szCs w:val="24"/>
+        </w:rPr>
+      </w:pPr>
+      <w:r>
+        <w:rPr>
+          <w:rFonts w:ascii="Times New Roman" w:hAnsi="Times New Roman" w:cs="Times New Roman"/>
+          <w:sz w:val="24"/>
+          <w:szCs w:val="24"/>
+        </w:rPr>
+        <w:t>Properly plots data</w:t>
+      </w:r>
+    </w:p>
+    <w:p>
+      <w:pPr>
+        <w:pStyle w:val="ListParagraph"/>
+        <w:numPr>
+          <w:ilvl w:val="1"/>
+          <w:numId w:val="1"/>
+        </w:numPr>
+        <w:rPr>
+          <w:rFonts w:ascii="Times New Roman" w:hAnsi="Times New Roman" w:cs="Times New Roman"/>
+          <w:sz w:val="24"/>
+          <w:szCs w:val="24"/>
+        </w:rPr>
+      </w:pPr>
+      <w:r>
+        <w:rPr>
+          <w:rFonts w:ascii="Times New Roman" w:hAnsi="Times New Roman" w:cs="Times New Roman"/>
+          <w:sz w:val="24"/>
+          <w:szCs w:val="24"/>
+        </w:rPr>
+        <w:t xml:space="preserve">TODO- check to make sure </w:t>
+      </w:r>
+      <w:proofErr w:type="spellStart"/>
+      <w:r>
+        <w:rPr>
+          <w:rFonts w:ascii="Times New Roman" w:hAnsi="Times New Roman" w:cs="Times New Roman"/>
+          <w:sz w:val="24"/>
+          <w:szCs w:val="24"/>
+        </w:rPr>
+        <w:t>jupyter</w:t>
+      </w:r>
+      <w:proofErr w:type="spellEnd"/>
+      <w:r>
+        <w:rPr>
+          <w:rFonts w:ascii="Times New Roman" w:hAnsi="Times New Roman" w:cs="Times New Roman"/>
+          <w:sz w:val="24"/>
+          <w:szCs w:val="24"/>
+        </w:rPr>
+        <w:t xml:space="preserve"> notebook program produces identical plots</w:t>
+      </w:r>
+    </w:p>
+    <w:p>
+      <w:pPr>
+        <w:pStyle w:val="ListParagraph"/>
+        <w:numPr>
+          <w:ilvl w:val="1"/>
+          <w:numId w:val="1"/>
+        </w:numPr>
+        <w:rPr>
+          <w:rFonts w:ascii="Times New Roman" w:hAnsi="Times New Roman" w:cs="Times New Roman"/>
+          <w:sz w:val="24"/>
+          <w:szCs w:val="24"/>
+        </w:rPr>
+      </w:pPr>
+      <w:r>
+        <w:rPr>
+          <w:rFonts w:ascii="Times New Roman" w:hAnsi="Times New Roman" w:cs="Times New Roman"/>
+          <w:sz w:val="24"/>
+          <w:szCs w:val="24"/>
+        </w:rPr>
+        <w:t>Works for chamber, ran into problems reassigning variables with the bucket- will have to talk to nick about this</w:t>
+      </w:r>
+    </w:p>
+    <w:p>
+      <w:pPr>
+        <w:pStyle w:val="ListParagraph"/>
+        <w:numPr>
+          <w:ilvl w:val="0"/>
+          <w:numId w:val="1"/>
+        </w:numPr>
+        <w:rPr>
+          <w:rFonts w:ascii="Times New Roman" w:hAnsi="Times New Roman" w:cs="Times New Roman"/>
+          <w:sz w:val="24"/>
+          <w:szCs w:val="24"/>
+        </w:rPr>
+      </w:pPr>
+      <w:r>
+        <w:rPr>
+          <w:rFonts w:ascii="Times New Roman" w:hAnsi="Times New Roman" w:cs="Times New Roman"/>
+          <w:b/>
+          <w:bCs/>
+          <w:sz w:val="28"/>
+          <w:szCs w:val="28"/>
+        </w:rPr>
+        <w:t>09.09.20</w:t>
+      </w:r>
+    </w:p>
+    <w:p>
+      <w:pPr>
+        <w:pStyle w:val="ListParagraph"/>
+        <w:numPr>
+          <w:ilvl w:val="1"/>
+          <w:numId w:val="1"/>
+        </w:numPr>
+        <w:rPr>
+          <w:rFonts w:ascii="Times New Roman" w:hAnsi="Times New Roman" w:cs="Times New Roman"/>
+          <w:sz w:val="24"/>
+          <w:szCs w:val="24"/>
+        </w:rPr>
+      </w:pPr>
+      <w:r>
+        <w:rPr>
+          <w:rFonts w:ascii="Times New Roman" w:hAnsi="Times New Roman" w:cs="Times New Roman"/>
+          <w:sz w:val="24"/>
+          <w:szCs w:val="24"/>
+        </w:rPr>
+        <w:t xml:space="preserve">Confirmed that the </w:t>
+      </w:r>
+      <w:proofErr w:type="spellStart"/>
+      <w:r>
+        <w:rPr>
+          <w:rFonts w:ascii="Times New Roman" w:hAnsi="Times New Roman" w:cs="Times New Roman"/>
+          <w:sz w:val="24"/>
+          <w:szCs w:val="24"/>
+        </w:rPr>
+        <w:t>jupyter</w:t>
+      </w:r>
+      <w:proofErr w:type="spellEnd"/>
+      <w:r>
+        <w:rPr>
+          <w:rFonts w:ascii="Times New Roman" w:hAnsi="Times New Roman" w:cs="Times New Roman"/>
+          <w:sz w:val="24"/>
+          <w:szCs w:val="24"/>
+        </w:rPr>
+        <w:t xml:space="preserve"> notebook program found the same time series as my own</w:t>
+      </w:r>
+    </w:p>
+    <w:p>
+      <w:pPr>
+        <w:pStyle w:val="ListParagraph"/>
+        <w:numPr>
+          <w:ilvl w:val="1"/>
+          <w:numId w:val="1"/>
+        </w:numPr>
+        <w:rPr>
+          <w:rFonts w:ascii="Times New Roman" w:hAnsi="Times New Roman" w:cs="Times New Roman"/>
+          <w:sz w:val="24"/>
+          <w:szCs w:val="24"/>
+        </w:rPr>
+      </w:pPr>
+      <w:r>
+        <w:rPr>
+          <w:rFonts w:ascii="Times New Roman" w:hAnsi="Times New Roman" w:cs="Times New Roman"/>
+          <w:sz w:val="24"/>
+          <w:szCs w:val="24"/>
+        </w:rPr>
+        <w:t xml:space="preserve">Volume also checks out with that of the </w:t>
+      </w:r>
+      <w:proofErr w:type="spellStart"/>
+      <w:r>
+        <w:rPr>
+          <w:rFonts w:ascii="Times New Roman" w:hAnsi="Times New Roman" w:cs="Times New Roman"/>
+          <w:sz w:val="24"/>
+          <w:szCs w:val="24"/>
+        </w:rPr>
+        <w:t>jupyter</w:t>
+      </w:r>
+      <w:proofErr w:type="spellEnd"/>
+      <w:r>
+        <w:rPr>
+          <w:rFonts w:ascii="Times New Roman" w:hAnsi="Times New Roman" w:cs="Times New Roman"/>
+          <w:sz w:val="24"/>
+          <w:szCs w:val="24"/>
+        </w:rPr>
+        <w:t xml:space="preserve"> notebook program</w:t>
+      </w:r>
+    </w:p>
+    <w:p>
+      <w:pPr>
+        <w:pStyle w:val="ListParagraph"/>
+        <w:numPr>
+          <w:ilvl w:val="1"/>
+          <w:numId w:val="1"/>
+        </w:numPr>
+        <w:rPr>
+          <w:rFonts w:ascii="Times New Roman" w:hAnsi="Times New Roman" w:cs="Times New Roman"/>
+          <w:sz w:val="24"/>
+          <w:szCs w:val="24"/>
+        </w:rPr>
+      </w:pPr>
+      <w:r>
+        <w:rPr>
+          <w:rFonts w:ascii="Times New Roman" w:hAnsi="Times New Roman" w:cs="Times New Roman"/>
+          <w:sz w:val="24"/>
+          <w:szCs w:val="24"/>
+        </w:rPr>
+        <w:t>Started so that different r^2 values are fed in</w:t>
+      </w:r>
+    </w:p>
+    <w:p>
+      <w:pPr>
+        <w:pStyle w:val="ListParagraph"/>
+        <w:numPr>
+          <w:ilvl w:val="0"/>
+          <w:numId w:val="1"/>
+        </w:numPr>
+        <w:rPr>
+          <w:rFonts w:ascii="Times New Roman" w:hAnsi="Times New Roman" w:cs="Times New Roman"/>
+          <w:sz w:val="24"/>
+          <w:szCs w:val="24"/>
+        </w:rPr>
+      </w:pPr>
     </w:p>
     <w:sectPr>
       <w:pgSz w:w="12240" w:h="15840"/>

</xml_diff>

<commit_message>
successfully outputs graphs and runs program to completion, will now run for the different gases
</commit_message>
<xml_diff>
--- a/todos.docx
+++ b/todos.docx
@@ -78,7 +78,7 @@
           <w:sz w:val="24"/>
           <w:szCs w:val="24"/>
         </w:rPr>
-        <w:t>Make so filename is automatically created</w:t>
+        <w:t>Make function to create pressure data from NOAA</w:t>
       </w:r>
     </w:p>
     <w:p>
@@ -103,7 +103,7 @@
           <w:sz w:val="24"/>
           <w:szCs w:val="24"/>
         </w:rPr>
-        <w:t>Make function to create pressure data from NOAA</w:t>
+        <w:t>IMPORTANT- the volume calculations should pull from a spreadsheet with the container size information</w:t>
       </w:r>
     </w:p>
     <w:p>
@@ -128,7 +128,7 @@
           <w:sz w:val="24"/>
           <w:szCs w:val="24"/>
         </w:rPr>
-        <w:t>Access the dates and times that need to be added</w:t>
+        <w:t>Double check the program with the results from the notebook</w:t>
       </w:r>
     </w:p>
     <w:p>
@@ -153,7 +153,7 @@
           <w:sz w:val="24"/>
           <w:szCs w:val="24"/>
         </w:rPr>
-        <w:t>IMPORTANT- the volume calculations should pull from a spreadsheet with the container size information</w:t>
+        <w:t xml:space="preserve">Catch the case when the entered time doesn’t exist in the lgr data. Currently an error of, “nc-time-axis package is needed” is thrown. The series also doesn’t have a </w:t>
       </w:r>
     </w:p>
     <w:p>
@@ -178,7 +178,7 @@
           <w:sz w:val="24"/>
           <w:szCs w:val="24"/>
         </w:rPr>
-        <w:t>Double check the program with the results from the notebook</w:t>
+        <w:t>ASK NICK- use pressure data from LGR???? Is this accurate?</w:t>
       </w:r>
     </w:p>
     <w:p>
@@ -203,7 +203,7 @@
           <w:sz w:val="24"/>
           <w:szCs w:val="24"/>
         </w:rPr>
-        <w:t xml:space="preserve">Catch the case when the entered time doesn’t exist in the lgr data. Currently an error of, “nc-time-axis package is needed” is thrown. The series also doesn’t have a </w:t>
+        <w:t xml:space="preserve">Make excel file with container types to automatically calculate container volume </w:t>
       </w:r>
     </w:p>
     <w:p>
@@ -228,7 +228,7 @@
           <w:sz w:val="24"/>
           <w:szCs w:val="24"/>
         </w:rPr>
-        <w:t>ASK NICK- use pressure data from LGR???? Is this accurate?</w:t>
+        <w:t xml:space="preserve">Made it so that the program finds the pressure for the specific day- make it so that it instead searches for the specific day AND time </w:t>
       </w:r>
     </w:p>
     <w:p>
@@ -253,7 +253,23 @@
           <w:sz w:val="24"/>
           <w:szCs w:val="24"/>
         </w:rPr>
-        <w:t xml:space="preserve">Make excel file with container types to automatically calculate container volume </w:t>
+        <w:t>Change so that it checks pressure by the hour</w:t>
+      </w:r>
+      <w:r>
+        <w:rPr>
+          <w:rFonts w:ascii="Times New Roman" w:hAnsi="Times New Roman" w:cs="Times New Roman"/>
+          <w:sz w:val="24"/>
+          <w:szCs w:val="24"/>
+        </w:rPr>
+        <w:t xml:space="preserve">- it currently pulls pressure </w:t>
+      </w:r>
+      <w:r>
+        <w:rPr>
+          <w:rFonts w:ascii="Times New Roman" w:hAnsi="Times New Roman" w:cs="Times New Roman"/>
+          <w:sz w:val="24"/>
+          <w:szCs w:val="24"/>
+        </w:rPr>
+        <w:t>with the 00:00 time on the given date</w:t>
       </w:r>
     </w:p>
     <w:p>
@@ -278,32 +294,7 @@
           <w:sz w:val="24"/>
           <w:szCs w:val="24"/>
         </w:rPr>
-        <w:t xml:space="preserve">Made it so that the program finds the pressure for the specific day- make it so that it instead searches for the specific day AND time </w:t>
-      </w:r>
-    </w:p>
-    <w:p>
-      <w:pPr>
-        <w:pStyle w:val="ListParagraph"/>
-        <w:numPr>
-          <w:ilvl w:val="0"/>
-          <w:numId w:val="1"/>
-        </w:numPr>
-        <w:pBdr>
-          <w:bottom w:val="single" w:sz="6" w:space="1" w:color="auto"/>
-        </w:pBdr>
-        <w:rPr>
-          <w:rFonts w:ascii="Times New Roman" w:hAnsi="Times New Roman" w:cs="Times New Roman"/>
-          <w:sz w:val="24"/>
-          <w:szCs w:val="24"/>
-        </w:rPr>
-      </w:pPr>
-      <w:r>
-        <w:rPr>
-          <w:rFonts w:ascii="Times New Roman" w:hAnsi="Times New Roman" w:cs="Times New Roman"/>
-          <w:sz w:val="24"/>
-          <w:szCs w:val="24"/>
-        </w:rPr>
-        <w:t>Change so that it checks pressure by the hour</w:t>
+        <w:t>Change so that the output files have the gas that was measured along with them</w:t>
       </w:r>
     </w:p>
     <w:p>
@@ -1117,22 +1108,150 @@
           <w:sz w:val="24"/>
           <w:szCs w:val="24"/>
         </w:rPr>
-        <w:t>10.09.20</w:t>
-      </w:r>
-    </w:p>
-    <w:p>
-      <w:pPr>
-        <w:pStyle w:val="ListParagraph"/>
-        <w:numPr>
-          <w:ilvl w:val="1"/>
-          <w:numId w:val="1"/>
-        </w:numPr>
-        <w:rPr>
-          <w:rFonts w:ascii="Times New Roman" w:hAnsi="Times New Roman" w:cs="Times New Roman"/>
-          <w:sz w:val="24"/>
-          <w:szCs w:val="24"/>
-        </w:rPr>
-      </w:pPr>
+        <w:t>1</w:t>
+      </w:r>
+      <w:r>
+        <w:rPr>
+          <w:rFonts w:ascii="Times New Roman" w:hAnsi="Times New Roman" w:cs="Times New Roman"/>
+          <w:b/>
+          <w:bCs/>
+          <w:sz w:val="24"/>
+          <w:szCs w:val="24"/>
+        </w:rPr>
+        <w:t>3</w:t>
+      </w:r>
+      <w:r>
+        <w:rPr>
+          <w:rFonts w:ascii="Times New Roman" w:hAnsi="Times New Roman" w:cs="Times New Roman"/>
+          <w:b/>
+          <w:bCs/>
+          <w:sz w:val="24"/>
+          <w:szCs w:val="24"/>
+        </w:rPr>
+        <w:t>.09.20</w:t>
+      </w:r>
+    </w:p>
+    <w:p>
+      <w:pPr>
+        <w:pStyle w:val="ListParagraph"/>
+        <w:numPr>
+          <w:ilvl w:val="1"/>
+          <w:numId w:val="1"/>
+        </w:numPr>
+        <w:rPr>
+          <w:rFonts w:ascii="Times New Roman" w:hAnsi="Times New Roman" w:cs="Times New Roman"/>
+          <w:sz w:val="24"/>
+          <w:szCs w:val="24"/>
+        </w:rPr>
+      </w:pPr>
+      <w:r>
+        <w:rPr>
+          <w:rFonts w:ascii="Times New Roman" w:hAnsi="Times New Roman" w:cs="Times New Roman"/>
+          <w:sz w:val="24"/>
+          <w:szCs w:val="24"/>
+        </w:rPr>
+        <w:t>Fixed so that the pressure measurement is pulled from the table at a time of 00:00 on the given date-</w:t>
+      </w:r>
+      <w:r>
+        <w:rPr>
+          <w:rFonts w:ascii="Times New Roman" w:hAnsi="Times New Roman" w:cs="Times New Roman"/>
+          <w:sz w:val="24"/>
+          <w:szCs w:val="24"/>
+        </w:rPr>
+        <w:t xml:space="preserve"> this uses the date I was told to use by Nick (</w:t>
+      </w:r>
+    </w:p>
+    <w:p>
+      <w:pPr>
+        <w:pStyle w:val="ListParagraph"/>
+        <w:numPr>
+          <w:ilvl w:val="1"/>
+          <w:numId w:val="1"/>
+        </w:numPr>
+        <w:rPr>
+          <w:rStyle w:val="Strong"/>
+          <w:rFonts w:ascii="Times New Roman" w:hAnsi="Times New Roman" w:cs="Times New Roman"/>
+          <w:b w:val="0"/>
+          <w:bCs w:val="0"/>
+          <w:sz w:val="24"/>
+          <w:szCs w:val="24"/>
+        </w:rPr>
+      </w:pPr>
+      <w:r>
+        <w:rPr>
+          <w:rFonts w:ascii="Times New Roman" w:hAnsi="Times New Roman" w:cs="Times New Roman"/>
+          <w:sz w:val="24"/>
+          <w:szCs w:val="24"/>
+        </w:rPr>
+        <w:t>Changed sampleID file format from hh:mm:ss to hh</w:t>
+      </w:r>
+      <w:r>
+        <w:rPr>
+          <w:rStyle w:val="Strong"/>
+          <w:rFonts w:ascii="Arial" w:hAnsi="Arial" w:cs="Arial"/>
+        </w:rPr>
+        <w:t>꞉</w:t>
+      </w:r>
+      <w:r>
+        <w:rPr>
+          <w:rFonts w:ascii="Times New Roman" w:hAnsi="Times New Roman" w:cs="Times New Roman"/>
+          <w:sz w:val="24"/>
+          <w:szCs w:val="24"/>
+        </w:rPr>
+        <w:t>mm</w:t>
+      </w:r>
+      <w:r>
+        <w:rPr>
+          <w:rStyle w:val="Strong"/>
+          <w:rFonts w:ascii="Arial" w:hAnsi="Arial" w:cs="Arial"/>
+        </w:rPr>
+        <w:t>꞉</w:t>
+      </w:r>
+      <w:r>
+        <w:rPr>
+          <w:rFonts w:ascii="Times New Roman" w:hAnsi="Times New Roman" w:cs="Times New Roman"/>
+          <w:sz w:val="24"/>
+          <w:szCs w:val="24"/>
+        </w:rPr>
+        <w:t xml:space="preserve">ss. Yes, they are different! Apparently, this Unicode character is allowed in windows filenames, but the semicolon is not. Pretty funny </w:t>
+      </w:r>
+      <w:r>
+        <w:rPr>
+          <w:rStyle w:val="Strong"/>
+          <w:rFonts w:ascii="Arial" w:hAnsi="Arial" w:cs="Arial"/>
+        </w:rPr>
+        <w:t>꞉)</w:t>
+      </w:r>
+    </w:p>
+    <w:p>
+      <w:pPr>
+        <w:pStyle w:val="ListParagraph"/>
+        <w:numPr>
+          <w:ilvl w:val="1"/>
+          <w:numId w:val="1"/>
+        </w:numPr>
+        <w:rPr>
+          <w:rFonts w:ascii="Times New Roman" w:hAnsi="Times New Roman" w:cs="Times New Roman"/>
+          <w:sz w:val="24"/>
+          <w:szCs w:val="24"/>
+        </w:rPr>
+      </w:pPr>
+      <w:r>
+        <w:rPr>
+          <w:rFonts w:ascii="Times New Roman" w:hAnsi="Times New Roman" w:cs="Times New Roman"/>
+          <w:sz w:val="24"/>
+          <w:szCs w:val="24"/>
+        </w:rPr>
+        <w:t xml:space="preserve">The output file now has headers and </w:t>
+      </w:r>
+      <w:r>
+        <w:rPr>
+          <w:rFonts w:ascii="Times New Roman" w:hAnsi="Times New Roman" w:cs="Times New Roman"/>
+          <w:sz w:val="24"/>
+          <w:szCs w:val="24"/>
+        </w:rPr>
+        <w:t xml:space="preserve">writes to the </w:t>
+      </w:r>
     </w:p>
     <w:sectPr>
       <w:pgSz w:w="12240" w:h="15840"/>
@@ -1701,6 +1820,17 @@
       <w:contextualSpacing/>
     </w:pPr>
   </w:style>
+  <w:style w:type="character" w:styleId="Strong">
+    <w:name w:val="Strong"/>
+    <w:basedOn w:val="DefaultParagraphFont"/>
+    <w:uiPriority w:val="22"/>
+    <w:qFormat/>
+    <w:rsid w:val="005E5414"/>
+    <w:rPr>
+      <w:b/>
+      <w:bCs/>
+    </w:rPr>
+  </w:style>
 </w:styles>
 </file>
 

</xml_diff>

<commit_message>
changes file format to yyyy_mm_dd_hhh_mm M_ssS_location_measurement-device, also changed flux reading in excel table from h^-1 to s^-1
</commit_message>
<xml_diff>
--- a/todos.docx
+++ b/todos.docx
@@ -299,6 +299,197 @@
     </w:p>
     <w:p>
       <w:pPr>
+        <w:pStyle w:val="ListParagraph"/>
+        <w:numPr>
+          <w:ilvl w:val="0"/>
+          <w:numId w:val="1"/>
+        </w:numPr>
+        <w:pBdr>
+          <w:bottom w:val="single" w:sz="6" w:space="1" w:color="auto"/>
+        </w:pBdr>
+        <w:rPr>
+          <w:rFonts w:ascii="Times New Roman" w:hAnsi="Times New Roman" w:cs="Times New Roman"/>
+          <w:sz w:val="24"/>
+          <w:szCs w:val="24"/>
+        </w:rPr>
+      </w:pPr>
+      <w:r>
+        <w:rPr>
+          <w:rFonts w:ascii="Times New Roman" w:hAnsi="Times New Roman" w:cs="Times New Roman"/>
+          <w:sz w:val="24"/>
+          <w:szCs w:val="24"/>
+        </w:rPr>
+        <w:t>Change file output format to:</w:t>
+      </w:r>
+    </w:p>
+    <w:p>
+      <w:pPr>
+        <w:pStyle w:val="ListParagraph"/>
+        <w:numPr>
+          <w:ilvl w:val="2"/>
+          <w:numId w:val="1"/>
+        </w:numPr>
+        <w:rPr>
+          <w:rFonts w:ascii="Times New Roman" w:hAnsi="Times New Roman" w:cs="Times New Roman"/>
+          <w:sz w:val="24"/>
+          <w:szCs w:val="24"/>
+        </w:rPr>
+      </w:pPr>
+      <w:r>
+        <w:rPr>
+          <w:rFonts w:ascii="Times New Roman" w:hAnsi="Times New Roman" w:cs="Times New Roman"/>
+          <w:sz w:val="24"/>
+          <w:szCs w:val="24"/>
+        </w:rPr>
+        <w:t>2020_07_29_17h-30m-30s_vault</w:t>
+      </w:r>
+      <w:r>
+        <w:rPr>
+          <w:rFonts w:ascii="Times New Roman" w:hAnsi="Times New Roman" w:cs="Times New Roman"/>
+          <w:sz w:val="24"/>
+          <w:szCs w:val="24"/>
+        </w:rPr>
+        <w:t>-</w:t>
+      </w:r>
+      <w:r>
+        <w:rPr>
+          <w:rFonts w:ascii="Times New Roman" w:hAnsi="Times New Roman" w:cs="Times New Roman"/>
+          <w:sz w:val="24"/>
+          <w:szCs w:val="24"/>
+        </w:rPr>
+        <w:t>lake</w:t>
+      </w:r>
+      <w:r>
+        <w:rPr>
+          <w:rFonts w:ascii="Times New Roman" w:hAnsi="Times New Roman" w:cs="Times New Roman"/>
+          <w:sz w:val="24"/>
+          <w:szCs w:val="24"/>
+        </w:rPr>
+        <w:t>_</w:t>
+      </w:r>
+      <w:r>
+        <w:rPr>
+          <w:rFonts w:ascii="Times New Roman" w:hAnsi="Times New Roman" w:cs="Times New Roman"/>
+          <w:sz w:val="24"/>
+          <w:szCs w:val="24"/>
+        </w:rPr>
+        <w:t>bucket</w:t>
+      </w:r>
+    </w:p>
+    <w:p>
+      <w:pPr>
+        <w:pStyle w:val="ListParagraph"/>
+        <w:numPr>
+          <w:ilvl w:val="1"/>
+          <w:numId w:val="1"/>
+        </w:numPr>
+        <w:pBdr>
+          <w:bottom w:val="single" w:sz="6" w:space="1" w:color="auto"/>
+        </w:pBdr>
+        <w:rPr>
+          <w:rFonts w:ascii="Times New Roman" w:hAnsi="Times New Roman" w:cs="Times New Roman"/>
+          <w:sz w:val="24"/>
+          <w:szCs w:val="24"/>
+        </w:rPr>
+      </w:pPr>
+      <w:r>
+        <w:rPr>
+          <w:rFonts w:ascii="Times New Roman" w:hAnsi="Times New Roman" w:cs="Times New Roman"/>
+          <w:sz w:val="24"/>
+          <w:szCs w:val="24"/>
+        </w:rPr>
+        <w:t>Yyyy_</w:t>
+      </w:r>
+      <w:r>
+        <w:rPr>
+          <w:rFonts w:ascii="Times New Roman" w:hAnsi="Times New Roman" w:cs="Times New Roman"/>
+          <w:sz w:val="24"/>
+          <w:szCs w:val="24"/>
+        </w:rPr>
+        <w:t>mm_dd_</w:t>
+      </w:r>
+      <w:r>
+        <w:rPr>
+          <w:rFonts w:ascii="Times New Roman" w:hAnsi="Times New Roman" w:cs="Times New Roman"/>
+          <w:b/>
+          <w:bCs/>
+          <w:sz w:val="24"/>
+          <w:szCs w:val="24"/>
+        </w:rPr>
+        <w:t>hh</w:t>
+      </w:r>
+      <w:r>
+        <w:rPr>
+          <w:rFonts w:ascii="Times New Roman" w:hAnsi="Times New Roman" w:cs="Times New Roman"/>
+          <w:sz w:val="24"/>
+          <w:szCs w:val="24"/>
+        </w:rPr>
+        <w:t>h-</w:t>
+      </w:r>
+      <w:r>
+        <w:rPr>
+          <w:rFonts w:ascii="Times New Roman" w:hAnsi="Times New Roman" w:cs="Times New Roman"/>
+          <w:b/>
+          <w:bCs/>
+          <w:sz w:val="24"/>
+          <w:szCs w:val="24"/>
+        </w:rPr>
+        <w:t>mm</w:t>
+      </w:r>
+      <w:r>
+        <w:rPr>
+          <w:rFonts w:ascii="Times New Roman" w:hAnsi="Times New Roman" w:cs="Times New Roman"/>
+          <w:sz w:val="24"/>
+          <w:szCs w:val="24"/>
+        </w:rPr>
+        <w:t>m-</w:t>
+      </w:r>
+      <w:r>
+        <w:rPr>
+          <w:rFonts w:ascii="Times New Roman" w:hAnsi="Times New Roman" w:cs="Times New Roman"/>
+          <w:b/>
+          <w:bCs/>
+          <w:sz w:val="24"/>
+          <w:szCs w:val="24"/>
+        </w:rPr>
+        <w:t>ss</w:t>
+      </w:r>
+      <w:r>
+        <w:rPr>
+          <w:rFonts w:ascii="Times New Roman" w:hAnsi="Times New Roman" w:cs="Times New Roman"/>
+          <w:sz w:val="24"/>
+          <w:szCs w:val="24"/>
+        </w:rPr>
+        <w:t>s_location_collection-device</w:t>
+      </w:r>
+    </w:p>
+    <w:p>
+      <w:pPr>
+        <w:pStyle w:val="ListParagraph"/>
+        <w:numPr>
+          <w:ilvl w:val="1"/>
+          <w:numId w:val="1"/>
+        </w:numPr>
+        <w:pBdr>
+          <w:bottom w:val="single" w:sz="6" w:space="1" w:color="auto"/>
+        </w:pBdr>
+        <w:rPr>
+          <w:rFonts w:ascii="Times New Roman" w:hAnsi="Times New Roman" w:cs="Times New Roman"/>
+          <w:sz w:val="24"/>
+          <w:szCs w:val="24"/>
+        </w:rPr>
+      </w:pPr>
+      <w:r>
+        <w:rPr>
+          <w:rFonts w:ascii="Times New Roman" w:hAnsi="Times New Roman" w:cs="Times New Roman"/>
+          <w:sz w:val="24"/>
+          <w:szCs w:val="24"/>
+        </w:rPr>
+        <w:t>Make so that dashes are automatically added in the locations and measurement devices (str.replace())</w:t>
+      </w:r>
+    </w:p>
+    <w:p>
+      <w:pPr>
         <w:ind w:left="360"/>
         <w:jc w:val="center"/>
         <w:rPr>
@@ -385,7 +576,23 @@
           <w:sz w:val="24"/>
           <w:szCs w:val="24"/>
         </w:rPr>
-        <w:t>Made new excel file for r values with which to test</w:t>
+        <w:t>Made new e</w:t>
+      </w:r>
+      <w:r>
+        <w:rPr>
+          <w:rFonts w:ascii="Times New Roman" w:hAnsi="Times New Roman" w:cs="Times New Roman"/>
+          <w:sz w:val="24"/>
+          <w:szCs w:val="24"/>
+        </w:rPr>
+        <w:t>0</w:t>
+      </w:r>
+      <w:r>
+        <w:rPr>
+          <w:rFonts w:ascii="Times New Roman" w:hAnsi="Times New Roman" w:cs="Times New Roman"/>
+          <w:sz w:val="24"/>
+          <w:szCs w:val="24"/>
+        </w:rPr>
+        <w:t>xcel file for r values with which to test</w:t>
       </w:r>
     </w:p>
     <w:p>
@@ -651,6 +858,7 @@
           <w:sz w:val="24"/>
           <w:szCs w:val="24"/>
         </w:rPr>
+        <w:lastRenderedPageBreak/>
         <w:t>Naming convention for output files:</w:t>
       </w:r>
     </w:p>
@@ -763,7 +971,6 @@
           <w:sz w:val="24"/>
           <w:szCs w:val="24"/>
         </w:rPr>
-        <w:lastRenderedPageBreak/>
         <w:t xml:space="preserve">Devices: bucket, chamber, </w:t>
       </w:r>
     </w:p>

</xml_diff>

<commit_message>
successfully runs through the times! edits the master data sheet, need to fix so that it doesn't print out the rows to the excel file '
</commit_message>
<xml_diff>
--- a/todos.docx
+++ b/todos.docx
@@ -63,9 +63,6 @@
           <w:ilvl w:val="0"/>
           <w:numId w:val="1"/>
         </w:numPr>
-        <w:pBdr>
-          <w:bottom w:val="single" w:sz="6" w:space="1" w:color="auto"/>
-        </w:pBdr>
         <w:rPr>
           <w:rFonts w:ascii="Times New Roman" w:hAnsi="Times New Roman" w:cs="Times New Roman"/>
           <w:sz w:val="24"/>
@@ -88,9 +85,6 @@
           <w:ilvl w:val="0"/>
           <w:numId w:val="1"/>
         </w:numPr>
-        <w:pBdr>
-          <w:bottom w:val="single" w:sz="6" w:space="1" w:color="auto"/>
-        </w:pBdr>
         <w:rPr>
           <w:rFonts w:ascii="Times New Roman" w:hAnsi="Times New Roman" w:cs="Times New Roman"/>
           <w:sz w:val="24"/>
@@ -113,9 +107,6 @@
           <w:ilvl w:val="0"/>
           <w:numId w:val="1"/>
         </w:numPr>
-        <w:pBdr>
-          <w:bottom w:val="single" w:sz="6" w:space="1" w:color="auto"/>
-        </w:pBdr>
         <w:rPr>
           <w:rFonts w:ascii="Times New Roman" w:hAnsi="Times New Roman" w:cs="Times New Roman"/>
           <w:sz w:val="24"/>
@@ -138,9 +129,6 @@
           <w:ilvl w:val="0"/>
           <w:numId w:val="1"/>
         </w:numPr>
-        <w:pBdr>
-          <w:bottom w:val="single" w:sz="6" w:space="1" w:color="auto"/>
-        </w:pBdr>
         <w:rPr>
           <w:rFonts w:ascii="Times New Roman" w:hAnsi="Times New Roman" w:cs="Times New Roman"/>
           <w:sz w:val="24"/>
@@ -163,9 +151,6 @@
           <w:ilvl w:val="0"/>
           <w:numId w:val="1"/>
         </w:numPr>
-        <w:pBdr>
-          <w:bottom w:val="single" w:sz="6" w:space="1" w:color="auto"/>
-        </w:pBdr>
         <w:rPr>
           <w:rFonts w:ascii="Times New Roman" w:hAnsi="Times New Roman" w:cs="Times New Roman"/>
           <w:sz w:val="24"/>
@@ -188,9 +173,6 @@
           <w:ilvl w:val="0"/>
           <w:numId w:val="1"/>
         </w:numPr>
-        <w:pBdr>
-          <w:bottom w:val="single" w:sz="6" w:space="1" w:color="auto"/>
-        </w:pBdr>
         <w:rPr>
           <w:rFonts w:ascii="Times New Roman" w:hAnsi="Times New Roman" w:cs="Times New Roman"/>
           <w:sz w:val="24"/>
@@ -213,9 +195,6 @@
           <w:ilvl w:val="0"/>
           <w:numId w:val="1"/>
         </w:numPr>
-        <w:pBdr>
-          <w:bottom w:val="single" w:sz="6" w:space="1" w:color="auto"/>
-        </w:pBdr>
         <w:rPr>
           <w:rFonts w:ascii="Times New Roman" w:hAnsi="Times New Roman" w:cs="Times New Roman"/>
           <w:sz w:val="24"/>
@@ -238,9 +217,6 @@
           <w:ilvl w:val="0"/>
           <w:numId w:val="1"/>
         </w:numPr>
-        <w:pBdr>
-          <w:bottom w:val="single" w:sz="6" w:space="1" w:color="auto"/>
-        </w:pBdr>
         <w:rPr>
           <w:rFonts w:ascii="Times New Roman" w:hAnsi="Times New Roman" w:cs="Times New Roman"/>
           <w:sz w:val="24"/>
@@ -279,9 +255,6 @@
           <w:ilvl w:val="0"/>
           <w:numId w:val="1"/>
         </w:numPr>
-        <w:pBdr>
-          <w:bottom w:val="single" w:sz="6" w:space="1" w:color="auto"/>
-        </w:pBdr>
         <w:rPr>
           <w:rFonts w:ascii="Times New Roman" w:hAnsi="Times New Roman" w:cs="Times New Roman"/>
           <w:sz w:val="24"/>
@@ -304,9 +277,6 @@
           <w:ilvl w:val="0"/>
           <w:numId w:val="1"/>
         </w:numPr>
-        <w:pBdr>
-          <w:bottom w:val="single" w:sz="6" w:space="1" w:color="auto"/>
-        </w:pBdr>
         <w:rPr>
           <w:rFonts w:ascii="Times New Roman" w:hAnsi="Times New Roman" w:cs="Times New Roman"/>
           <w:sz w:val="24"/>
@@ -326,87 +296,22 @@
       <w:pPr>
         <w:pStyle w:val="ListParagraph"/>
         <w:numPr>
-          <w:ilvl w:val="2"/>
-          <w:numId w:val="1"/>
-        </w:numPr>
-        <w:rPr>
-          <w:rFonts w:ascii="Times New Roman" w:hAnsi="Times New Roman" w:cs="Times New Roman"/>
-          <w:sz w:val="24"/>
-          <w:szCs w:val="24"/>
-        </w:rPr>
-      </w:pPr>
-      <w:r>
-        <w:rPr>
-          <w:rFonts w:ascii="Times New Roman" w:hAnsi="Times New Roman" w:cs="Times New Roman"/>
-          <w:sz w:val="24"/>
-          <w:szCs w:val="24"/>
-        </w:rPr>
-        <w:t>2020_07_29_17h-30m-30s_vault</w:t>
-      </w:r>
-      <w:r>
-        <w:rPr>
-          <w:rFonts w:ascii="Times New Roman" w:hAnsi="Times New Roman" w:cs="Times New Roman"/>
-          <w:sz w:val="24"/>
-          <w:szCs w:val="24"/>
-        </w:rPr>
-        <w:t>-</w:t>
-      </w:r>
-      <w:r>
-        <w:rPr>
-          <w:rFonts w:ascii="Times New Roman" w:hAnsi="Times New Roman" w:cs="Times New Roman"/>
-          <w:sz w:val="24"/>
-          <w:szCs w:val="24"/>
-        </w:rPr>
-        <w:t>lake</w:t>
-      </w:r>
-      <w:r>
-        <w:rPr>
-          <w:rFonts w:ascii="Times New Roman" w:hAnsi="Times New Roman" w:cs="Times New Roman"/>
-          <w:sz w:val="24"/>
-          <w:szCs w:val="24"/>
-        </w:rPr>
-        <w:t>_</w:t>
-      </w:r>
-      <w:r>
-        <w:rPr>
-          <w:rFonts w:ascii="Times New Roman" w:hAnsi="Times New Roman" w:cs="Times New Roman"/>
-          <w:sz w:val="24"/>
-          <w:szCs w:val="24"/>
-        </w:rPr>
-        <w:t>bucket</w:t>
-      </w:r>
-    </w:p>
-    <w:p>
-      <w:pPr>
-        <w:pStyle w:val="ListParagraph"/>
-        <w:numPr>
-          <w:ilvl w:val="1"/>
-          <w:numId w:val="1"/>
-        </w:numPr>
-        <w:pBdr>
-          <w:bottom w:val="single" w:sz="6" w:space="1" w:color="auto"/>
-        </w:pBdr>
-        <w:rPr>
-          <w:rFonts w:ascii="Times New Roman" w:hAnsi="Times New Roman" w:cs="Times New Roman"/>
-          <w:sz w:val="24"/>
-          <w:szCs w:val="24"/>
-        </w:rPr>
-      </w:pPr>
-      <w:r>
-        <w:rPr>
-          <w:rFonts w:ascii="Times New Roman" w:hAnsi="Times New Roman" w:cs="Times New Roman"/>
-          <w:sz w:val="24"/>
-          <w:szCs w:val="24"/>
-        </w:rPr>
-        <w:t>Yyyy_</w:t>
-      </w:r>
-      <w:r>
-        <w:rPr>
-          <w:rFonts w:ascii="Times New Roman" w:hAnsi="Times New Roman" w:cs="Times New Roman"/>
-          <w:sz w:val="24"/>
-          <w:szCs w:val="24"/>
-        </w:rPr>
-        <w:t>mm_dd_</w:t>
+          <w:ilvl w:val="1"/>
+          <w:numId w:val="1"/>
+        </w:numPr>
+        <w:rPr>
+          <w:rFonts w:ascii="Times New Roman" w:hAnsi="Times New Roman" w:cs="Times New Roman"/>
+          <w:sz w:val="24"/>
+          <w:szCs w:val="24"/>
+        </w:rPr>
+      </w:pPr>
+      <w:r>
+        <w:rPr>
+          <w:rFonts w:ascii="Times New Roman" w:hAnsi="Times New Roman" w:cs="Times New Roman"/>
+          <w:sz w:val="24"/>
+          <w:szCs w:val="24"/>
+        </w:rPr>
+        <w:t>Yyyy_mm_dd_</w:t>
       </w:r>
       <w:r>
         <w:rPr>
@@ -462,17 +367,22 @@
         </w:rPr>
         <w:t>s_location_collection-device</w:t>
       </w:r>
-    </w:p>
-    <w:p>
-      <w:pPr>
-        <w:pStyle w:val="ListParagraph"/>
-        <w:numPr>
-          <w:ilvl w:val="1"/>
-          <w:numId w:val="1"/>
-        </w:numPr>
-        <w:pBdr>
-          <w:bottom w:val="single" w:sz="6" w:space="1" w:color="auto"/>
-        </w:pBdr>
+      <w:r>
+        <w:rPr>
+          <w:rFonts w:ascii="Times New Roman" w:hAnsi="Times New Roman" w:cs="Times New Roman"/>
+          <w:sz w:val="24"/>
+          <w:szCs w:val="24"/>
+        </w:rPr>
+        <w:t>_gas</w:t>
+      </w:r>
+    </w:p>
+    <w:p>
+      <w:pPr>
+        <w:pStyle w:val="ListParagraph"/>
+        <w:numPr>
+          <w:ilvl w:val="1"/>
+          <w:numId w:val="1"/>
+        </w:numPr>
         <w:rPr>
           <w:rFonts w:ascii="Times New Roman" w:hAnsi="Times New Roman" w:cs="Times New Roman"/>
           <w:sz w:val="24"/>
@@ -486,6 +396,111 @@
           <w:szCs w:val="24"/>
         </w:rPr>
         <w:t>Make so that dashes are automatically added in the locations and measurement devices (str.replace())</w:t>
+      </w:r>
+    </w:p>
+    <w:p>
+      <w:pPr>
+        <w:pStyle w:val="ListParagraph"/>
+        <w:numPr>
+          <w:ilvl w:val="0"/>
+          <w:numId w:val="1"/>
+        </w:numPr>
+        <w:rPr>
+          <w:rFonts w:ascii="Times New Roman" w:hAnsi="Times New Roman" w:cs="Times New Roman"/>
+          <w:sz w:val="24"/>
+          <w:szCs w:val="24"/>
+        </w:rPr>
+      </w:pPr>
+      <w:r>
+        <w:rPr>
+          <w:rFonts w:ascii="Times New Roman" w:hAnsi="Times New Roman" w:cs="Times New Roman"/>
+          <w:sz w:val="24"/>
+          <w:szCs w:val="24"/>
+        </w:rPr>
+        <w:t>Data to add to output file:</w:t>
+      </w:r>
+      <w:r>
+        <w:rPr>
+          <w:rFonts w:ascii="Times New Roman" w:hAnsi="Times New Roman" w:cs="Times New Roman"/>
+          <w:sz w:val="24"/>
+          <w:szCs w:val="24"/>
+        </w:rPr>
+        <w:tab/>
+      </w:r>
+    </w:p>
+    <w:p>
+      <w:pPr>
+        <w:pStyle w:val="ListParagraph"/>
+        <w:numPr>
+          <w:ilvl w:val="1"/>
+          <w:numId w:val="1"/>
+        </w:numPr>
+        <w:rPr>
+          <w:rFonts w:ascii="Times New Roman" w:hAnsi="Times New Roman" w:cs="Times New Roman"/>
+          <w:sz w:val="24"/>
+          <w:szCs w:val="24"/>
+        </w:rPr>
+      </w:pPr>
+      <w:r>
+        <w:rPr>
+          <w:rFonts w:ascii="Times New Roman" w:hAnsi="Times New Roman" w:cs="Times New Roman"/>
+          <w:sz w:val="24"/>
+          <w:szCs w:val="24"/>
+        </w:rPr>
+        <w:t>Temperature</w:t>
+      </w:r>
+    </w:p>
+    <w:p>
+      <w:pPr>
+        <w:pStyle w:val="ListParagraph"/>
+        <w:numPr>
+          <w:ilvl w:val="2"/>
+          <w:numId w:val="1"/>
+        </w:numPr>
+        <w:rPr>
+          <w:rFonts w:ascii="Times New Roman" w:hAnsi="Times New Roman" w:cs="Times New Roman"/>
+          <w:sz w:val="24"/>
+          <w:szCs w:val="24"/>
+        </w:rPr>
+      </w:pPr>
+      <w:r>
+        <w:rPr>
+          <w:rFonts w:ascii="Times New Roman" w:hAnsi="Times New Roman" w:cs="Times New Roman"/>
+          <w:sz w:val="24"/>
+          <w:szCs w:val="24"/>
+        </w:rPr>
+        <w:t>In the excel file, there is a water temp variable- is this what we want</w:t>
+      </w:r>
+      <w:r>
+        <w:rPr>
+          <w:rFonts w:ascii="Times New Roman" w:hAnsi="Times New Roman" w:cs="Times New Roman"/>
+          <w:color w:val="FF0000"/>
+          <w:sz w:val="24"/>
+          <w:szCs w:val="24"/>
+        </w:rPr>
+        <w:t>??</w:t>
+      </w:r>
+    </w:p>
+    <w:p>
+      <w:pPr>
+        <w:pStyle w:val="ListParagraph"/>
+        <w:numPr>
+          <w:ilvl w:val="0"/>
+          <w:numId w:val="1"/>
+        </w:numPr>
+        <w:rPr>
+          <w:rFonts w:ascii="Times New Roman" w:hAnsi="Times New Roman" w:cs="Times New Roman"/>
+          <w:sz w:val="24"/>
+          <w:szCs w:val="24"/>
+        </w:rPr>
+      </w:pPr>
+      <w:r>
+        <w:rPr>
+          <w:rFonts w:ascii="Times New Roman" w:hAnsi="Times New Roman" w:cs="Times New Roman"/>
+          <w:sz w:val="24"/>
+          <w:szCs w:val="24"/>
+        </w:rPr>
+        <w:t>Make readme so that Nick can go through and run the program- the testing phase!!!!</w:t>
       </w:r>
     </w:p>
     <w:p>
@@ -814,6 +829,7 @@
           <w:sz w:val="24"/>
           <w:szCs w:val="24"/>
         </w:rPr>
+        <w:lastRenderedPageBreak/>
         <w:t>Successfully scans “program run?” for “y”</w:t>
       </w:r>
     </w:p>
@@ -858,7 +874,6 @@
           <w:sz w:val="24"/>
           <w:szCs w:val="24"/>
         </w:rPr>
-        <w:lastRenderedPageBreak/>
         <w:t>Naming convention for output files:</w:t>
       </w:r>
     </w:p>
@@ -1459,6 +1474,262 @@
         </w:rPr>
         <w:t xml:space="preserve">writes to the </w:t>
       </w:r>
+    </w:p>
+    <w:p>
+      <w:pPr>
+        <w:pStyle w:val="ListParagraph"/>
+        <w:numPr>
+          <w:ilvl w:val="0"/>
+          <w:numId w:val="1"/>
+        </w:numPr>
+        <w:rPr>
+          <w:rFonts w:ascii="Times New Roman" w:hAnsi="Times New Roman" w:cs="Times New Roman"/>
+          <w:sz w:val="24"/>
+          <w:szCs w:val="24"/>
+        </w:rPr>
+      </w:pPr>
+      <w:r>
+        <w:rPr>
+          <w:rFonts w:ascii="Times New Roman" w:hAnsi="Times New Roman" w:cs="Times New Roman"/>
+          <w:b/>
+          <w:bCs/>
+          <w:sz w:val="24"/>
+          <w:szCs w:val="24"/>
+        </w:rPr>
+        <w:t>19.09.20</w:t>
+      </w:r>
+    </w:p>
+    <w:p>
+      <w:pPr>
+        <w:pStyle w:val="ListParagraph"/>
+        <w:numPr>
+          <w:ilvl w:val="1"/>
+          <w:numId w:val="1"/>
+        </w:numPr>
+        <w:rPr>
+          <w:rFonts w:ascii="Times New Roman" w:hAnsi="Times New Roman" w:cs="Times New Roman"/>
+          <w:sz w:val="24"/>
+          <w:szCs w:val="24"/>
+        </w:rPr>
+      </w:pPr>
+      <w:r>
+        <w:rPr>
+          <w:rFonts w:ascii="Times New Roman" w:hAnsi="Times New Roman" w:cs="Times New Roman"/>
+          <w:sz w:val="24"/>
+          <w:szCs w:val="24"/>
+        </w:rPr>
+        <w:t xml:space="preserve">Changes date format to yyyy_mm_dd </w:t>
+      </w:r>
+      <w:r>
+        <w:rPr>
+          <w:rFonts w:ascii="Times New Roman" w:hAnsi="Times New Roman" w:cs="Times New Roman"/>
+          <w:b/>
+          <w:bCs/>
+          <w:sz w:val="24"/>
+          <w:szCs w:val="24"/>
+        </w:rPr>
+        <w:t>in output file</w:t>
+      </w:r>
+      <w:r>
+        <w:rPr>
+          <w:rFonts w:ascii="Times New Roman" w:hAnsi="Times New Roman" w:cs="Times New Roman"/>
+          <w:sz w:val="24"/>
+          <w:szCs w:val="24"/>
+        </w:rPr>
+        <w:t>. The input for the excel spreadsheet is still in yyyy-mm-dd</w:t>
+      </w:r>
+    </w:p>
+    <w:p>
+      <w:pPr>
+        <w:pStyle w:val="ListParagraph"/>
+        <w:numPr>
+          <w:ilvl w:val="1"/>
+          <w:numId w:val="1"/>
+        </w:numPr>
+        <w:rPr>
+          <w:rStyle w:val="Strong"/>
+          <w:rFonts w:ascii="Times New Roman" w:hAnsi="Times New Roman" w:cs="Times New Roman"/>
+          <w:b w:val="0"/>
+          <w:bCs w:val="0"/>
+          <w:sz w:val="24"/>
+          <w:szCs w:val="24"/>
+        </w:rPr>
+      </w:pPr>
+      <w:r>
+        <w:rPr>
+          <w:rFonts w:ascii="Times New Roman" w:hAnsi="Times New Roman" w:cs="Times New Roman"/>
+          <w:sz w:val="24"/>
+          <w:szCs w:val="24"/>
+        </w:rPr>
+        <w:t>Changed so that the time output file format is hh</w:t>
+      </w:r>
+      <w:r>
+        <w:rPr>
+          <w:rFonts w:ascii="Times New Roman" w:hAnsi="Times New Roman" w:cs="Times New Roman"/>
+          <w:b/>
+          <w:bCs/>
+          <w:sz w:val="24"/>
+          <w:szCs w:val="24"/>
+        </w:rPr>
+        <w:t>h</w:t>
+      </w:r>
+      <w:r>
+        <w:rPr>
+          <w:rFonts w:ascii="Times New Roman" w:hAnsi="Times New Roman" w:cs="Times New Roman"/>
+          <w:sz w:val="24"/>
+          <w:szCs w:val="24"/>
+        </w:rPr>
+        <w:t>mm</w:t>
+      </w:r>
+      <w:r>
+        <w:rPr>
+          <w:rFonts w:ascii="Times New Roman" w:hAnsi="Times New Roman" w:cs="Times New Roman"/>
+          <w:b/>
+          <w:bCs/>
+          <w:sz w:val="24"/>
+          <w:szCs w:val="24"/>
+        </w:rPr>
+        <w:t>m</w:t>
+      </w:r>
+      <w:r>
+        <w:rPr>
+          <w:rFonts w:ascii="Times New Roman" w:hAnsi="Times New Roman" w:cs="Times New Roman"/>
+          <w:sz w:val="24"/>
+          <w:szCs w:val="24"/>
+        </w:rPr>
+        <w:t>ss</w:t>
+      </w:r>
+      <w:r>
+        <w:rPr>
+          <w:rFonts w:ascii="Times New Roman" w:hAnsi="Times New Roman" w:cs="Times New Roman"/>
+          <w:b/>
+          <w:bCs/>
+          <w:sz w:val="24"/>
+          <w:szCs w:val="24"/>
+        </w:rPr>
+        <w:t xml:space="preserve">s, </w:t>
+      </w:r>
+      <w:r>
+        <w:rPr>
+          <w:rFonts w:ascii="Times New Roman" w:hAnsi="Times New Roman" w:cs="Times New Roman"/>
+          <w:sz w:val="24"/>
+          <w:szCs w:val="24"/>
+        </w:rPr>
+        <w:t xml:space="preserve">meaning a colon doesn’t have to be in the output file name and we don’t have to use the Unicode character </w:t>
+      </w:r>
+      <w:r>
+        <w:rPr>
+          <w:rStyle w:val="Strong"/>
+          <w:rFonts w:ascii="Arial" w:hAnsi="Arial" w:cs="Arial"/>
+        </w:rPr>
+        <w:t>꞉</w:t>
+      </w:r>
+      <w:r>
+        <w:rPr>
+          <w:rStyle w:val="Strong"/>
+          <w:rFonts w:ascii="Arial" w:hAnsi="Arial" w:cs="Arial"/>
+        </w:rPr>
+        <w:t xml:space="preserve">. </w:t>
+      </w:r>
+      <w:r>
+        <w:rPr>
+          <w:rStyle w:val="Strong"/>
+          <w:rFonts w:ascii="Times New Roman" w:hAnsi="Times New Roman" w:cs="Times New Roman"/>
+          <w:b w:val="0"/>
+          <w:bCs w:val="0"/>
+          <w:sz w:val="24"/>
+          <w:szCs w:val="24"/>
+        </w:rPr>
+        <w:t>It was fun while it lasted</w:t>
+      </w:r>
+    </w:p>
+    <w:p>
+      <w:pPr>
+        <w:pStyle w:val="ListParagraph"/>
+        <w:numPr>
+          <w:ilvl w:val="1"/>
+          <w:numId w:val="1"/>
+        </w:numPr>
+        <w:rPr>
+          <w:rFonts w:ascii="Times New Roman" w:hAnsi="Times New Roman" w:cs="Times New Roman"/>
+          <w:sz w:val="24"/>
+          <w:szCs w:val="24"/>
+        </w:rPr>
+      </w:pPr>
+      <w:r>
+        <w:rPr>
+          <w:rFonts w:ascii="Times New Roman" w:hAnsi="Times New Roman" w:cs="Times New Roman"/>
+          <w:sz w:val="24"/>
+          <w:szCs w:val="24"/>
+        </w:rPr>
+        <w:t>Added pressure, r_squared, flux, and flux error to master data sheet</w:t>
+      </w:r>
+    </w:p>
+    <w:p>
+      <w:pPr>
+        <w:pStyle w:val="ListParagraph"/>
+        <w:numPr>
+          <w:ilvl w:val="1"/>
+          <w:numId w:val="1"/>
+        </w:numPr>
+        <w:rPr>
+          <w:rFonts w:ascii="Times New Roman" w:hAnsi="Times New Roman" w:cs="Times New Roman"/>
+          <w:sz w:val="24"/>
+          <w:szCs w:val="24"/>
+        </w:rPr>
+      </w:pPr>
+      <w:r>
+        <w:rPr>
+          <w:rFonts w:ascii="Times New Roman" w:hAnsi="Times New Roman" w:cs="Times New Roman"/>
+          <w:sz w:val="24"/>
+          <w:szCs w:val="24"/>
+        </w:rPr>
+        <w:t xml:space="preserve">Successfully skips times </w:t>
+      </w:r>
+      <w:r>
+        <w:rPr>
+          <w:rFonts w:ascii="Times New Roman" w:hAnsi="Times New Roman" w:cs="Times New Roman"/>
+          <w:sz w:val="24"/>
+          <w:szCs w:val="24"/>
+        </w:rPr>
+        <w:t>that aren’t in the data</w:t>
+      </w:r>
+    </w:p>
+    <w:p>
+      <w:pPr>
+        <w:pStyle w:val="ListParagraph"/>
+        <w:numPr>
+          <w:ilvl w:val="1"/>
+          <w:numId w:val="1"/>
+        </w:numPr>
+        <w:rPr>
+          <w:rFonts w:ascii="Times New Roman" w:hAnsi="Times New Roman" w:cs="Times New Roman"/>
+          <w:sz w:val="24"/>
+          <w:szCs w:val="24"/>
+        </w:rPr>
+      </w:pPr>
+      <w:r>
+        <w:rPr>
+          <w:rFonts w:ascii="Times New Roman" w:hAnsi="Times New Roman" w:cs="Times New Roman"/>
+          <w:sz w:val="24"/>
+          <w:szCs w:val="24"/>
+        </w:rPr>
+        <w:t>Change sample ID to include the gas that was measured add the end- _gas</w:t>
+      </w:r>
+    </w:p>
+    <w:p>
+      <w:pPr>
+        <w:pStyle w:val="ListParagraph"/>
+        <w:numPr>
+          <w:ilvl w:val="1"/>
+          <w:numId w:val="1"/>
+        </w:numPr>
+        <w:rPr>
+          <w:rFonts w:ascii="Times New Roman" w:hAnsi="Times New Roman" w:cs="Times New Roman"/>
+          <w:sz w:val="24"/>
+          <w:szCs w:val="24"/>
+        </w:rPr>
+      </w:pPr>
     </w:p>
     <w:sectPr>
       <w:pgSz w:w="12240" w:h="15840"/>

</xml_diff>

<commit_message>
pulls type of gas from excel file
</commit_message>
<xml_diff>
--- a/todos.docx
+++ b/todos.docx
@@ -141,7 +141,43 @@
           <w:sz w:val="24"/>
           <w:szCs w:val="24"/>
         </w:rPr>
-        <w:t xml:space="preserve">Catch the case when the entered time doesn’t exist in the lgr data. Currently an error of, “nc-time-axis package is needed” is thrown. The series also doesn’t have a </w:t>
+        <w:t xml:space="preserve">Catch the case when the entered time </w:t>
+      </w:r>
+      <w:proofErr w:type="gramStart"/>
+      <w:r>
+        <w:rPr>
+          <w:rFonts w:ascii="Times New Roman" w:hAnsi="Times New Roman" w:cs="Times New Roman"/>
+          <w:sz w:val="24"/>
+          <w:szCs w:val="24"/>
+        </w:rPr>
+        <w:t>doesn’t</w:t>
+      </w:r>
+      <w:proofErr w:type="gramEnd"/>
+      <w:r>
+        <w:rPr>
+          <w:rFonts w:ascii="Times New Roman" w:hAnsi="Times New Roman" w:cs="Times New Roman"/>
+          <w:sz w:val="24"/>
+          <w:szCs w:val="24"/>
+        </w:rPr>
+        <w:t xml:space="preserve"> exist in the lgr data. Currently an error of, “nc-time-axis package is needed” is thrown. The series also </w:t>
+      </w:r>
+      <w:proofErr w:type="gramStart"/>
+      <w:r>
+        <w:rPr>
+          <w:rFonts w:ascii="Times New Roman" w:hAnsi="Times New Roman" w:cs="Times New Roman"/>
+          <w:sz w:val="24"/>
+          <w:szCs w:val="24"/>
+        </w:rPr>
+        <w:t>doesn’t</w:t>
+      </w:r>
+      <w:proofErr w:type="gramEnd"/>
+      <w:r>
+        <w:rPr>
+          <w:rFonts w:ascii="Times New Roman" w:hAnsi="Times New Roman" w:cs="Times New Roman"/>
+          <w:sz w:val="24"/>
+          <w:szCs w:val="24"/>
+        </w:rPr>
+        <w:t xml:space="preserve"> have a </w:t>
       </w:r>
     </w:p>
     <w:p>
@@ -927,7 +963,25 @@
           <w:sz w:val="24"/>
           <w:szCs w:val="24"/>
         </w:rPr>
-        <w:t>yyyy-mm-dd_hh:mm:ss_location_collection-instrument</w:t>
+        <w:t>yyyy-mm-dd_hh:</w:t>
+      </w:r>
+      <w:proofErr w:type="gramStart"/>
+      <w:r>
+        <w:rPr>
+          <w:rFonts w:ascii="Times New Roman" w:hAnsi="Times New Roman" w:cs="Times New Roman"/>
+          <w:sz w:val="24"/>
+          <w:szCs w:val="24"/>
+        </w:rPr>
+        <w:t>mm:ss</w:t>
+      </w:r>
+      <w:proofErr w:type="gramEnd"/>
+      <w:r>
+        <w:rPr>
+          <w:rFonts w:ascii="Times New Roman" w:hAnsi="Times New Roman" w:cs="Times New Roman"/>
+          <w:sz w:val="24"/>
+          <w:szCs w:val="24"/>
+        </w:rPr>
+        <w:t>_location_collection-instrument</w:t>
       </w:r>
     </w:p>
     <w:p>
@@ -949,7 +1003,25 @@
           <w:sz w:val="24"/>
           <w:szCs w:val="24"/>
         </w:rPr>
-        <w:t>the hh:mm:ss is the START TIME</w:t>
+        <w:t>the hh:</w:t>
+      </w:r>
+      <w:proofErr w:type="gramStart"/>
+      <w:r>
+        <w:rPr>
+          <w:rFonts w:ascii="Times New Roman" w:hAnsi="Times New Roman" w:cs="Times New Roman"/>
+          <w:sz w:val="24"/>
+          <w:szCs w:val="24"/>
+        </w:rPr>
+        <w:t>mm:ss</w:t>
+      </w:r>
+      <w:proofErr w:type="gramEnd"/>
+      <w:r>
+        <w:rPr>
+          <w:rFonts w:ascii="Times New Roman" w:hAnsi="Times New Roman" w:cs="Times New Roman"/>
+          <w:sz w:val="24"/>
+          <w:szCs w:val="24"/>
+        </w:rPr>
+        <w:t xml:space="preserve"> is the START TIME</w:t>
       </w:r>
     </w:p>
     <w:p>
@@ -1127,7 +1199,25 @@
           <w:sz w:val="24"/>
           <w:szCs w:val="24"/>
         </w:rPr>
-        <w:t>Start and stop time have to be in the format hh:mm:ss, or program quits</w:t>
+        <w:t>Start and stop time have to be in the format hh:</w:t>
+      </w:r>
+      <w:proofErr w:type="gramStart"/>
+      <w:r>
+        <w:rPr>
+          <w:rFonts w:ascii="Times New Roman" w:hAnsi="Times New Roman" w:cs="Times New Roman"/>
+          <w:sz w:val="24"/>
+          <w:szCs w:val="24"/>
+        </w:rPr>
+        <w:t>mm:ss</w:t>
+      </w:r>
+      <w:proofErr w:type="gramEnd"/>
+      <w:r>
+        <w:rPr>
+          <w:rFonts w:ascii="Times New Roman" w:hAnsi="Times New Roman" w:cs="Times New Roman"/>
+          <w:sz w:val="24"/>
+          <w:szCs w:val="24"/>
+        </w:rPr>
+        <w:t>, or program quits</w:t>
       </w:r>
     </w:p>
     <w:p>
@@ -1436,7 +1526,25 @@
           <w:sz w:val="24"/>
           <w:szCs w:val="24"/>
         </w:rPr>
-        <w:t>Changed sampleID file format from hh:mm:ss to hh</w:t>
+        <w:t>Changed sampleID file format from hh:</w:t>
+      </w:r>
+      <w:proofErr w:type="gramStart"/>
+      <w:r>
+        <w:rPr>
+          <w:rFonts w:ascii="Times New Roman" w:hAnsi="Times New Roman" w:cs="Times New Roman"/>
+          <w:sz w:val="24"/>
+          <w:szCs w:val="24"/>
+        </w:rPr>
+        <w:t>mm:ss</w:t>
+      </w:r>
+      <w:proofErr w:type="gramEnd"/>
+      <w:r>
+        <w:rPr>
+          <w:rFonts w:ascii="Times New Roman" w:hAnsi="Times New Roman" w:cs="Times New Roman"/>
+          <w:sz w:val="24"/>
+          <w:szCs w:val="24"/>
+        </w:rPr>
+        <w:t xml:space="preserve"> to hh</w:t>
       </w:r>
       <w:r>
         <w:rPr>
@@ -1646,21 +1754,32 @@
           <w:sz w:val="24"/>
           <w:szCs w:val="24"/>
         </w:rPr>
-        <w:t xml:space="preserve">meaning a colon doesn’t have to be in the output file name and we don’t have to use the Unicode character </w:t>
+        <w:t xml:space="preserve">meaning a colon </w:t>
+      </w:r>
+      <w:proofErr w:type="gramStart"/>
+      <w:r>
+        <w:rPr>
+          <w:rFonts w:ascii="Times New Roman" w:hAnsi="Times New Roman" w:cs="Times New Roman"/>
+          <w:sz w:val="24"/>
+          <w:szCs w:val="24"/>
+        </w:rPr>
+        <w:t>doesn’t</w:t>
+      </w:r>
+      <w:proofErr w:type="gramEnd"/>
+      <w:r>
+        <w:rPr>
+          <w:rFonts w:ascii="Times New Roman" w:hAnsi="Times New Roman" w:cs="Times New Roman"/>
+          <w:sz w:val="24"/>
+          <w:szCs w:val="24"/>
+        </w:rPr>
+        <w:t xml:space="preserve"> have to be in the output file name and we don’t have to use the Unicode character </w:t>
       </w:r>
       <w:r>
         <w:rPr>
           <w:rStyle w:val="Strong"/>
           <w:rFonts w:ascii="Arial" w:hAnsi="Arial" w:cs="Arial"/>
         </w:rPr>
-        <w:t>꞉</w:t>
-      </w:r>
-      <w:r>
-        <w:rPr>
-          <w:rStyle w:val="Strong"/>
-          <w:rFonts w:ascii="Arial" w:hAnsi="Arial" w:cs="Arial"/>
-        </w:rPr>
-        <w:t xml:space="preserve">. </w:t>
+        <w:t xml:space="preserve">꞉. </w:t>
       </w:r>
       <w:r>
         <w:rPr>
@@ -1723,7 +1842,25 @@
           <w:sz w:val="24"/>
           <w:szCs w:val="24"/>
         </w:rPr>
-        <w:t>that aren’t in the data</w:t>
+        <w:t xml:space="preserve">that </w:t>
+      </w:r>
+      <w:proofErr w:type="gramStart"/>
+      <w:r>
+        <w:rPr>
+          <w:rFonts w:ascii="Times New Roman" w:hAnsi="Times New Roman" w:cs="Times New Roman"/>
+          <w:sz w:val="24"/>
+          <w:szCs w:val="24"/>
+        </w:rPr>
+        <w:t>aren’t</w:t>
+      </w:r>
+      <w:proofErr w:type="gramEnd"/>
+      <w:r>
+        <w:rPr>
+          <w:rFonts w:ascii="Times New Roman" w:hAnsi="Times New Roman" w:cs="Times New Roman"/>
+          <w:sz w:val="24"/>
+          <w:szCs w:val="24"/>
+        </w:rPr>
+        <w:t xml:space="preserve"> in the data</w:t>
       </w:r>
     </w:p>
     <w:p>
@@ -1791,6 +1928,450 @@
         </w:rPr>
         <w:lastRenderedPageBreak/>
         <w:t>Made a readme, started adding instructions.</w:t>
+      </w:r>
+    </w:p>
+    <w:p>
+      <w:pPr>
+        <w:pStyle w:val="ListParagraph"/>
+        <w:numPr>
+          <w:ilvl w:val="0"/>
+          <w:numId w:val="1"/>
+        </w:numPr>
+        <w:rPr>
+          <w:rFonts w:ascii="Times New Roman" w:hAnsi="Times New Roman" w:cs="Times New Roman"/>
+          <w:sz w:val="24"/>
+          <w:szCs w:val="24"/>
+        </w:rPr>
+      </w:pPr>
+      <w:r>
+        <w:rPr>
+          <w:rFonts w:ascii="Times New Roman" w:hAnsi="Times New Roman" w:cs="Times New Roman"/>
+          <w:b/>
+          <w:bCs/>
+          <w:sz w:val="24"/>
+          <w:szCs w:val="24"/>
+        </w:rPr>
+        <w:t>20.9.20</w:t>
+      </w:r>
+    </w:p>
+    <w:p>
+      <w:pPr>
+        <w:pStyle w:val="ListParagraph"/>
+        <w:numPr>
+          <w:ilvl w:val="1"/>
+          <w:numId w:val="1"/>
+        </w:numPr>
+        <w:rPr>
+          <w:rFonts w:ascii="Times New Roman" w:hAnsi="Times New Roman" w:cs="Times New Roman"/>
+          <w:sz w:val="24"/>
+          <w:szCs w:val="24"/>
+        </w:rPr>
+      </w:pPr>
+      <w:r>
+        <w:rPr>
+          <w:rFonts w:ascii="Times New Roman" w:hAnsi="Times New Roman" w:cs="Times New Roman"/>
+          <w:sz w:val="24"/>
+          <w:szCs w:val="24"/>
+        </w:rPr>
+        <w:t>Worked on updating readme to have operating instructions</w:t>
+      </w:r>
+    </w:p>
+    <w:p>
+      <w:pPr>
+        <w:pStyle w:val="ListParagraph"/>
+        <w:numPr>
+          <w:ilvl w:val="0"/>
+          <w:numId w:val="1"/>
+        </w:numPr>
+        <w:rPr>
+          <w:rFonts w:ascii="Times New Roman" w:hAnsi="Times New Roman" w:cs="Times New Roman"/>
+          <w:sz w:val="24"/>
+          <w:szCs w:val="24"/>
+        </w:rPr>
+      </w:pPr>
+      <w:r>
+        <w:rPr>
+          <w:rFonts w:ascii="Times New Roman" w:hAnsi="Times New Roman" w:cs="Times New Roman"/>
+          <w:b/>
+          <w:bCs/>
+          <w:sz w:val="24"/>
+          <w:szCs w:val="24"/>
+        </w:rPr>
+        <w:t>21.9.20</w:t>
+      </w:r>
+    </w:p>
+    <w:p>
+      <w:pPr>
+        <w:pStyle w:val="ListParagraph"/>
+        <w:numPr>
+          <w:ilvl w:val="1"/>
+          <w:numId w:val="1"/>
+        </w:numPr>
+        <w:rPr>
+          <w:rFonts w:ascii="Times New Roman" w:hAnsi="Times New Roman" w:cs="Times New Roman"/>
+          <w:sz w:val="24"/>
+          <w:szCs w:val="24"/>
+        </w:rPr>
+      </w:pPr>
+      <w:r>
+        <w:rPr>
+          <w:rFonts w:ascii="Times New Roman" w:hAnsi="Times New Roman" w:cs="Times New Roman"/>
+          <w:sz w:val="24"/>
+          <w:szCs w:val="24"/>
+        </w:rPr>
+        <w:t>Meeting with Nick</w:t>
+      </w:r>
+    </w:p>
+    <w:p>
+      <w:pPr>
+        <w:pStyle w:val="ListParagraph"/>
+        <w:numPr>
+          <w:ilvl w:val="1"/>
+          <w:numId w:val="1"/>
+        </w:numPr>
+        <w:rPr>
+          <w:rFonts w:ascii="Times New Roman" w:hAnsi="Times New Roman" w:cs="Times New Roman"/>
+          <w:sz w:val="24"/>
+          <w:szCs w:val="24"/>
+        </w:rPr>
+      </w:pPr>
+      <w:r>
+        <w:rPr>
+          <w:rFonts w:ascii="Times New Roman" w:hAnsi="Times New Roman" w:cs="Times New Roman"/>
+          <w:sz w:val="24"/>
+          <w:szCs w:val="24"/>
+        </w:rPr>
+        <w:t>For Pressure</w:t>
+      </w:r>
+    </w:p>
+    <w:p>
+      <w:pPr>
+        <w:pStyle w:val="ListParagraph"/>
+        <w:numPr>
+          <w:ilvl w:val="2"/>
+          <w:numId w:val="1"/>
+        </w:numPr>
+        <w:rPr>
+          <w:rFonts w:ascii="Times New Roman" w:hAnsi="Times New Roman" w:cs="Times New Roman"/>
+          <w:sz w:val="24"/>
+          <w:szCs w:val="24"/>
+        </w:rPr>
+      </w:pPr>
+      <w:r>
+        <w:rPr>
+          <w:rFonts w:ascii="Times New Roman" w:hAnsi="Times New Roman" w:cs="Times New Roman"/>
+          <w:sz w:val="24"/>
+          <w:szCs w:val="24"/>
+        </w:rPr>
+        <w:t>EC tower data (excel file)</w:t>
+      </w:r>
+    </w:p>
+    <w:p>
+      <w:pPr>
+        <w:pStyle w:val="ListParagraph"/>
+        <w:numPr>
+          <w:ilvl w:val="2"/>
+          <w:numId w:val="1"/>
+        </w:numPr>
+        <w:rPr>
+          <w:rFonts w:ascii="Times New Roman" w:hAnsi="Times New Roman" w:cs="Times New Roman"/>
+          <w:sz w:val="24"/>
+          <w:szCs w:val="24"/>
+        </w:rPr>
+      </w:pPr>
+      <w:r>
+        <w:rPr>
+          <w:rFonts w:ascii="Times New Roman" w:hAnsi="Times New Roman" w:cs="Times New Roman"/>
+          <w:sz w:val="24"/>
+          <w:szCs w:val="24"/>
+        </w:rPr>
+        <w:t xml:space="preserve">Pressure measurement from lgr is in chamber- </w:t>
+      </w:r>
+      <w:proofErr w:type="gramStart"/>
+      <w:r>
+        <w:rPr>
+          <w:rFonts w:ascii="Times New Roman" w:hAnsi="Times New Roman" w:cs="Times New Roman"/>
+          <w:sz w:val="24"/>
+          <w:szCs w:val="24"/>
+        </w:rPr>
+        <w:t>can’t</w:t>
+      </w:r>
+      <w:proofErr w:type="gramEnd"/>
+      <w:r>
+        <w:rPr>
+          <w:rFonts w:ascii="Times New Roman" w:hAnsi="Times New Roman" w:cs="Times New Roman"/>
+          <w:sz w:val="24"/>
+          <w:szCs w:val="24"/>
+        </w:rPr>
+        <w:t xml:space="preserve"> use for data analysis</w:t>
+      </w:r>
+    </w:p>
+    <w:p>
+      <w:pPr>
+        <w:pStyle w:val="ListParagraph"/>
+        <w:numPr>
+          <w:ilvl w:val="2"/>
+          <w:numId w:val="1"/>
+        </w:numPr>
+        <w:rPr>
+          <w:rFonts w:ascii="Times New Roman" w:hAnsi="Times New Roman" w:cs="Times New Roman"/>
+          <w:sz w:val="24"/>
+          <w:szCs w:val="24"/>
+        </w:rPr>
+      </w:pPr>
+      <w:r>
+        <w:rPr>
+          <w:rFonts w:ascii="Times New Roman" w:hAnsi="Times New Roman" w:cs="Times New Roman"/>
+          <w:sz w:val="24"/>
+          <w:szCs w:val="24"/>
+        </w:rPr>
+        <w:t xml:space="preserve">Have it pull from temperature and pressure data csv file- from same </w:t>
+      </w:r>
+      <w:proofErr w:type="gramStart"/>
+      <w:r>
+        <w:rPr>
+          <w:rFonts w:ascii="Times New Roman" w:hAnsi="Times New Roman" w:cs="Times New Roman"/>
+          <w:sz w:val="24"/>
+          <w:szCs w:val="24"/>
+        </w:rPr>
+        <w:t>date</w:t>
+      </w:r>
+      <w:proofErr w:type="gramEnd"/>
+    </w:p>
+    <w:p>
+      <w:pPr>
+        <w:pStyle w:val="ListParagraph"/>
+        <w:numPr>
+          <w:ilvl w:val="1"/>
+          <w:numId w:val="1"/>
+        </w:numPr>
+        <w:rPr>
+          <w:rFonts w:ascii="Times New Roman" w:hAnsi="Times New Roman" w:cs="Times New Roman"/>
+          <w:sz w:val="24"/>
+          <w:szCs w:val="24"/>
+        </w:rPr>
+      </w:pPr>
+      <w:r>
+        <w:rPr>
+          <w:rFonts w:ascii="Times New Roman" w:hAnsi="Times New Roman" w:cs="Times New Roman"/>
+          <w:sz w:val="24"/>
+          <w:szCs w:val="24"/>
+        </w:rPr>
+        <w:t xml:space="preserve">Add R^2 excel file to read from </w:t>
+      </w:r>
+    </w:p>
+    <w:p>
+      <w:pPr>
+        <w:pStyle w:val="ListParagraph"/>
+        <w:numPr>
+          <w:ilvl w:val="1"/>
+          <w:numId w:val="1"/>
+        </w:numPr>
+        <w:rPr>
+          <w:rFonts w:ascii="Times New Roman" w:hAnsi="Times New Roman" w:cs="Times New Roman"/>
+          <w:sz w:val="24"/>
+          <w:szCs w:val="24"/>
+        </w:rPr>
+      </w:pPr>
+      <w:r>
+        <w:rPr>
+          <w:rFonts w:ascii="Times New Roman" w:hAnsi="Times New Roman" w:cs="Times New Roman"/>
+          <w:sz w:val="24"/>
+          <w:szCs w:val="24"/>
+        </w:rPr>
+        <w:t>Fix sample id and data overwriting for only one gas</w:t>
+      </w:r>
+    </w:p>
+    <w:p>
+      <w:pPr>
+        <w:pStyle w:val="ListParagraph"/>
+        <w:numPr>
+          <w:ilvl w:val="1"/>
+          <w:numId w:val="1"/>
+        </w:numPr>
+        <w:rPr>
+          <w:rFonts w:ascii="Times New Roman" w:hAnsi="Times New Roman" w:cs="Times New Roman"/>
+          <w:sz w:val="24"/>
+          <w:szCs w:val="24"/>
+        </w:rPr>
+      </w:pPr>
+      <w:r>
+        <w:rPr>
+          <w:rFonts w:ascii="Times New Roman" w:hAnsi="Times New Roman" w:cs="Times New Roman"/>
+          <w:sz w:val="24"/>
+          <w:szCs w:val="24"/>
+        </w:rPr>
+        <w:t>Make it so that each row is an independent gas, not multiple gases in a single row</w:t>
+      </w:r>
+    </w:p>
+    <w:p>
+      <w:pPr>
+        <w:pStyle w:val="ListParagraph"/>
+        <w:numPr>
+          <w:ilvl w:val="1"/>
+          <w:numId w:val="1"/>
+        </w:numPr>
+        <w:rPr>
+          <w:rFonts w:ascii="Times New Roman" w:hAnsi="Times New Roman" w:cs="Times New Roman"/>
+          <w:sz w:val="24"/>
+          <w:szCs w:val="24"/>
+        </w:rPr>
+      </w:pPr>
+      <w:r>
+        <w:rPr>
+          <w:rFonts w:ascii="Times New Roman" w:hAnsi="Times New Roman" w:cs="Times New Roman"/>
+          <w:sz w:val="24"/>
+          <w:szCs w:val="24"/>
+        </w:rPr>
+        <w:t>Add sample ID number between date and time</w:t>
+      </w:r>
+    </w:p>
+    <w:p>
+      <w:pPr>
+        <w:pStyle w:val="ListParagraph"/>
+        <w:numPr>
+          <w:ilvl w:val="1"/>
+          <w:numId w:val="1"/>
+        </w:numPr>
+        <w:rPr>
+          <w:rFonts w:ascii="Times New Roman" w:hAnsi="Times New Roman" w:cs="Times New Roman"/>
+          <w:sz w:val="24"/>
+          <w:szCs w:val="24"/>
+        </w:rPr>
+      </w:pPr>
+      <w:r>
+        <w:rPr>
+          <w:rFonts w:ascii="Times New Roman" w:hAnsi="Times New Roman" w:cs="Times New Roman"/>
+          <w:sz w:val="24"/>
+          <w:szCs w:val="24"/>
+        </w:rPr>
+        <w:t xml:space="preserve">Make min sample time, length function </w:t>
+      </w:r>
+      <w:r>
+        <w:rPr>
+          <w:rFonts w:ascii="Times New Roman" w:hAnsi="Times New Roman" w:cs="Times New Roman"/>
+          <w:sz w:val="24"/>
+          <w:szCs w:val="24"/>
+        </w:rPr>
+        <w:t>to master excel table</w:t>
+      </w:r>
+    </w:p>
+    <w:p>
+      <w:pPr>
+        <w:pStyle w:val="ListParagraph"/>
+        <w:numPr>
+          <w:ilvl w:val="1"/>
+          <w:numId w:val="1"/>
+        </w:numPr>
+        <w:rPr>
+          <w:rFonts w:ascii="Times New Roman" w:hAnsi="Times New Roman" w:cs="Times New Roman"/>
+          <w:sz w:val="24"/>
+          <w:szCs w:val="24"/>
+        </w:rPr>
+      </w:pPr>
+      <w:r>
+        <w:rPr>
+          <w:rFonts w:ascii="Times New Roman" w:hAnsi="Times New Roman" w:cs="Times New Roman"/>
+          <w:sz w:val="24"/>
+          <w:szCs w:val="24"/>
+        </w:rPr>
+        <w:t>Measurement type variables</w:t>
+      </w:r>
+    </w:p>
+    <w:p>
+      <w:pPr>
+        <w:pStyle w:val="ListParagraph"/>
+        <w:numPr>
+          <w:ilvl w:val="2"/>
+          <w:numId w:val="1"/>
+        </w:numPr>
+        <w:rPr>
+          <w:rFonts w:ascii="Times New Roman" w:hAnsi="Times New Roman" w:cs="Times New Roman"/>
+          <w:sz w:val="24"/>
+          <w:szCs w:val="24"/>
+        </w:rPr>
+      </w:pPr>
+      <w:r>
+        <w:rPr>
+          <w:rFonts w:ascii="Times New Roman" w:hAnsi="Times New Roman" w:cs="Times New Roman"/>
+          <w:sz w:val="24"/>
+          <w:szCs w:val="24"/>
+        </w:rPr>
+        <w:t>Saturated setiments</w:t>
+      </w:r>
+    </w:p>
+    <w:p>
+      <w:pPr>
+        <w:pStyle w:val="ListParagraph"/>
+        <w:numPr>
+          <w:ilvl w:val="2"/>
+          <w:numId w:val="1"/>
+        </w:numPr>
+        <w:rPr>
+          <w:rFonts w:ascii="Times New Roman" w:hAnsi="Times New Roman" w:cs="Times New Roman"/>
+          <w:sz w:val="24"/>
+          <w:szCs w:val="24"/>
+        </w:rPr>
+      </w:pPr>
+      <w:r>
+        <w:rPr>
+          <w:rFonts w:ascii="Times New Roman" w:hAnsi="Times New Roman" w:cs="Times New Roman"/>
+          <w:sz w:val="24"/>
+          <w:szCs w:val="24"/>
+        </w:rPr>
+        <w:t xml:space="preserve">Snow </w:t>
+      </w:r>
+    </w:p>
+    <w:p>
+      <w:pPr>
+        <w:pStyle w:val="ListParagraph"/>
+        <w:numPr>
+          <w:ilvl w:val="2"/>
+          <w:numId w:val="1"/>
+        </w:numPr>
+        <w:rPr>
+          <w:rFonts w:ascii="Times New Roman" w:hAnsi="Times New Roman" w:cs="Times New Roman"/>
+          <w:sz w:val="24"/>
+          <w:szCs w:val="24"/>
+        </w:rPr>
+      </w:pPr>
+      <w:r>
+        <w:rPr>
+          <w:rFonts w:ascii="Times New Roman" w:hAnsi="Times New Roman" w:cs="Times New Roman"/>
+          <w:sz w:val="24"/>
+          <w:szCs w:val="24"/>
+        </w:rPr>
+        <w:t>Make it so that the chambers are “bucket_snow”, “bucket_se</w:t>
+      </w:r>
+      <w:r>
+        <w:rPr>
+          <w:rFonts w:ascii="Times New Roman" w:hAnsi="Times New Roman" w:cs="Times New Roman"/>
+          <w:sz w:val="24"/>
+          <w:szCs w:val="24"/>
+        </w:rPr>
+        <w:t>timent”</w:t>
+      </w:r>
+    </w:p>
+    <w:p>
+      <w:pPr>
+        <w:pStyle w:val="ListParagraph"/>
+        <w:numPr>
+          <w:ilvl w:val="1"/>
+          <w:numId w:val="1"/>
+        </w:numPr>
+        <w:rPr>
+          <w:rFonts w:ascii="Times New Roman" w:hAnsi="Times New Roman" w:cs="Times New Roman"/>
+          <w:sz w:val="24"/>
+          <w:szCs w:val="24"/>
+        </w:rPr>
+      </w:pPr>
+      <w:r>
+        <w:rPr>
+          <w:rFonts w:ascii="Times New Roman" w:hAnsi="Times New Roman" w:cs="Times New Roman"/>
+          <w:sz w:val="24"/>
+          <w:szCs w:val="24"/>
+        </w:rPr>
+        <w:t>h</w:t>
       </w:r>
     </w:p>
     <w:sectPr>

</xml_diff>

<commit_message>
bucket_sediment, bucket_chamber are options, trying to get R_sqaured value returned even if the data is rejected
</commit_message>
<xml_diff>
--- a/todos.docx
+++ b/todos.docx
@@ -22,8 +22,9 @@
           <w:sz w:val="36"/>
           <w:szCs w:val="36"/>
         </w:rPr>
-        <w:t>Methane Project todos</w:t>
-      </w:r>
+        <w:t xml:space="preserve">Methane Project </w:t>
+      </w:r>
+      <w:proofErr w:type="spellStart"/>
       <w:r>
         <w:rPr>
           <w:b/>
@@ -31,558 +32,607 @@
           <w:sz w:val="36"/>
           <w:szCs w:val="36"/>
         </w:rPr>
-        <w:t>/log</w:t>
-      </w:r>
-    </w:p>
-    <w:p>
-      <w:pPr>
-        <w:pStyle w:val="ListParagraph"/>
-        <w:numPr>
-          <w:ilvl w:val="0"/>
-          <w:numId w:val="1"/>
-        </w:numPr>
-        <w:rPr>
-          <w:rFonts w:ascii="Times New Roman" w:hAnsi="Times New Roman" w:cs="Times New Roman"/>
-          <w:sz w:val="24"/>
-          <w:szCs w:val="24"/>
-        </w:rPr>
-      </w:pPr>
-      <w:r>
-        <w:rPr>
-          <w:rFonts w:ascii="Times New Roman" w:hAnsi="Times New Roman" w:cs="Times New Roman"/>
-          <w:sz w:val="24"/>
-          <w:szCs w:val="24"/>
-        </w:rPr>
-        <w:t>Set up dummy files for code to work on</w:t>
-      </w:r>
-    </w:p>
-    <w:p>
-      <w:pPr>
-        <w:pStyle w:val="ListParagraph"/>
-        <w:numPr>
-          <w:ilvl w:val="0"/>
-          <w:numId w:val="1"/>
-        </w:numPr>
-        <w:rPr>
-          <w:rFonts w:ascii="Times New Roman" w:hAnsi="Times New Roman" w:cs="Times New Roman"/>
-          <w:sz w:val="24"/>
-          <w:szCs w:val="24"/>
-        </w:rPr>
-      </w:pPr>
-      <w:r>
-        <w:rPr>
-          <w:rFonts w:ascii="Times New Roman" w:hAnsi="Times New Roman" w:cs="Times New Roman"/>
-          <w:sz w:val="24"/>
-          <w:szCs w:val="24"/>
-        </w:rPr>
-        <w:t>Make function to create pressure data from NOAA</w:t>
-      </w:r>
-    </w:p>
-    <w:p>
-      <w:pPr>
-        <w:pStyle w:val="ListParagraph"/>
-        <w:numPr>
-          <w:ilvl w:val="0"/>
-          <w:numId w:val="1"/>
-        </w:numPr>
-        <w:rPr>
-          <w:rFonts w:ascii="Times New Roman" w:hAnsi="Times New Roman" w:cs="Times New Roman"/>
-          <w:sz w:val="24"/>
-          <w:szCs w:val="24"/>
-        </w:rPr>
-      </w:pPr>
-      <w:r>
-        <w:rPr>
-          <w:rFonts w:ascii="Times New Roman" w:hAnsi="Times New Roman" w:cs="Times New Roman"/>
-          <w:sz w:val="24"/>
-          <w:szCs w:val="24"/>
-        </w:rPr>
-        <w:t>IMPORTANT- the volume calculations should pull from a spreadsheet with the container size information</w:t>
-      </w:r>
-    </w:p>
-    <w:p>
-      <w:pPr>
-        <w:pStyle w:val="ListParagraph"/>
-        <w:numPr>
-          <w:ilvl w:val="0"/>
-          <w:numId w:val="1"/>
-        </w:numPr>
-        <w:rPr>
-          <w:rFonts w:ascii="Times New Roman" w:hAnsi="Times New Roman" w:cs="Times New Roman"/>
-          <w:sz w:val="24"/>
-          <w:szCs w:val="24"/>
-        </w:rPr>
-      </w:pPr>
-      <w:r>
-        <w:rPr>
-          <w:rFonts w:ascii="Times New Roman" w:hAnsi="Times New Roman" w:cs="Times New Roman"/>
-          <w:sz w:val="24"/>
-          <w:szCs w:val="24"/>
-        </w:rPr>
-        <w:t>Double check the program with the results from the notebook</w:t>
-      </w:r>
-    </w:p>
-    <w:p>
-      <w:pPr>
-        <w:pStyle w:val="ListParagraph"/>
-        <w:numPr>
-          <w:ilvl w:val="0"/>
-          <w:numId w:val="1"/>
-        </w:numPr>
-        <w:rPr>
-          <w:rFonts w:ascii="Times New Roman" w:hAnsi="Times New Roman" w:cs="Times New Roman"/>
-          <w:sz w:val="24"/>
-          <w:szCs w:val="24"/>
-        </w:rPr>
-      </w:pPr>
-      <w:r>
-        <w:rPr>
-          <w:rFonts w:ascii="Times New Roman" w:hAnsi="Times New Roman" w:cs="Times New Roman"/>
-          <w:sz w:val="24"/>
-          <w:szCs w:val="24"/>
-        </w:rPr>
-        <w:t xml:space="preserve">Catch the case when the entered time </w:t>
-      </w:r>
-      <w:proofErr w:type="gramStart"/>
-      <w:r>
-        <w:rPr>
-          <w:rFonts w:ascii="Times New Roman" w:hAnsi="Times New Roman" w:cs="Times New Roman"/>
-          <w:sz w:val="24"/>
-          <w:szCs w:val="24"/>
-        </w:rPr>
-        <w:t>doesn’t</w:t>
-      </w:r>
-      <w:proofErr w:type="gramEnd"/>
-      <w:r>
-        <w:rPr>
-          <w:rFonts w:ascii="Times New Roman" w:hAnsi="Times New Roman" w:cs="Times New Roman"/>
-          <w:sz w:val="24"/>
-          <w:szCs w:val="24"/>
-        </w:rPr>
-        <w:t xml:space="preserve"> exist in the lgr data. Currently an error of, “nc-time-axis package is needed” is thrown. The series also </w:t>
-      </w:r>
-      <w:proofErr w:type="gramStart"/>
-      <w:r>
-        <w:rPr>
-          <w:rFonts w:ascii="Times New Roman" w:hAnsi="Times New Roman" w:cs="Times New Roman"/>
-          <w:sz w:val="24"/>
-          <w:szCs w:val="24"/>
-        </w:rPr>
-        <w:t>doesn’t</w:t>
-      </w:r>
-      <w:proofErr w:type="gramEnd"/>
-      <w:r>
-        <w:rPr>
-          <w:rFonts w:ascii="Times New Roman" w:hAnsi="Times New Roman" w:cs="Times New Roman"/>
-          <w:sz w:val="24"/>
-          <w:szCs w:val="24"/>
-        </w:rPr>
-        <w:t xml:space="preserve"> have a </w:t>
-      </w:r>
-    </w:p>
-    <w:p>
-      <w:pPr>
-        <w:pStyle w:val="ListParagraph"/>
-        <w:numPr>
-          <w:ilvl w:val="0"/>
-          <w:numId w:val="1"/>
-        </w:numPr>
-        <w:rPr>
-          <w:rFonts w:ascii="Times New Roman" w:hAnsi="Times New Roman" w:cs="Times New Roman"/>
-          <w:sz w:val="24"/>
-          <w:szCs w:val="24"/>
-        </w:rPr>
-      </w:pPr>
-      <w:r>
-        <w:rPr>
-          <w:rFonts w:ascii="Times New Roman" w:hAnsi="Times New Roman" w:cs="Times New Roman"/>
-          <w:sz w:val="24"/>
-          <w:szCs w:val="24"/>
-        </w:rPr>
-        <w:t>ASK NICK- use pressure data from LGR???? Is this accurate?</w:t>
-      </w:r>
-    </w:p>
-    <w:p>
-      <w:pPr>
-        <w:pStyle w:val="ListParagraph"/>
-        <w:numPr>
-          <w:ilvl w:val="0"/>
-          <w:numId w:val="1"/>
-        </w:numPr>
-        <w:rPr>
-          <w:rFonts w:ascii="Times New Roman" w:hAnsi="Times New Roman" w:cs="Times New Roman"/>
-          <w:sz w:val="24"/>
-          <w:szCs w:val="24"/>
-        </w:rPr>
-      </w:pPr>
-      <w:r>
-        <w:rPr>
-          <w:rFonts w:ascii="Times New Roman" w:hAnsi="Times New Roman" w:cs="Times New Roman"/>
-          <w:sz w:val="24"/>
-          <w:szCs w:val="24"/>
-        </w:rPr>
-        <w:t xml:space="preserve">Make excel file with container types to automatically calculate container volume </w:t>
-      </w:r>
-    </w:p>
-    <w:p>
-      <w:pPr>
-        <w:pStyle w:val="ListParagraph"/>
-        <w:numPr>
-          <w:ilvl w:val="0"/>
-          <w:numId w:val="1"/>
-        </w:numPr>
-        <w:rPr>
-          <w:rFonts w:ascii="Times New Roman" w:hAnsi="Times New Roman" w:cs="Times New Roman"/>
-          <w:sz w:val="24"/>
-          <w:szCs w:val="24"/>
-        </w:rPr>
-      </w:pPr>
-      <w:r>
-        <w:rPr>
-          <w:rFonts w:ascii="Times New Roman" w:hAnsi="Times New Roman" w:cs="Times New Roman"/>
-          <w:sz w:val="24"/>
-          <w:szCs w:val="24"/>
-        </w:rPr>
-        <w:t xml:space="preserve">Made it so that the program finds the pressure for the specific day- make it so that it instead searches for the specific day AND time </w:t>
-      </w:r>
-    </w:p>
-    <w:p>
-      <w:pPr>
-        <w:pStyle w:val="ListParagraph"/>
-        <w:numPr>
-          <w:ilvl w:val="0"/>
-          <w:numId w:val="1"/>
-        </w:numPr>
-        <w:rPr>
-          <w:rFonts w:ascii="Times New Roman" w:hAnsi="Times New Roman" w:cs="Times New Roman"/>
-          <w:sz w:val="24"/>
-          <w:szCs w:val="24"/>
-        </w:rPr>
-      </w:pPr>
-      <w:r>
-        <w:rPr>
-          <w:rFonts w:ascii="Times New Roman" w:hAnsi="Times New Roman" w:cs="Times New Roman"/>
-          <w:sz w:val="24"/>
-          <w:szCs w:val="24"/>
-        </w:rPr>
-        <w:t>Change so that it checks pressure by the hour</w:t>
-      </w:r>
-      <w:r>
-        <w:rPr>
-          <w:rFonts w:ascii="Times New Roman" w:hAnsi="Times New Roman" w:cs="Times New Roman"/>
-          <w:sz w:val="24"/>
-          <w:szCs w:val="24"/>
-        </w:rPr>
-        <w:t xml:space="preserve">- it currently pulls pressure </w:t>
-      </w:r>
-      <w:r>
-        <w:rPr>
-          <w:rFonts w:ascii="Times New Roman" w:hAnsi="Times New Roman" w:cs="Times New Roman"/>
-          <w:sz w:val="24"/>
-          <w:szCs w:val="24"/>
-        </w:rPr>
-        <w:t>with the 00:00 time on the given date</w:t>
-      </w:r>
-    </w:p>
-    <w:p>
-      <w:pPr>
-        <w:pStyle w:val="ListParagraph"/>
-        <w:numPr>
-          <w:ilvl w:val="0"/>
-          <w:numId w:val="1"/>
-        </w:numPr>
-        <w:rPr>
-          <w:rFonts w:ascii="Times New Roman" w:hAnsi="Times New Roman" w:cs="Times New Roman"/>
-          <w:sz w:val="24"/>
-          <w:szCs w:val="24"/>
-        </w:rPr>
-      </w:pPr>
-      <w:r>
-        <w:rPr>
-          <w:rFonts w:ascii="Times New Roman" w:hAnsi="Times New Roman" w:cs="Times New Roman"/>
-          <w:sz w:val="24"/>
-          <w:szCs w:val="24"/>
-        </w:rPr>
-        <w:t>Change so that the output files have the gas that was measured along with them</w:t>
-      </w:r>
-    </w:p>
-    <w:p>
-      <w:pPr>
-        <w:pStyle w:val="ListParagraph"/>
-        <w:numPr>
-          <w:ilvl w:val="0"/>
-          <w:numId w:val="1"/>
-        </w:numPr>
-        <w:rPr>
-          <w:rFonts w:ascii="Times New Roman" w:hAnsi="Times New Roman" w:cs="Times New Roman"/>
-          <w:sz w:val="24"/>
-          <w:szCs w:val="24"/>
-        </w:rPr>
-      </w:pPr>
-      <w:r>
-        <w:rPr>
-          <w:rFonts w:ascii="Times New Roman" w:hAnsi="Times New Roman" w:cs="Times New Roman"/>
-          <w:sz w:val="24"/>
-          <w:szCs w:val="24"/>
-        </w:rPr>
-        <w:t>Change file output format to:</w:t>
-      </w:r>
-    </w:p>
-    <w:p>
-      <w:pPr>
-        <w:pStyle w:val="ListParagraph"/>
-        <w:numPr>
-          <w:ilvl w:val="1"/>
-          <w:numId w:val="1"/>
-        </w:numPr>
-        <w:rPr>
-          <w:rFonts w:ascii="Times New Roman" w:hAnsi="Times New Roman" w:cs="Times New Roman"/>
-          <w:sz w:val="24"/>
-          <w:szCs w:val="24"/>
-        </w:rPr>
-      </w:pPr>
-      <w:r>
-        <w:rPr>
-          <w:rFonts w:ascii="Times New Roman" w:hAnsi="Times New Roman" w:cs="Times New Roman"/>
-          <w:sz w:val="24"/>
-          <w:szCs w:val="24"/>
-        </w:rPr>
-        <w:t>Yyyy_mm_dd_</w:t>
-      </w:r>
-      <w:r>
-        <w:rPr>
-          <w:rFonts w:ascii="Times New Roman" w:hAnsi="Times New Roman" w:cs="Times New Roman"/>
-          <w:b/>
-          <w:bCs/>
-          <w:sz w:val="24"/>
-          <w:szCs w:val="24"/>
-        </w:rPr>
-        <w:t>hh</w:t>
-      </w:r>
-      <w:r>
-        <w:rPr>
-          <w:rFonts w:ascii="Times New Roman" w:hAnsi="Times New Roman" w:cs="Times New Roman"/>
-          <w:sz w:val="24"/>
-          <w:szCs w:val="24"/>
-        </w:rPr>
-        <w:t>h-</w:t>
-      </w:r>
-      <w:r>
-        <w:rPr>
-          <w:rFonts w:ascii="Times New Roman" w:hAnsi="Times New Roman" w:cs="Times New Roman"/>
-          <w:b/>
-          <w:bCs/>
-          <w:sz w:val="24"/>
-          <w:szCs w:val="24"/>
-        </w:rPr>
-        <w:t>mm</w:t>
-      </w:r>
-      <w:r>
-        <w:rPr>
-          <w:rFonts w:ascii="Times New Roman" w:hAnsi="Times New Roman" w:cs="Times New Roman"/>
-          <w:sz w:val="24"/>
-          <w:szCs w:val="24"/>
-        </w:rPr>
-        <w:t>m-</w:t>
-      </w:r>
-      <w:r>
-        <w:rPr>
-          <w:rFonts w:ascii="Times New Roman" w:hAnsi="Times New Roman" w:cs="Times New Roman"/>
-          <w:b/>
-          <w:bCs/>
-          <w:sz w:val="24"/>
-          <w:szCs w:val="24"/>
-        </w:rPr>
-        <w:t>ss</w:t>
-      </w:r>
-      <w:r>
-        <w:rPr>
-          <w:rFonts w:ascii="Times New Roman" w:hAnsi="Times New Roman" w:cs="Times New Roman"/>
-          <w:sz w:val="24"/>
-          <w:szCs w:val="24"/>
-        </w:rPr>
-        <w:t>s_location_collection-device</w:t>
-      </w:r>
-      <w:r>
-        <w:rPr>
-          <w:rFonts w:ascii="Times New Roman" w:hAnsi="Times New Roman" w:cs="Times New Roman"/>
-          <w:sz w:val="24"/>
-          <w:szCs w:val="24"/>
-        </w:rPr>
-        <w:t>_gas</w:t>
-      </w:r>
-    </w:p>
-    <w:p>
-      <w:pPr>
-        <w:pStyle w:val="ListParagraph"/>
-        <w:numPr>
-          <w:ilvl w:val="1"/>
-          <w:numId w:val="1"/>
-        </w:numPr>
-        <w:rPr>
-          <w:rFonts w:ascii="Times New Roman" w:hAnsi="Times New Roman" w:cs="Times New Roman"/>
-          <w:sz w:val="24"/>
-          <w:szCs w:val="24"/>
-        </w:rPr>
-      </w:pPr>
-      <w:r>
-        <w:rPr>
-          <w:rFonts w:ascii="Times New Roman" w:hAnsi="Times New Roman" w:cs="Times New Roman"/>
-          <w:sz w:val="24"/>
-          <w:szCs w:val="24"/>
-        </w:rPr>
-        <w:t>Make so that dashes are automatically added in the locations and measurement devices (str.replace())</w:t>
-      </w:r>
-    </w:p>
-    <w:p>
-      <w:pPr>
-        <w:pStyle w:val="ListParagraph"/>
-        <w:numPr>
-          <w:ilvl w:val="0"/>
-          <w:numId w:val="1"/>
-        </w:numPr>
-        <w:rPr>
-          <w:rFonts w:ascii="Times New Roman" w:hAnsi="Times New Roman" w:cs="Times New Roman"/>
-          <w:sz w:val="24"/>
-          <w:szCs w:val="24"/>
-        </w:rPr>
-      </w:pPr>
-      <w:r>
-        <w:rPr>
-          <w:rFonts w:ascii="Times New Roman" w:hAnsi="Times New Roman" w:cs="Times New Roman"/>
-          <w:sz w:val="24"/>
-          <w:szCs w:val="24"/>
-        </w:rPr>
-        <w:t>Data to add to output file:</w:t>
-      </w:r>
-      <w:r>
-        <w:rPr>
-          <w:rFonts w:ascii="Times New Roman" w:hAnsi="Times New Roman" w:cs="Times New Roman"/>
-          <w:sz w:val="24"/>
-          <w:szCs w:val="24"/>
-        </w:rPr>
-        <w:tab/>
-      </w:r>
-    </w:p>
-    <w:p>
-      <w:pPr>
-        <w:pStyle w:val="ListParagraph"/>
-        <w:numPr>
-          <w:ilvl w:val="1"/>
-          <w:numId w:val="1"/>
-        </w:numPr>
-        <w:rPr>
-          <w:rFonts w:ascii="Times New Roman" w:hAnsi="Times New Roman" w:cs="Times New Roman"/>
-          <w:sz w:val="24"/>
-          <w:szCs w:val="24"/>
-        </w:rPr>
-      </w:pPr>
-      <w:r>
-        <w:rPr>
-          <w:rFonts w:ascii="Times New Roman" w:hAnsi="Times New Roman" w:cs="Times New Roman"/>
-          <w:sz w:val="24"/>
-          <w:szCs w:val="24"/>
-        </w:rPr>
-        <w:t>Temperature</w:t>
-      </w:r>
-    </w:p>
-    <w:p>
-      <w:pPr>
-        <w:pStyle w:val="ListParagraph"/>
-        <w:numPr>
-          <w:ilvl w:val="2"/>
-          <w:numId w:val="1"/>
-        </w:numPr>
-        <w:rPr>
-          <w:rFonts w:ascii="Times New Roman" w:hAnsi="Times New Roman" w:cs="Times New Roman"/>
-          <w:sz w:val="24"/>
-          <w:szCs w:val="24"/>
-        </w:rPr>
-      </w:pPr>
-      <w:r>
-        <w:rPr>
-          <w:rFonts w:ascii="Times New Roman" w:hAnsi="Times New Roman" w:cs="Times New Roman"/>
-          <w:sz w:val="24"/>
-          <w:szCs w:val="24"/>
-        </w:rPr>
-        <w:t>In the excel file, there is a water temp variable- is this what we want</w:t>
-      </w:r>
-      <w:r>
-        <w:rPr>
-          <w:rFonts w:ascii="Times New Roman" w:hAnsi="Times New Roman" w:cs="Times New Roman"/>
-          <w:color w:val="FF0000"/>
-          <w:sz w:val="24"/>
-          <w:szCs w:val="24"/>
-        </w:rPr>
-        <w:t>??</w:t>
-      </w:r>
-    </w:p>
-    <w:p>
-      <w:pPr>
-        <w:pStyle w:val="ListParagraph"/>
-        <w:numPr>
-          <w:ilvl w:val="0"/>
-          <w:numId w:val="1"/>
-        </w:numPr>
-        <w:rPr>
-          <w:rFonts w:ascii="Times New Roman" w:hAnsi="Times New Roman" w:cs="Times New Roman"/>
-          <w:sz w:val="24"/>
-          <w:szCs w:val="24"/>
-        </w:rPr>
-      </w:pPr>
-      <w:r>
-        <w:rPr>
-          <w:rFonts w:ascii="Times New Roman" w:hAnsi="Times New Roman" w:cs="Times New Roman"/>
-          <w:sz w:val="24"/>
-          <w:szCs w:val="24"/>
-        </w:rPr>
-        <w:t>Make readme so that Nick can go through and run the program- the testing phase!!!!</w:t>
-      </w:r>
-    </w:p>
-    <w:p>
-      <w:pPr>
-        <w:pStyle w:val="ListParagraph"/>
-        <w:numPr>
-          <w:ilvl w:val="1"/>
-          <w:numId w:val="1"/>
-        </w:numPr>
-        <w:rPr>
-          <w:rFonts w:ascii="Times New Roman" w:hAnsi="Times New Roman" w:cs="Times New Roman"/>
-          <w:sz w:val="24"/>
-          <w:szCs w:val="24"/>
-        </w:rPr>
-      </w:pPr>
-      <w:r>
-        <w:rPr>
-          <w:rFonts w:ascii="Times New Roman" w:hAnsi="Times New Roman" w:cs="Times New Roman"/>
-          <w:sz w:val="24"/>
-          <w:szCs w:val="24"/>
-        </w:rPr>
-        <w:t>What data points does nick want to see</w:t>
-      </w:r>
-      <w:r>
-        <w:rPr>
-          <w:rFonts w:ascii="Times New Roman" w:hAnsi="Times New Roman" w:cs="Times New Roman"/>
-          <w:color w:val="FF0000"/>
-          <w:sz w:val="24"/>
-          <w:szCs w:val="24"/>
-        </w:rPr>
-        <w:t>????</w:t>
-      </w:r>
-    </w:p>
-    <w:p>
-      <w:pPr>
-        <w:ind w:left="360"/>
-        <w:jc w:val="center"/>
-        <w:rPr>
-          <w:rFonts w:ascii="Times New Roman" w:hAnsi="Times New Roman" w:cs="Times New Roman"/>
+        <w:t>todos</w:t>
+      </w:r>
+      <w:proofErr w:type="spellEnd"/>
+      <w:r>
+        <w:rPr>
           <w:b/>
           <w:bCs/>
           <w:sz w:val="36"/>
           <w:szCs w:val="36"/>
         </w:rPr>
-      </w:pPr>
-      <w:r>
+        <w:t>/log</w:t>
+      </w:r>
+    </w:p>
+    <w:p>
+      <w:pPr>
+        <w:pStyle w:val="ListParagraph"/>
+        <w:numPr>
+          <w:ilvl w:val="0"/>
+          <w:numId w:val="1"/>
+        </w:numPr>
+        <w:rPr>
+          <w:rFonts w:ascii="Times New Roman" w:hAnsi="Times New Roman" w:cs="Times New Roman"/>
+          <w:sz w:val="24"/>
+          <w:szCs w:val="24"/>
+        </w:rPr>
+      </w:pPr>
+      <w:r>
+        <w:rPr>
+          <w:rFonts w:ascii="Times New Roman" w:hAnsi="Times New Roman" w:cs="Times New Roman"/>
+          <w:sz w:val="24"/>
+          <w:szCs w:val="24"/>
+        </w:rPr>
+        <w:t>Set up dummy files for code to work on</w:t>
+      </w:r>
+    </w:p>
+    <w:p>
+      <w:pPr>
+        <w:pStyle w:val="ListParagraph"/>
+        <w:numPr>
+          <w:ilvl w:val="0"/>
+          <w:numId w:val="1"/>
+        </w:numPr>
+        <w:rPr>
+          <w:rFonts w:ascii="Times New Roman" w:hAnsi="Times New Roman" w:cs="Times New Roman"/>
+          <w:sz w:val="24"/>
+          <w:szCs w:val="24"/>
+        </w:rPr>
+      </w:pPr>
+      <w:r>
+        <w:rPr>
+          <w:rFonts w:ascii="Times New Roman" w:hAnsi="Times New Roman" w:cs="Times New Roman"/>
+          <w:sz w:val="24"/>
+          <w:szCs w:val="24"/>
+        </w:rPr>
+        <w:t>Make function to create pressure data from NOAA</w:t>
+      </w:r>
+    </w:p>
+    <w:p>
+      <w:pPr>
+        <w:pStyle w:val="ListParagraph"/>
+        <w:numPr>
+          <w:ilvl w:val="0"/>
+          <w:numId w:val="1"/>
+        </w:numPr>
+        <w:rPr>
+          <w:rFonts w:ascii="Times New Roman" w:hAnsi="Times New Roman" w:cs="Times New Roman"/>
+          <w:sz w:val="24"/>
+          <w:szCs w:val="24"/>
+        </w:rPr>
+      </w:pPr>
+      <w:r>
+        <w:rPr>
+          <w:rFonts w:ascii="Times New Roman" w:hAnsi="Times New Roman" w:cs="Times New Roman"/>
+          <w:sz w:val="24"/>
+          <w:szCs w:val="24"/>
+        </w:rPr>
+        <w:t>IMPORTANT- the volume calculations should pull from a spreadsheet with the container size information</w:t>
+      </w:r>
+    </w:p>
+    <w:p>
+      <w:pPr>
+        <w:pStyle w:val="ListParagraph"/>
+        <w:numPr>
+          <w:ilvl w:val="0"/>
+          <w:numId w:val="1"/>
+        </w:numPr>
+        <w:rPr>
+          <w:rFonts w:ascii="Times New Roman" w:hAnsi="Times New Roman" w:cs="Times New Roman"/>
+          <w:sz w:val="24"/>
+          <w:szCs w:val="24"/>
+        </w:rPr>
+      </w:pPr>
+      <w:r>
+        <w:rPr>
+          <w:rFonts w:ascii="Times New Roman" w:hAnsi="Times New Roman" w:cs="Times New Roman"/>
+          <w:sz w:val="24"/>
+          <w:szCs w:val="24"/>
+        </w:rPr>
+        <w:t>Double check the program with the results from the notebook</w:t>
+      </w:r>
+    </w:p>
+    <w:p>
+      <w:pPr>
+        <w:pStyle w:val="ListParagraph"/>
+        <w:numPr>
+          <w:ilvl w:val="0"/>
+          <w:numId w:val="1"/>
+        </w:numPr>
+        <w:rPr>
+          <w:rFonts w:ascii="Times New Roman" w:hAnsi="Times New Roman" w:cs="Times New Roman"/>
+          <w:sz w:val="24"/>
+          <w:szCs w:val="24"/>
+        </w:rPr>
+      </w:pPr>
+      <w:r>
+        <w:rPr>
+          <w:rFonts w:ascii="Times New Roman" w:hAnsi="Times New Roman" w:cs="Times New Roman"/>
+          <w:sz w:val="24"/>
+          <w:szCs w:val="24"/>
+        </w:rPr>
+        <w:t xml:space="preserve">Catch the case when the entered time doesn’t exist in the </w:t>
+      </w:r>
+      <w:proofErr w:type="spellStart"/>
+      <w:r>
+        <w:rPr>
+          <w:rFonts w:ascii="Times New Roman" w:hAnsi="Times New Roman" w:cs="Times New Roman"/>
+          <w:sz w:val="24"/>
+          <w:szCs w:val="24"/>
+        </w:rPr>
+        <w:t>lgr</w:t>
+      </w:r>
+      <w:proofErr w:type="spellEnd"/>
+      <w:r>
+        <w:rPr>
+          <w:rFonts w:ascii="Times New Roman" w:hAnsi="Times New Roman" w:cs="Times New Roman"/>
+          <w:sz w:val="24"/>
+          <w:szCs w:val="24"/>
+        </w:rPr>
+        <w:t xml:space="preserve"> data. Currently an error of, “</w:t>
+      </w:r>
+      <w:proofErr w:type="spellStart"/>
+      <w:r>
+        <w:rPr>
+          <w:rFonts w:ascii="Times New Roman" w:hAnsi="Times New Roman" w:cs="Times New Roman"/>
+          <w:sz w:val="24"/>
+          <w:szCs w:val="24"/>
+        </w:rPr>
+        <w:t>nc</w:t>
+      </w:r>
+      <w:proofErr w:type="spellEnd"/>
+      <w:r>
+        <w:rPr>
+          <w:rFonts w:ascii="Times New Roman" w:hAnsi="Times New Roman" w:cs="Times New Roman"/>
+          <w:sz w:val="24"/>
+          <w:szCs w:val="24"/>
+        </w:rPr>
+        <w:t xml:space="preserve">-time-axis package is needed” is thrown. The series also doesn’t have a </w:t>
+      </w:r>
+    </w:p>
+    <w:p>
+      <w:pPr>
+        <w:pStyle w:val="ListParagraph"/>
+        <w:numPr>
+          <w:ilvl w:val="0"/>
+          <w:numId w:val="1"/>
+        </w:numPr>
+        <w:rPr>
+          <w:rFonts w:ascii="Times New Roman" w:hAnsi="Times New Roman" w:cs="Times New Roman"/>
+          <w:sz w:val="24"/>
+          <w:szCs w:val="24"/>
+        </w:rPr>
+      </w:pPr>
+      <w:r>
+        <w:rPr>
+          <w:rFonts w:ascii="Times New Roman" w:hAnsi="Times New Roman" w:cs="Times New Roman"/>
+          <w:sz w:val="24"/>
+          <w:szCs w:val="24"/>
+        </w:rPr>
+        <w:t>ASK NICK- use pressure data from LGR???? Is this accurate?</w:t>
+      </w:r>
+    </w:p>
+    <w:p>
+      <w:pPr>
+        <w:pStyle w:val="ListParagraph"/>
+        <w:numPr>
+          <w:ilvl w:val="0"/>
+          <w:numId w:val="1"/>
+        </w:numPr>
+        <w:rPr>
+          <w:rFonts w:ascii="Times New Roman" w:hAnsi="Times New Roman" w:cs="Times New Roman"/>
+          <w:sz w:val="24"/>
+          <w:szCs w:val="24"/>
+        </w:rPr>
+      </w:pPr>
+      <w:r>
+        <w:rPr>
+          <w:rFonts w:ascii="Times New Roman" w:hAnsi="Times New Roman" w:cs="Times New Roman"/>
+          <w:sz w:val="24"/>
+          <w:szCs w:val="24"/>
+        </w:rPr>
+        <w:t xml:space="preserve">Make excel file with container types to automatically calculate container volume </w:t>
+      </w:r>
+    </w:p>
+    <w:p>
+      <w:pPr>
+        <w:pStyle w:val="ListParagraph"/>
+        <w:numPr>
+          <w:ilvl w:val="0"/>
+          <w:numId w:val="1"/>
+        </w:numPr>
+        <w:rPr>
+          <w:rFonts w:ascii="Times New Roman" w:hAnsi="Times New Roman" w:cs="Times New Roman"/>
+          <w:sz w:val="24"/>
+          <w:szCs w:val="24"/>
+        </w:rPr>
+      </w:pPr>
+      <w:r>
+        <w:rPr>
+          <w:rFonts w:ascii="Times New Roman" w:hAnsi="Times New Roman" w:cs="Times New Roman"/>
+          <w:sz w:val="24"/>
+          <w:szCs w:val="24"/>
+        </w:rPr>
+        <w:t xml:space="preserve">Made it so that the program finds the pressure for the specific day- make it so that it instead searches for the specific day AND time </w:t>
+      </w:r>
+    </w:p>
+    <w:p>
+      <w:pPr>
+        <w:pStyle w:val="ListParagraph"/>
+        <w:numPr>
+          <w:ilvl w:val="0"/>
+          <w:numId w:val="1"/>
+        </w:numPr>
+        <w:rPr>
+          <w:rFonts w:ascii="Times New Roman" w:hAnsi="Times New Roman" w:cs="Times New Roman"/>
+          <w:sz w:val="24"/>
+          <w:szCs w:val="24"/>
+        </w:rPr>
+      </w:pPr>
+      <w:r>
+        <w:rPr>
+          <w:rFonts w:ascii="Times New Roman" w:hAnsi="Times New Roman" w:cs="Times New Roman"/>
+          <w:sz w:val="24"/>
+          <w:szCs w:val="24"/>
+        </w:rPr>
+        <w:t>Change so that it checks pressure by the hour</w:t>
+      </w:r>
+      <w:r>
+        <w:rPr>
+          <w:rFonts w:ascii="Times New Roman" w:hAnsi="Times New Roman" w:cs="Times New Roman"/>
+          <w:sz w:val="24"/>
+          <w:szCs w:val="24"/>
+        </w:rPr>
+        <w:t xml:space="preserve">- it currently pulls pressure </w:t>
+      </w:r>
+      <w:r>
+        <w:rPr>
+          <w:rFonts w:ascii="Times New Roman" w:hAnsi="Times New Roman" w:cs="Times New Roman"/>
+          <w:sz w:val="24"/>
+          <w:szCs w:val="24"/>
+        </w:rPr>
+        <w:t>with the 00:00 time on the given date</w:t>
+      </w:r>
+    </w:p>
+    <w:p>
+      <w:pPr>
+        <w:pStyle w:val="ListParagraph"/>
+        <w:numPr>
+          <w:ilvl w:val="0"/>
+          <w:numId w:val="1"/>
+        </w:numPr>
+        <w:rPr>
+          <w:rFonts w:ascii="Times New Roman" w:hAnsi="Times New Roman" w:cs="Times New Roman"/>
+          <w:sz w:val="24"/>
+          <w:szCs w:val="24"/>
+        </w:rPr>
+      </w:pPr>
+      <w:r>
+        <w:rPr>
+          <w:rFonts w:ascii="Times New Roman" w:hAnsi="Times New Roman" w:cs="Times New Roman"/>
+          <w:sz w:val="24"/>
+          <w:szCs w:val="24"/>
+        </w:rPr>
+        <w:t>Change so that the output files have the gas that was measured along with them</w:t>
+      </w:r>
+    </w:p>
+    <w:p>
+      <w:pPr>
+        <w:pStyle w:val="ListParagraph"/>
+        <w:numPr>
+          <w:ilvl w:val="0"/>
+          <w:numId w:val="1"/>
+        </w:numPr>
+        <w:rPr>
+          <w:rFonts w:ascii="Times New Roman" w:hAnsi="Times New Roman" w:cs="Times New Roman"/>
+          <w:sz w:val="24"/>
+          <w:szCs w:val="24"/>
+        </w:rPr>
+      </w:pPr>
+      <w:r>
+        <w:rPr>
+          <w:rFonts w:ascii="Times New Roman" w:hAnsi="Times New Roman" w:cs="Times New Roman"/>
+          <w:sz w:val="24"/>
+          <w:szCs w:val="24"/>
+        </w:rPr>
+        <w:t>Change file output format to:</w:t>
+      </w:r>
+    </w:p>
+    <w:p>
+      <w:pPr>
+        <w:pStyle w:val="ListParagraph"/>
+        <w:numPr>
+          <w:ilvl w:val="1"/>
+          <w:numId w:val="1"/>
+        </w:numPr>
+        <w:rPr>
+          <w:rFonts w:ascii="Times New Roman" w:hAnsi="Times New Roman" w:cs="Times New Roman"/>
+          <w:sz w:val="24"/>
+          <w:szCs w:val="24"/>
+        </w:rPr>
+      </w:pPr>
+      <w:proofErr w:type="spellStart"/>
+      <w:r>
+        <w:rPr>
+          <w:rFonts w:ascii="Times New Roman" w:hAnsi="Times New Roman" w:cs="Times New Roman"/>
+          <w:sz w:val="24"/>
+          <w:szCs w:val="24"/>
+        </w:rPr>
+        <w:t>Yyyy_mm_dd_</w:t>
+      </w:r>
+      <w:r>
+        <w:rPr>
+          <w:rFonts w:ascii="Times New Roman" w:hAnsi="Times New Roman" w:cs="Times New Roman"/>
+          <w:b/>
+          <w:bCs/>
+          <w:sz w:val="24"/>
+          <w:szCs w:val="24"/>
+        </w:rPr>
+        <w:t>hh</w:t>
+      </w:r>
+      <w:r>
+        <w:rPr>
+          <w:rFonts w:ascii="Times New Roman" w:hAnsi="Times New Roman" w:cs="Times New Roman"/>
+          <w:sz w:val="24"/>
+          <w:szCs w:val="24"/>
+        </w:rPr>
+        <w:t>h</w:t>
+      </w:r>
+      <w:proofErr w:type="spellEnd"/>
+      <w:r>
+        <w:rPr>
+          <w:rFonts w:ascii="Times New Roman" w:hAnsi="Times New Roman" w:cs="Times New Roman"/>
+          <w:sz w:val="24"/>
+          <w:szCs w:val="24"/>
+        </w:rPr>
+        <w:t>-</w:t>
+      </w:r>
+      <w:r>
+        <w:rPr>
+          <w:rFonts w:ascii="Times New Roman" w:hAnsi="Times New Roman" w:cs="Times New Roman"/>
+          <w:b/>
+          <w:bCs/>
+          <w:sz w:val="24"/>
+          <w:szCs w:val="24"/>
+        </w:rPr>
+        <w:t>mm</w:t>
+      </w:r>
+      <w:r>
+        <w:rPr>
+          <w:rFonts w:ascii="Times New Roman" w:hAnsi="Times New Roman" w:cs="Times New Roman"/>
+          <w:sz w:val="24"/>
+          <w:szCs w:val="24"/>
+        </w:rPr>
+        <w:t>m-</w:t>
+      </w:r>
+      <w:proofErr w:type="spellStart"/>
+      <w:r>
+        <w:rPr>
+          <w:rFonts w:ascii="Times New Roman" w:hAnsi="Times New Roman" w:cs="Times New Roman"/>
+          <w:b/>
+          <w:bCs/>
+          <w:sz w:val="24"/>
+          <w:szCs w:val="24"/>
+        </w:rPr>
+        <w:t>ss</w:t>
+      </w:r>
+      <w:r>
+        <w:rPr>
+          <w:rFonts w:ascii="Times New Roman" w:hAnsi="Times New Roman" w:cs="Times New Roman"/>
+          <w:sz w:val="24"/>
+          <w:szCs w:val="24"/>
+        </w:rPr>
+        <w:t>s_location_collection</w:t>
+      </w:r>
+      <w:proofErr w:type="spellEnd"/>
+      <w:r>
+        <w:rPr>
+          <w:rFonts w:ascii="Times New Roman" w:hAnsi="Times New Roman" w:cs="Times New Roman"/>
+          <w:sz w:val="24"/>
+          <w:szCs w:val="24"/>
+        </w:rPr>
+        <w:t>-</w:t>
+      </w:r>
+      <w:proofErr w:type="spellStart"/>
+      <w:r>
+        <w:rPr>
+          <w:rFonts w:ascii="Times New Roman" w:hAnsi="Times New Roman" w:cs="Times New Roman"/>
+          <w:sz w:val="24"/>
+          <w:szCs w:val="24"/>
+        </w:rPr>
+        <w:t>device</w:t>
+      </w:r>
+      <w:r>
+        <w:rPr>
+          <w:rFonts w:ascii="Times New Roman" w:hAnsi="Times New Roman" w:cs="Times New Roman"/>
+          <w:sz w:val="24"/>
+          <w:szCs w:val="24"/>
+        </w:rPr>
+        <w:t>_gas</w:t>
+      </w:r>
+      <w:proofErr w:type="spellEnd"/>
+    </w:p>
+    <w:p>
+      <w:pPr>
+        <w:pStyle w:val="ListParagraph"/>
+        <w:numPr>
+          <w:ilvl w:val="1"/>
+          <w:numId w:val="1"/>
+        </w:numPr>
+        <w:rPr>
+          <w:rFonts w:ascii="Times New Roman" w:hAnsi="Times New Roman" w:cs="Times New Roman"/>
+          <w:sz w:val="24"/>
+          <w:szCs w:val="24"/>
+        </w:rPr>
+      </w:pPr>
+      <w:r>
+        <w:rPr>
+          <w:rFonts w:ascii="Times New Roman" w:hAnsi="Times New Roman" w:cs="Times New Roman"/>
+          <w:sz w:val="24"/>
+          <w:szCs w:val="24"/>
+        </w:rPr>
+        <w:t>Make so that dashes are automatically added in the locations and measurement devices (</w:t>
+      </w:r>
+      <w:proofErr w:type="spellStart"/>
+      <w:r>
+        <w:rPr>
+          <w:rFonts w:ascii="Times New Roman" w:hAnsi="Times New Roman" w:cs="Times New Roman"/>
+          <w:sz w:val="24"/>
+          <w:szCs w:val="24"/>
+        </w:rPr>
+        <w:t>str.replace</w:t>
+      </w:r>
+      <w:proofErr w:type="spellEnd"/>
+      <w:r>
+        <w:rPr>
+          <w:rFonts w:ascii="Times New Roman" w:hAnsi="Times New Roman" w:cs="Times New Roman"/>
+          <w:sz w:val="24"/>
+          <w:szCs w:val="24"/>
+        </w:rPr>
+        <w:t>())</w:t>
+      </w:r>
+    </w:p>
+    <w:p>
+      <w:pPr>
+        <w:pStyle w:val="ListParagraph"/>
+        <w:numPr>
+          <w:ilvl w:val="0"/>
+          <w:numId w:val="1"/>
+        </w:numPr>
+        <w:rPr>
+          <w:rFonts w:ascii="Times New Roman" w:hAnsi="Times New Roman" w:cs="Times New Roman"/>
+          <w:sz w:val="24"/>
+          <w:szCs w:val="24"/>
+        </w:rPr>
+      </w:pPr>
+      <w:r>
+        <w:rPr>
+          <w:rFonts w:ascii="Times New Roman" w:hAnsi="Times New Roman" w:cs="Times New Roman"/>
+          <w:sz w:val="24"/>
+          <w:szCs w:val="24"/>
+        </w:rPr>
+        <w:t>Data to add to output file:</w:t>
+      </w:r>
+      <w:r>
+        <w:rPr>
+          <w:rFonts w:ascii="Times New Roman" w:hAnsi="Times New Roman" w:cs="Times New Roman"/>
+          <w:sz w:val="24"/>
+          <w:szCs w:val="24"/>
+        </w:rPr>
+        <w:tab/>
+      </w:r>
+    </w:p>
+    <w:p>
+      <w:pPr>
+        <w:pStyle w:val="ListParagraph"/>
+        <w:numPr>
+          <w:ilvl w:val="1"/>
+          <w:numId w:val="1"/>
+        </w:numPr>
+        <w:rPr>
+          <w:rFonts w:ascii="Times New Roman" w:hAnsi="Times New Roman" w:cs="Times New Roman"/>
+          <w:sz w:val="24"/>
+          <w:szCs w:val="24"/>
+        </w:rPr>
+      </w:pPr>
+      <w:r>
+        <w:rPr>
+          <w:rFonts w:ascii="Times New Roman" w:hAnsi="Times New Roman" w:cs="Times New Roman"/>
+          <w:sz w:val="24"/>
+          <w:szCs w:val="24"/>
+        </w:rPr>
+        <w:t>Temperature</w:t>
+      </w:r>
+    </w:p>
+    <w:p>
+      <w:pPr>
+        <w:pStyle w:val="ListParagraph"/>
+        <w:numPr>
+          <w:ilvl w:val="2"/>
+          <w:numId w:val="1"/>
+        </w:numPr>
+        <w:rPr>
+          <w:rFonts w:ascii="Times New Roman" w:hAnsi="Times New Roman" w:cs="Times New Roman"/>
+          <w:sz w:val="24"/>
+          <w:szCs w:val="24"/>
+        </w:rPr>
+      </w:pPr>
+      <w:r>
+        <w:rPr>
+          <w:rFonts w:ascii="Times New Roman" w:hAnsi="Times New Roman" w:cs="Times New Roman"/>
+          <w:sz w:val="24"/>
+          <w:szCs w:val="24"/>
+        </w:rPr>
+        <w:t>In the excel file, there is a water temp variable- is this what we want</w:t>
+      </w:r>
+      <w:r>
+        <w:rPr>
+          <w:rFonts w:ascii="Times New Roman" w:hAnsi="Times New Roman" w:cs="Times New Roman"/>
+          <w:color w:val="FF0000"/>
+          <w:sz w:val="24"/>
+          <w:szCs w:val="24"/>
+        </w:rPr>
+        <w:t>??</w:t>
+      </w:r>
+    </w:p>
+    <w:p>
+      <w:pPr>
+        <w:pStyle w:val="ListParagraph"/>
+        <w:numPr>
+          <w:ilvl w:val="0"/>
+          <w:numId w:val="1"/>
+        </w:numPr>
+        <w:rPr>
+          <w:rFonts w:ascii="Times New Roman" w:hAnsi="Times New Roman" w:cs="Times New Roman"/>
+          <w:sz w:val="24"/>
+          <w:szCs w:val="24"/>
+        </w:rPr>
+      </w:pPr>
+      <w:r>
+        <w:rPr>
+          <w:rFonts w:ascii="Times New Roman" w:hAnsi="Times New Roman" w:cs="Times New Roman"/>
+          <w:sz w:val="24"/>
+          <w:szCs w:val="24"/>
+        </w:rPr>
+        <w:t>Make readme so that Nick can go through and run the program- the testing phase!!!!</w:t>
+      </w:r>
+    </w:p>
+    <w:p>
+      <w:pPr>
+        <w:pStyle w:val="ListParagraph"/>
+        <w:numPr>
+          <w:ilvl w:val="1"/>
+          <w:numId w:val="1"/>
+        </w:numPr>
+        <w:rPr>
+          <w:rFonts w:ascii="Times New Roman" w:hAnsi="Times New Roman" w:cs="Times New Roman"/>
+          <w:sz w:val="24"/>
+          <w:szCs w:val="24"/>
+        </w:rPr>
+      </w:pPr>
+      <w:r>
+        <w:rPr>
+          <w:rFonts w:ascii="Times New Roman" w:hAnsi="Times New Roman" w:cs="Times New Roman"/>
+          <w:sz w:val="24"/>
+          <w:szCs w:val="24"/>
+        </w:rPr>
+        <w:t>What data points does nick want to see</w:t>
+      </w:r>
+      <w:r>
+        <w:rPr>
+          <w:rFonts w:ascii="Times New Roman" w:hAnsi="Times New Roman" w:cs="Times New Roman"/>
+          <w:color w:val="FF0000"/>
+          <w:sz w:val="24"/>
+          <w:szCs w:val="24"/>
+        </w:rPr>
+        <w:t>????</w:t>
+      </w:r>
+    </w:p>
+    <w:p>
+      <w:pPr>
+        <w:ind w:left="360"/>
+        <w:jc w:val="center"/>
         <w:rPr>
           <w:rFonts w:ascii="Times New Roman" w:hAnsi="Times New Roman" w:cs="Times New Roman"/>
           <w:b/>
@@ -590,6 +640,15 @@
           <w:sz w:val="36"/>
           <w:szCs w:val="36"/>
         </w:rPr>
+      </w:pPr>
+      <w:r>
+        <w:rPr>
+          <w:rFonts w:ascii="Times New Roman" w:hAnsi="Times New Roman" w:cs="Times New Roman"/>
+          <w:b/>
+          <w:bCs/>
+          <w:sz w:val="36"/>
+          <w:szCs w:val="36"/>
+        </w:rPr>
         <w:t>Log</w:t>
       </w:r>
     </w:p>
@@ -636,7 +695,25 @@
           <w:sz w:val="24"/>
           <w:szCs w:val="24"/>
         </w:rPr>
-        <w:t>Made new excel file (simon_masters) to follow for inputting data</w:t>
+        <w:t>Made new excel file (</w:t>
+      </w:r>
+      <w:proofErr w:type="spellStart"/>
+      <w:r>
+        <w:rPr>
+          <w:rFonts w:ascii="Times New Roman" w:hAnsi="Times New Roman" w:cs="Times New Roman"/>
+          <w:sz w:val="24"/>
+          <w:szCs w:val="24"/>
+        </w:rPr>
+        <w:t>simon_masters</w:t>
+      </w:r>
+      <w:proofErr w:type="spellEnd"/>
+      <w:r>
+        <w:rPr>
+          <w:rFonts w:ascii="Times New Roman" w:hAnsi="Times New Roman" w:cs="Times New Roman"/>
+          <w:sz w:val="24"/>
+          <w:szCs w:val="24"/>
+        </w:rPr>
+        <w:t>) to follow for inputting data</w:t>
       </w:r>
     </w:p>
     <w:p>
@@ -696,7 +773,25 @@
           <w:sz w:val="24"/>
           <w:szCs w:val="24"/>
         </w:rPr>
-        <w:t>Make separate function for calculating chamber volume. Contatiner types:</w:t>
+        <w:t xml:space="preserve">Make separate function for calculating chamber volume. </w:t>
+      </w:r>
+      <w:proofErr w:type="spellStart"/>
+      <w:r>
+        <w:rPr>
+          <w:rFonts w:ascii="Times New Roman" w:hAnsi="Times New Roman" w:cs="Times New Roman"/>
+          <w:sz w:val="24"/>
+          <w:szCs w:val="24"/>
+        </w:rPr>
+        <w:t>Contatiner</w:t>
+      </w:r>
+      <w:proofErr w:type="spellEnd"/>
+      <w:r>
+        <w:rPr>
+          <w:rFonts w:ascii="Times New Roman" w:hAnsi="Times New Roman" w:cs="Times New Roman"/>
+          <w:sz w:val="24"/>
+          <w:szCs w:val="24"/>
+        </w:rPr>
+        <w:t xml:space="preserve"> types:</w:t>
       </w:r>
     </w:p>
     <w:p>
@@ -919,7 +1014,25 @@
           <w:sz w:val="24"/>
           <w:szCs w:val="24"/>
         </w:rPr>
-        <w:t>Changed date format to yyyy-mm-dd</w:t>
+        <w:t xml:space="preserve">Changed date format to </w:t>
+      </w:r>
+      <w:proofErr w:type="spellStart"/>
+      <w:r>
+        <w:rPr>
+          <w:rFonts w:ascii="Times New Roman" w:hAnsi="Times New Roman" w:cs="Times New Roman"/>
+          <w:sz w:val="24"/>
+          <w:szCs w:val="24"/>
+        </w:rPr>
+        <w:t>yyyy</w:t>
+      </w:r>
+      <w:proofErr w:type="spellEnd"/>
+      <w:r>
+        <w:rPr>
+          <w:rFonts w:ascii="Times New Roman" w:hAnsi="Times New Roman" w:cs="Times New Roman"/>
+          <w:sz w:val="24"/>
+          <w:szCs w:val="24"/>
+        </w:rPr>
+        <w:t>-mm-dd</w:t>
       </w:r>
     </w:p>
     <w:p>
@@ -957,32 +1070,16 @@
           <w:szCs w:val="24"/>
         </w:rPr>
       </w:pPr>
-      <w:r>
-        <w:rPr>
-          <w:rFonts w:ascii="Times New Roman" w:hAnsi="Times New Roman" w:cs="Times New Roman"/>
-          <w:sz w:val="24"/>
-          <w:szCs w:val="24"/>
-        </w:rPr>
-        <w:t>yyyy-mm-dd_hh:</w:t>
-      </w:r>
-      <w:proofErr w:type="gramStart"/>
-      <w:r>
-        <w:rPr>
-          <w:rFonts w:ascii="Times New Roman" w:hAnsi="Times New Roman" w:cs="Times New Roman"/>
-          <w:sz w:val="24"/>
-          <w:szCs w:val="24"/>
-        </w:rPr>
-        <w:t>mm:ss</w:t>
-      </w:r>
-      <w:proofErr w:type="gramEnd"/>
-      <w:r>
-        <w:rPr>
-          <w:rFonts w:ascii="Times New Roman" w:hAnsi="Times New Roman" w:cs="Times New Roman"/>
-          <w:sz w:val="24"/>
-          <w:szCs w:val="24"/>
-        </w:rPr>
-        <w:t>_location_collection-instrument</w:t>
-      </w:r>
+      <w:proofErr w:type="spellStart"/>
+      <w:r>
+        <w:rPr>
+          <w:rFonts w:ascii="Times New Roman" w:hAnsi="Times New Roman" w:cs="Times New Roman"/>
+          <w:sz w:val="24"/>
+          <w:szCs w:val="24"/>
+        </w:rPr>
+        <w:t>yyyy-mm-dd_hh:mm:ss_location_collection-instrument</w:t>
+      </w:r>
+      <w:proofErr w:type="spellEnd"/>
     </w:p>
     <w:p>
       <w:pPr>
@@ -1003,18 +1100,18 @@
           <w:sz w:val="24"/>
           <w:szCs w:val="24"/>
         </w:rPr>
-        <w:t>the hh:</w:t>
-      </w:r>
-      <w:proofErr w:type="gramStart"/>
-      <w:r>
-        <w:rPr>
-          <w:rFonts w:ascii="Times New Roman" w:hAnsi="Times New Roman" w:cs="Times New Roman"/>
-          <w:sz w:val="24"/>
-          <w:szCs w:val="24"/>
-        </w:rPr>
-        <w:t>mm:ss</w:t>
-      </w:r>
-      <w:proofErr w:type="gramEnd"/>
+        <w:t xml:space="preserve">the </w:t>
+      </w:r>
+      <w:proofErr w:type="spellStart"/>
+      <w:r>
+        <w:rPr>
+          <w:rFonts w:ascii="Times New Roman" w:hAnsi="Times New Roman" w:cs="Times New Roman"/>
+          <w:sz w:val="24"/>
+          <w:szCs w:val="24"/>
+        </w:rPr>
+        <w:t>hh:mm:ss</w:t>
+      </w:r>
+      <w:proofErr w:type="spellEnd"/>
       <w:r>
         <w:rPr>
           <w:rFonts w:ascii="Times New Roman" w:hAnsi="Times New Roman" w:cs="Times New Roman"/>
@@ -1199,18 +1296,18 @@
           <w:sz w:val="24"/>
           <w:szCs w:val="24"/>
         </w:rPr>
-        <w:t>Start and stop time have to be in the format hh:</w:t>
-      </w:r>
-      <w:proofErr w:type="gramStart"/>
-      <w:r>
-        <w:rPr>
-          <w:rFonts w:ascii="Times New Roman" w:hAnsi="Times New Roman" w:cs="Times New Roman"/>
-          <w:sz w:val="24"/>
-          <w:szCs w:val="24"/>
-        </w:rPr>
-        <w:t>mm:ss</w:t>
-      </w:r>
-      <w:proofErr w:type="gramEnd"/>
+        <w:t xml:space="preserve">Start and stop time have to be in the format </w:t>
+      </w:r>
+      <w:proofErr w:type="spellStart"/>
+      <w:r>
+        <w:rPr>
+          <w:rFonts w:ascii="Times New Roman" w:hAnsi="Times New Roman" w:cs="Times New Roman"/>
+          <w:sz w:val="24"/>
+          <w:szCs w:val="24"/>
+        </w:rPr>
+        <w:t>hh:mm:ss</w:t>
+      </w:r>
+      <w:proofErr w:type="spellEnd"/>
       <w:r>
         <w:rPr>
           <w:rFonts w:ascii="Times New Roman" w:hAnsi="Times New Roman" w:cs="Times New Roman"/>
@@ -1307,7 +1404,25 @@
           <w:sz w:val="24"/>
           <w:szCs w:val="24"/>
         </w:rPr>
-        <w:t>TODO- check to make sure jupyter notebook program produces identical plots</w:t>
+        <w:t xml:space="preserve">TODO- check to make sure </w:t>
+      </w:r>
+      <w:proofErr w:type="spellStart"/>
+      <w:r>
+        <w:rPr>
+          <w:rFonts w:ascii="Times New Roman" w:hAnsi="Times New Roman" w:cs="Times New Roman"/>
+          <w:sz w:val="24"/>
+          <w:szCs w:val="24"/>
+        </w:rPr>
+        <w:t>jupyter</w:t>
+      </w:r>
+      <w:proofErr w:type="spellEnd"/>
+      <w:r>
+        <w:rPr>
+          <w:rFonts w:ascii="Times New Roman" w:hAnsi="Times New Roman" w:cs="Times New Roman"/>
+          <w:sz w:val="24"/>
+          <w:szCs w:val="24"/>
+        </w:rPr>
+        <w:t xml:space="preserve"> notebook program produces identical plots</w:t>
       </w:r>
     </w:p>
     <w:p>
@@ -1377,35 +1492,63 @@
         </w:rPr>
         <w:t xml:space="preserve">Confirmed that the </w:t>
       </w:r>
-      <w:r>
-        <w:rPr>
-          <w:rFonts w:ascii="Times New Roman" w:hAnsi="Times New Roman" w:cs="Times New Roman"/>
-          <w:sz w:val="24"/>
-          <w:szCs w:val="24"/>
-        </w:rPr>
-        <w:t>jupyter notebook program found the same time series as my own</w:t>
-      </w:r>
-    </w:p>
-    <w:p>
-      <w:pPr>
-        <w:pStyle w:val="ListParagraph"/>
-        <w:numPr>
-          <w:ilvl w:val="1"/>
-          <w:numId w:val="1"/>
-        </w:numPr>
-        <w:rPr>
-          <w:rFonts w:ascii="Times New Roman" w:hAnsi="Times New Roman" w:cs="Times New Roman"/>
-          <w:sz w:val="24"/>
-          <w:szCs w:val="24"/>
-        </w:rPr>
-      </w:pPr>
-      <w:r>
-        <w:rPr>
-          <w:rFonts w:ascii="Times New Roman" w:hAnsi="Times New Roman" w:cs="Times New Roman"/>
-          <w:sz w:val="24"/>
-          <w:szCs w:val="24"/>
-        </w:rPr>
-        <w:t>Volume also checks out with that of the jupyter notebook program</w:t>
+      <w:proofErr w:type="spellStart"/>
+      <w:r>
+        <w:rPr>
+          <w:rFonts w:ascii="Times New Roman" w:hAnsi="Times New Roman" w:cs="Times New Roman"/>
+          <w:sz w:val="24"/>
+          <w:szCs w:val="24"/>
+        </w:rPr>
+        <w:t>jupyter</w:t>
+      </w:r>
+      <w:proofErr w:type="spellEnd"/>
+      <w:r>
+        <w:rPr>
+          <w:rFonts w:ascii="Times New Roman" w:hAnsi="Times New Roman" w:cs="Times New Roman"/>
+          <w:sz w:val="24"/>
+          <w:szCs w:val="24"/>
+        </w:rPr>
+        <w:t xml:space="preserve"> notebook program found the same time series as my own</w:t>
+      </w:r>
+    </w:p>
+    <w:p>
+      <w:pPr>
+        <w:pStyle w:val="ListParagraph"/>
+        <w:numPr>
+          <w:ilvl w:val="1"/>
+          <w:numId w:val="1"/>
+        </w:numPr>
+        <w:rPr>
+          <w:rFonts w:ascii="Times New Roman" w:hAnsi="Times New Roman" w:cs="Times New Roman"/>
+          <w:sz w:val="24"/>
+          <w:szCs w:val="24"/>
+        </w:rPr>
+      </w:pPr>
+      <w:r>
+        <w:rPr>
+          <w:rFonts w:ascii="Times New Roman" w:hAnsi="Times New Roman" w:cs="Times New Roman"/>
+          <w:sz w:val="24"/>
+          <w:szCs w:val="24"/>
+        </w:rPr>
+        <w:t xml:space="preserve">Volume also checks out with that of the </w:t>
+      </w:r>
+      <w:proofErr w:type="spellStart"/>
+      <w:r>
+        <w:rPr>
+          <w:rFonts w:ascii="Times New Roman" w:hAnsi="Times New Roman" w:cs="Times New Roman"/>
+          <w:sz w:val="24"/>
+          <w:szCs w:val="24"/>
+        </w:rPr>
+        <w:t>jupyter</w:t>
+      </w:r>
+      <w:proofErr w:type="spellEnd"/>
+      <w:r>
+        <w:rPr>
+          <w:rFonts w:ascii="Times New Roman" w:hAnsi="Times New Roman" w:cs="Times New Roman"/>
+          <w:sz w:val="24"/>
+          <w:szCs w:val="24"/>
+        </w:rPr>
+        <w:t xml:space="preserve"> notebook program</w:t>
       </w:r>
     </w:p>
     <w:p>
@@ -1526,25 +1669,52 @@
           <w:sz w:val="24"/>
           <w:szCs w:val="24"/>
         </w:rPr>
-        <w:t>Changed sampleID file format from hh:</w:t>
-      </w:r>
-      <w:proofErr w:type="gramStart"/>
-      <w:r>
-        <w:rPr>
-          <w:rFonts w:ascii="Times New Roman" w:hAnsi="Times New Roman" w:cs="Times New Roman"/>
-          <w:sz w:val="24"/>
-          <w:szCs w:val="24"/>
-        </w:rPr>
-        <w:t>mm:ss</w:t>
-      </w:r>
-      <w:proofErr w:type="gramEnd"/>
-      <w:r>
-        <w:rPr>
-          <w:rFonts w:ascii="Times New Roman" w:hAnsi="Times New Roman" w:cs="Times New Roman"/>
-          <w:sz w:val="24"/>
-          <w:szCs w:val="24"/>
-        </w:rPr>
-        <w:t xml:space="preserve"> to hh</w:t>
+        <w:t xml:space="preserve">Changed </w:t>
+      </w:r>
+      <w:proofErr w:type="spellStart"/>
+      <w:r>
+        <w:rPr>
+          <w:rFonts w:ascii="Times New Roman" w:hAnsi="Times New Roman" w:cs="Times New Roman"/>
+          <w:sz w:val="24"/>
+          <w:szCs w:val="24"/>
+        </w:rPr>
+        <w:t>sampleID</w:t>
+      </w:r>
+      <w:proofErr w:type="spellEnd"/>
+      <w:r>
+        <w:rPr>
+          <w:rFonts w:ascii="Times New Roman" w:hAnsi="Times New Roman" w:cs="Times New Roman"/>
+          <w:sz w:val="24"/>
+          <w:szCs w:val="24"/>
+        </w:rPr>
+        <w:t xml:space="preserve"> file format from </w:t>
+      </w:r>
+      <w:proofErr w:type="spellStart"/>
+      <w:r>
+        <w:rPr>
+          <w:rFonts w:ascii="Times New Roman" w:hAnsi="Times New Roman" w:cs="Times New Roman"/>
+          <w:sz w:val="24"/>
+          <w:szCs w:val="24"/>
+        </w:rPr>
+        <w:t>hh:mm:ss</w:t>
+      </w:r>
+      <w:proofErr w:type="spellEnd"/>
+      <w:r>
+        <w:rPr>
+          <w:rFonts w:ascii="Times New Roman" w:hAnsi="Times New Roman" w:cs="Times New Roman"/>
+          <w:sz w:val="24"/>
+          <w:szCs w:val="24"/>
+        </w:rPr>
+        <w:t xml:space="preserve"> to </w:t>
+      </w:r>
+      <w:proofErr w:type="spellStart"/>
+      <w:r>
+        <w:rPr>
+          <w:rFonts w:ascii="Times New Roman" w:hAnsi="Times New Roman" w:cs="Times New Roman"/>
+          <w:sz w:val="24"/>
+          <w:szCs w:val="24"/>
+        </w:rPr>
+        <w:t>hh</w:t>
       </w:r>
       <w:r>
         <w:rPr>
@@ -1574,7 +1744,16 @@
           <w:sz w:val="24"/>
           <w:szCs w:val="24"/>
         </w:rPr>
-        <w:t xml:space="preserve">ss. Yes, they are different! Apparently, this Unicode character is allowed in windows filenames, but the semicolon is not. Pretty funny </w:t>
+        <w:t>ss</w:t>
+      </w:r>
+      <w:proofErr w:type="spellEnd"/>
+      <w:r>
+        <w:rPr>
+          <w:rFonts w:ascii="Times New Roman" w:hAnsi="Times New Roman" w:cs="Times New Roman"/>
+          <w:sz w:val="24"/>
+          <w:szCs w:val="24"/>
+        </w:rPr>
+        <w:t xml:space="preserve">. Yes, they are different! Apparently, this Unicode character is allowed in windows filenames, but the semicolon is not. Pretty funny </w:t>
       </w:r>
       <w:r>
         <w:rPr>
@@ -1657,7 +1836,25 @@
           <w:sz w:val="24"/>
           <w:szCs w:val="24"/>
         </w:rPr>
-        <w:t xml:space="preserve">Changes date format to yyyy_mm_dd </w:t>
+        <w:t xml:space="preserve">Changes date format to </w:t>
+      </w:r>
+      <w:proofErr w:type="spellStart"/>
+      <w:r>
+        <w:rPr>
+          <w:rFonts w:ascii="Times New Roman" w:hAnsi="Times New Roman" w:cs="Times New Roman"/>
+          <w:sz w:val="24"/>
+          <w:szCs w:val="24"/>
+        </w:rPr>
+        <w:t>yyyy_mm_dd</w:t>
+      </w:r>
+      <w:proofErr w:type="spellEnd"/>
+      <w:r>
+        <w:rPr>
+          <w:rFonts w:ascii="Times New Roman" w:hAnsi="Times New Roman" w:cs="Times New Roman"/>
+          <w:sz w:val="24"/>
+          <w:szCs w:val="24"/>
+        </w:rPr>
+        <w:t xml:space="preserve"> </w:t>
       </w:r>
       <w:r>
         <w:rPr>
@@ -1675,7 +1872,25 @@
           <w:sz w:val="24"/>
           <w:szCs w:val="24"/>
         </w:rPr>
-        <w:t>. The input for the excel spreadsheet is still in yyyy-mm-dd</w:t>
+        <w:t xml:space="preserve">. The input for the excel spreadsheet is still in </w:t>
+      </w:r>
+      <w:proofErr w:type="spellStart"/>
+      <w:r>
+        <w:rPr>
+          <w:rFonts w:ascii="Times New Roman" w:hAnsi="Times New Roman" w:cs="Times New Roman"/>
+          <w:sz w:val="24"/>
+          <w:szCs w:val="24"/>
+        </w:rPr>
+        <w:t>yyyy</w:t>
+      </w:r>
+      <w:proofErr w:type="spellEnd"/>
+      <w:r>
+        <w:rPr>
+          <w:rFonts w:ascii="Times New Roman" w:hAnsi="Times New Roman" w:cs="Times New Roman"/>
+          <w:sz w:val="24"/>
+          <w:szCs w:val="24"/>
+        </w:rPr>
+        <w:t>-mm-dd</w:t>
       </w:r>
     </w:p>
     <w:p>
@@ -1700,7 +1915,16 @@
           <w:sz w:val="24"/>
           <w:szCs w:val="24"/>
         </w:rPr>
-        <w:t>Changed so that the time output file format is hh</w:t>
+        <w:t xml:space="preserve">Changed so that the time output file format is </w:t>
+      </w:r>
+      <w:proofErr w:type="spellStart"/>
+      <w:r>
+        <w:rPr>
+          <w:rFonts w:ascii="Times New Roman" w:hAnsi="Times New Roman" w:cs="Times New Roman"/>
+          <w:sz w:val="24"/>
+          <w:szCs w:val="24"/>
+        </w:rPr>
+        <w:t>hh</w:t>
       </w:r>
       <w:r>
         <w:rPr>
@@ -1746,33 +1970,26 @@
           <w:sz w:val="24"/>
           <w:szCs w:val="24"/>
         </w:rPr>
-        <w:t xml:space="preserve">s, </w:t>
-      </w:r>
-      <w:r>
-        <w:rPr>
-          <w:rFonts w:ascii="Times New Roman" w:hAnsi="Times New Roman" w:cs="Times New Roman"/>
-          <w:sz w:val="24"/>
-          <w:szCs w:val="24"/>
-        </w:rPr>
-        <w:t xml:space="preserve">meaning a colon </w:t>
-      </w:r>
-      <w:proofErr w:type="gramStart"/>
-      <w:r>
-        <w:rPr>
-          <w:rFonts w:ascii="Times New Roman" w:hAnsi="Times New Roman" w:cs="Times New Roman"/>
-          <w:sz w:val="24"/>
-          <w:szCs w:val="24"/>
-        </w:rPr>
-        <w:t>doesn’t</w:t>
-      </w:r>
-      <w:proofErr w:type="gramEnd"/>
-      <w:r>
-        <w:rPr>
-          <w:rFonts w:ascii="Times New Roman" w:hAnsi="Times New Roman" w:cs="Times New Roman"/>
-          <w:sz w:val="24"/>
-          <w:szCs w:val="24"/>
-        </w:rPr>
-        <w:t xml:space="preserve"> have to be in the output file name and we don’t have to use the Unicode character </w:t>
+        <w:t>s</w:t>
+      </w:r>
+      <w:proofErr w:type="spellEnd"/>
+      <w:r>
+        <w:rPr>
+          <w:rFonts w:ascii="Times New Roman" w:hAnsi="Times New Roman" w:cs="Times New Roman"/>
+          <w:b/>
+          <w:bCs/>
+          <w:sz w:val="24"/>
+          <w:szCs w:val="24"/>
+        </w:rPr>
+        <w:t xml:space="preserve">, </w:t>
+      </w:r>
+      <w:r>
+        <w:rPr>
+          <w:rFonts w:ascii="Times New Roman" w:hAnsi="Times New Roman" w:cs="Times New Roman"/>
+          <w:sz w:val="24"/>
+          <w:szCs w:val="24"/>
+        </w:rPr>
+        <w:t xml:space="preserve">meaning a colon doesn’t have to be in the output file name and we don’t have to use the Unicode character </w:t>
       </w:r>
       <w:r>
         <w:rPr>
@@ -1812,7 +2029,25 @@
           <w:sz w:val="24"/>
           <w:szCs w:val="24"/>
         </w:rPr>
-        <w:t>Added pressure, r_squared, flux, and flux error to master data sheet</w:t>
+        <w:t xml:space="preserve">Added pressure, </w:t>
+      </w:r>
+      <w:proofErr w:type="spellStart"/>
+      <w:r>
+        <w:rPr>
+          <w:rFonts w:ascii="Times New Roman" w:hAnsi="Times New Roman" w:cs="Times New Roman"/>
+          <w:sz w:val="24"/>
+          <w:szCs w:val="24"/>
+        </w:rPr>
+        <w:t>r_squared</w:t>
+      </w:r>
+      <w:proofErr w:type="spellEnd"/>
+      <w:r>
+        <w:rPr>
+          <w:rFonts w:ascii="Times New Roman" w:hAnsi="Times New Roman" w:cs="Times New Roman"/>
+          <w:sz w:val="24"/>
+          <w:szCs w:val="24"/>
+        </w:rPr>
+        <w:t>, flux, and flux error to master data sheet</w:t>
       </w:r>
     </w:p>
     <w:p>
@@ -1842,25 +2077,7 @@
           <w:sz w:val="24"/>
           <w:szCs w:val="24"/>
         </w:rPr>
-        <w:t xml:space="preserve">that </w:t>
-      </w:r>
-      <w:proofErr w:type="gramStart"/>
-      <w:r>
-        <w:rPr>
-          <w:rFonts w:ascii="Times New Roman" w:hAnsi="Times New Roman" w:cs="Times New Roman"/>
-          <w:sz w:val="24"/>
-          <w:szCs w:val="24"/>
-        </w:rPr>
-        <w:t>aren’t</w:t>
-      </w:r>
-      <w:proofErr w:type="gramEnd"/>
-      <w:r>
-        <w:rPr>
-          <w:rFonts w:ascii="Times New Roman" w:hAnsi="Times New Roman" w:cs="Times New Roman"/>
-          <w:sz w:val="24"/>
-          <w:szCs w:val="24"/>
-        </w:rPr>
-        <w:t xml:space="preserve"> in the data</w:t>
+        <w:t>that aren’t in the data</w:t>
       </w:r>
     </w:p>
     <w:p>
@@ -2085,25 +2302,25 @@
           <w:sz w:val="24"/>
           <w:szCs w:val="24"/>
         </w:rPr>
-        <w:t xml:space="preserve">Pressure measurement from lgr is in chamber- </w:t>
-      </w:r>
-      <w:proofErr w:type="gramStart"/>
-      <w:r>
-        <w:rPr>
-          <w:rFonts w:ascii="Times New Roman" w:hAnsi="Times New Roman" w:cs="Times New Roman"/>
-          <w:sz w:val="24"/>
-          <w:szCs w:val="24"/>
-        </w:rPr>
-        <w:t>can’t</w:t>
-      </w:r>
-      <w:proofErr w:type="gramEnd"/>
-      <w:r>
-        <w:rPr>
-          <w:rFonts w:ascii="Times New Roman" w:hAnsi="Times New Roman" w:cs="Times New Roman"/>
-          <w:sz w:val="24"/>
-          <w:szCs w:val="24"/>
-        </w:rPr>
-        <w:t xml:space="preserve"> use for data analysis</w:t>
+        <w:t xml:space="preserve">Pressure measurement from </w:t>
+      </w:r>
+      <w:proofErr w:type="spellStart"/>
+      <w:r>
+        <w:rPr>
+          <w:rFonts w:ascii="Times New Roman" w:hAnsi="Times New Roman" w:cs="Times New Roman"/>
+          <w:sz w:val="24"/>
+          <w:szCs w:val="24"/>
+        </w:rPr>
+        <w:t>lgr</w:t>
+      </w:r>
+      <w:proofErr w:type="spellEnd"/>
+      <w:r>
+        <w:rPr>
+          <w:rFonts w:ascii="Times New Roman" w:hAnsi="Times New Roman" w:cs="Times New Roman"/>
+          <w:sz w:val="24"/>
+          <w:szCs w:val="24"/>
+        </w:rPr>
+        <w:t xml:space="preserve"> is in chamber- can’t use for data analysis</w:t>
       </w:r>
     </w:p>
     <w:p>
@@ -2125,18 +2342,8 @@
           <w:sz w:val="24"/>
           <w:szCs w:val="24"/>
         </w:rPr>
-        <w:t xml:space="preserve">Have it pull from temperature and pressure data csv file- from same </w:t>
-      </w:r>
-      <w:proofErr w:type="gramStart"/>
-      <w:r>
-        <w:rPr>
-          <w:rFonts w:ascii="Times New Roman" w:hAnsi="Times New Roman" w:cs="Times New Roman"/>
-          <w:sz w:val="24"/>
-          <w:szCs w:val="24"/>
-        </w:rPr>
-        <w:t>date</w:t>
-      </w:r>
-      <w:proofErr w:type="gramEnd"/>
+        <w:t>Have it pull from temperature and pressure data csv file- from same date</w:t>
+      </w:r>
     </w:p>
     <w:p>
       <w:pPr>
@@ -2297,7 +2504,23 @@
           <w:sz w:val="24"/>
           <w:szCs w:val="24"/>
         </w:rPr>
-        <w:t>Saturated setiments</w:t>
+        <w:t>Saturated se</w:t>
+      </w:r>
+      <w:r>
+        <w:rPr>
+          <w:rFonts w:ascii="Times New Roman" w:hAnsi="Times New Roman" w:cs="Times New Roman"/>
+          <w:sz w:val="24"/>
+          <w:szCs w:val="24"/>
+        </w:rPr>
+        <w:t>d</w:t>
+      </w:r>
+      <w:r>
+        <w:rPr>
+          <w:rFonts w:ascii="Times New Roman" w:hAnsi="Times New Roman" w:cs="Times New Roman"/>
+          <w:sz w:val="24"/>
+          <w:szCs w:val="24"/>
+        </w:rPr>
+        <w:t>iments</w:t>
       </w:r>
     </w:p>
     <w:p>
@@ -2341,38 +2564,120 @@
           <w:sz w:val="24"/>
           <w:szCs w:val="24"/>
         </w:rPr>
-        <w:t>Make it so that the chambers are “bucket_snow”, “bucket_se</w:t>
-      </w:r>
-      <w:r>
-        <w:rPr>
-          <w:rFonts w:ascii="Times New Roman" w:hAnsi="Times New Roman" w:cs="Times New Roman"/>
-          <w:sz w:val="24"/>
-          <w:szCs w:val="24"/>
-        </w:rPr>
-        <w:t>timent”</w:t>
-      </w:r>
-    </w:p>
-    <w:p>
-      <w:pPr>
-        <w:pStyle w:val="ListParagraph"/>
-        <w:numPr>
-          <w:ilvl w:val="1"/>
-          <w:numId w:val="1"/>
-        </w:numPr>
-        <w:rPr>
-          <w:rFonts w:ascii="Times New Roman" w:hAnsi="Times New Roman" w:cs="Times New Roman"/>
-          <w:sz w:val="24"/>
-          <w:szCs w:val="24"/>
-        </w:rPr>
-      </w:pPr>
-      <w:r>
-        <w:rPr>
-          <w:rFonts w:ascii="Times New Roman" w:hAnsi="Times New Roman" w:cs="Times New Roman"/>
-          <w:sz w:val="24"/>
-          <w:szCs w:val="24"/>
-        </w:rPr>
-        <w:t>h</w:t>
-      </w:r>
+        <w:t>Make it so that the chambers are “</w:t>
+      </w:r>
+      <w:proofErr w:type="spellStart"/>
+      <w:r>
+        <w:rPr>
+          <w:rFonts w:ascii="Times New Roman" w:hAnsi="Times New Roman" w:cs="Times New Roman"/>
+          <w:sz w:val="24"/>
+          <w:szCs w:val="24"/>
+        </w:rPr>
+        <w:t>bucket_snow</w:t>
+      </w:r>
+      <w:proofErr w:type="spellEnd"/>
+      <w:r>
+        <w:rPr>
+          <w:rFonts w:ascii="Times New Roman" w:hAnsi="Times New Roman" w:cs="Times New Roman"/>
+          <w:sz w:val="24"/>
+          <w:szCs w:val="24"/>
+        </w:rPr>
+        <w:t>”, “</w:t>
+      </w:r>
+      <w:proofErr w:type="spellStart"/>
+      <w:r>
+        <w:rPr>
+          <w:rFonts w:ascii="Times New Roman" w:hAnsi="Times New Roman" w:cs="Times New Roman"/>
+          <w:sz w:val="24"/>
+          <w:szCs w:val="24"/>
+        </w:rPr>
+        <w:t>bucket_se</w:t>
+      </w:r>
+      <w:r>
+        <w:rPr>
+          <w:rFonts w:ascii="Times New Roman" w:hAnsi="Times New Roman" w:cs="Times New Roman"/>
+          <w:sz w:val="24"/>
+          <w:szCs w:val="24"/>
+        </w:rPr>
+        <w:t>d</w:t>
+      </w:r>
+      <w:r>
+        <w:rPr>
+          <w:rFonts w:ascii="Times New Roman" w:hAnsi="Times New Roman" w:cs="Times New Roman"/>
+          <w:sz w:val="24"/>
+          <w:szCs w:val="24"/>
+        </w:rPr>
+        <w:t>iment</w:t>
+      </w:r>
+      <w:proofErr w:type="spellEnd"/>
+      <w:r>
+        <w:rPr>
+          <w:rFonts w:ascii="Times New Roman" w:hAnsi="Times New Roman" w:cs="Times New Roman"/>
+          <w:sz w:val="24"/>
+          <w:szCs w:val="24"/>
+        </w:rPr>
+        <w:t>”</w:t>
+      </w:r>
+    </w:p>
+    <w:p>
+      <w:pPr>
+        <w:pStyle w:val="ListParagraph"/>
+        <w:numPr>
+          <w:ilvl w:val="0"/>
+          <w:numId w:val="1"/>
+        </w:numPr>
+        <w:rPr>
+          <w:rFonts w:ascii="Times New Roman" w:hAnsi="Times New Roman" w:cs="Times New Roman"/>
+          <w:sz w:val="24"/>
+          <w:szCs w:val="24"/>
+        </w:rPr>
+      </w:pPr>
+      <w:r>
+        <w:rPr>
+          <w:rFonts w:ascii="Times New Roman" w:hAnsi="Times New Roman" w:cs="Times New Roman"/>
+          <w:b/>
+          <w:bCs/>
+          <w:sz w:val="24"/>
+          <w:szCs w:val="24"/>
+        </w:rPr>
+        <w:t>26.09.20</w:t>
+      </w:r>
+    </w:p>
+    <w:p>
+      <w:pPr>
+        <w:pStyle w:val="ListParagraph"/>
+        <w:numPr>
+          <w:ilvl w:val="1"/>
+          <w:numId w:val="1"/>
+        </w:numPr>
+        <w:rPr>
+          <w:rFonts w:ascii="Times New Roman" w:hAnsi="Times New Roman" w:cs="Times New Roman"/>
+          <w:sz w:val="24"/>
+          <w:szCs w:val="24"/>
+        </w:rPr>
+      </w:pPr>
+      <w:r>
+        <w:rPr>
+          <w:rFonts w:ascii="Times New Roman" w:hAnsi="Times New Roman" w:cs="Times New Roman"/>
+          <w:sz w:val="24"/>
+          <w:szCs w:val="24"/>
+        </w:rPr>
+        <w:t>Reads gas from the gas column</w:t>
+      </w:r>
+    </w:p>
+    <w:p>
+      <w:pPr>
+        <w:pStyle w:val="ListParagraph"/>
+        <w:numPr>
+          <w:ilvl w:val="1"/>
+          <w:numId w:val="1"/>
+        </w:numPr>
+        <w:rPr>
+          <w:rFonts w:ascii="Times New Roman" w:hAnsi="Times New Roman" w:cs="Times New Roman"/>
+          <w:sz w:val="24"/>
+          <w:szCs w:val="24"/>
+        </w:rPr>
+      </w:pPr>
     </w:p>
     <w:sectPr>
       <w:pgSz w:w="12240" w:h="15840"/>

</xml_diff>

<commit_message>
records r_2 values for rejected data
</commit_message>
<xml_diff>
--- a/todos.docx
+++ b/todos.docx
@@ -152,43 +152,7 @@
           <w:sz w:val="24"/>
           <w:szCs w:val="24"/>
         </w:rPr>
-        <w:t xml:space="preserve">Catch the case when the entered time doesn’t exist in the </w:t>
-      </w:r>
-      <w:proofErr w:type="spellStart"/>
-      <w:r>
-        <w:rPr>
-          <w:rFonts w:ascii="Times New Roman" w:hAnsi="Times New Roman" w:cs="Times New Roman"/>
-          <w:sz w:val="24"/>
-          <w:szCs w:val="24"/>
-        </w:rPr>
-        <w:t>lgr</w:t>
-      </w:r>
-      <w:proofErr w:type="spellEnd"/>
-      <w:r>
-        <w:rPr>
-          <w:rFonts w:ascii="Times New Roman" w:hAnsi="Times New Roman" w:cs="Times New Roman"/>
-          <w:sz w:val="24"/>
-          <w:szCs w:val="24"/>
-        </w:rPr>
-        <w:t xml:space="preserve"> data. Currently an error of, “</w:t>
-      </w:r>
-      <w:proofErr w:type="spellStart"/>
-      <w:r>
-        <w:rPr>
-          <w:rFonts w:ascii="Times New Roman" w:hAnsi="Times New Roman" w:cs="Times New Roman"/>
-          <w:sz w:val="24"/>
-          <w:szCs w:val="24"/>
-        </w:rPr>
-        <w:t>nc</w:t>
-      </w:r>
-      <w:proofErr w:type="spellEnd"/>
-      <w:r>
-        <w:rPr>
-          <w:rFonts w:ascii="Times New Roman" w:hAnsi="Times New Roman" w:cs="Times New Roman"/>
-          <w:sz w:val="24"/>
-          <w:szCs w:val="24"/>
-        </w:rPr>
-        <w:t xml:space="preserve">-time-axis package is needed” is thrown. The series also doesn’t have a </w:t>
+        <w:t>ASK NICK- use pressure data from LGR???? Is this accurate?</w:t>
       </w:r>
     </w:p>
     <w:p>
@@ -210,7 +174,7 @@
           <w:sz w:val="24"/>
           <w:szCs w:val="24"/>
         </w:rPr>
-        <w:t>ASK NICK- use pressure data from LGR???? Is this accurate?</w:t>
+        <w:t xml:space="preserve">Make excel file with container types to automatically calculate container volume </w:t>
       </w:r>
     </w:p>
     <w:p>
@@ -232,7 +196,7 @@
           <w:sz w:val="24"/>
           <w:szCs w:val="24"/>
         </w:rPr>
-        <w:t xml:space="preserve">Make excel file with container types to automatically calculate container volume </w:t>
+        <w:t xml:space="preserve">Made it so that the program finds the pressure for the specific day- make it so that it instead searches for the specific day AND time </w:t>
       </w:r>
     </w:p>
     <w:p>
@@ -254,28 +218,6 @@
           <w:sz w:val="24"/>
           <w:szCs w:val="24"/>
         </w:rPr>
-        <w:t xml:space="preserve">Made it so that the program finds the pressure for the specific day- make it so that it instead searches for the specific day AND time </w:t>
-      </w:r>
-    </w:p>
-    <w:p>
-      <w:pPr>
-        <w:pStyle w:val="ListParagraph"/>
-        <w:numPr>
-          <w:ilvl w:val="0"/>
-          <w:numId w:val="1"/>
-        </w:numPr>
-        <w:rPr>
-          <w:rFonts w:ascii="Times New Roman" w:hAnsi="Times New Roman" w:cs="Times New Roman"/>
-          <w:sz w:val="24"/>
-          <w:szCs w:val="24"/>
-        </w:rPr>
-      </w:pPr>
-      <w:r>
-        <w:rPr>
-          <w:rFonts w:ascii="Times New Roman" w:hAnsi="Times New Roman" w:cs="Times New Roman"/>
-          <w:sz w:val="24"/>
-          <w:szCs w:val="24"/>
-        </w:rPr>
         <w:t>Change so that it checks pressure by the hour</w:t>
       </w:r>
       <w:r>
@@ -293,28 +235,6 @@
           <w:szCs w:val="24"/>
         </w:rPr>
         <w:t>with the 00:00 time on the given date</w:t>
-      </w:r>
-    </w:p>
-    <w:p>
-      <w:pPr>
-        <w:pStyle w:val="ListParagraph"/>
-        <w:numPr>
-          <w:ilvl w:val="0"/>
-          <w:numId w:val="1"/>
-        </w:numPr>
-        <w:rPr>
-          <w:rFonts w:ascii="Times New Roman" w:hAnsi="Times New Roman" w:cs="Times New Roman"/>
-          <w:sz w:val="24"/>
-          <w:szCs w:val="24"/>
-        </w:rPr>
-      </w:pPr>
-      <w:r>
-        <w:rPr>
-          <w:rFonts w:ascii="Times New Roman" w:hAnsi="Times New Roman" w:cs="Times New Roman"/>
-          <w:sz w:val="24"/>
-          <w:szCs w:val="24"/>
-        </w:rPr>
-        <w:t>Change so that the output files have the gas that was measured along with them</w:t>
       </w:r>
     </w:p>
     <w:p>
@@ -969,7 +889,6 @@
           <w:sz w:val="24"/>
           <w:szCs w:val="24"/>
         </w:rPr>
-        <w:lastRenderedPageBreak/>
         <w:t>Moved “program run?” column to be first</w:t>
       </w:r>
     </w:p>
@@ -1014,6 +933,7 @@
           <w:sz w:val="24"/>
           <w:szCs w:val="24"/>
         </w:rPr>
+        <w:lastRenderedPageBreak/>
         <w:t xml:space="preserve">Changed date format to </w:t>
       </w:r>
       <w:proofErr w:type="spellStart"/>
@@ -2143,7 +2063,6 @@
           <w:sz w:val="24"/>
           <w:szCs w:val="24"/>
         </w:rPr>
-        <w:lastRenderedPageBreak/>
         <w:t>Made a readme, started adding instructions.</w:t>
       </w:r>
     </w:p>
@@ -2190,6 +2109,7 @@
           <w:sz w:val="24"/>
           <w:szCs w:val="24"/>
         </w:rPr>
+        <w:lastRenderedPageBreak/>
         <w:t>Worked on updating readme to have operating instructions</w:t>
       </w:r>
     </w:p>
@@ -2669,15 +2589,90 @@
       <w:pPr>
         <w:pStyle w:val="ListParagraph"/>
         <w:numPr>
-          <w:ilvl w:val="1"/>
-          <w:numId w:val="1"/>
-        </w:numPr>
-        <w:rPr>
-          <w:rFonts w:ascii="Times New Roman" w:hAnsi="Times New Roman" w:cs="Times New Roman"/>
-          <w:sz w:val="24"/>
-          <w:szCs w:val="24"/>
-        </w:rPr>
-      </w:pPr>
+          <w:ilvl w:val="0"/>
+          <w:numId w:val="1"/>
+        </w:numPr>
+        <w:rPr>
+          <w:rFonts w:ascii="Times New Roman" w:hAnsi="Times New Roman" w:cs="Times New Roman"/>
+          <w:sz w:val="24"/>
+          <w:szCs w:val="24"/>
+        </w:rPr>
+      </w:pPr>
+      <w:r>
+        <w:rPr>
+          <w:rFonts w:ascii="Times New Roman" w:hAnsi="Times New Roman" w:cs="Times New Roman"/>
+          <w:b/>
+          <w:bCs/>
+          <w:sz w:val="24"/>
+          <w:szCs w:val="24"/>
+        </w:rPr>
+        <w:t>27.09.20</w:t>
+      </w:r>
+    </w:p>
+    <w:p>
+      <w:pPr>
+        <w:pStyle w:val="ListParagraph"/>
+        <w:numPr>
+          <w:ilvl w:val="1"/>
+          <w:numId w:val="1"/>
+        </w:numPr>
+        <w:rPr>
+          <w:rFonts w:ascii="Times New Roman" w:hAnsi="Times New Roman" w:cs="Times New Roman"/>
+          <w:color w:val="FF0000"/>
+          <w:sz w:val="24"/>
+          <w:szCs w:val="24"/>
+        </w:rPr>
+      </w:pPr>
+      <w:r>
+        <w:rPr>
+          <w:rFonts w:ascii="Times New Roman" w:hAnsi="Times New Roman" w:cs="Times New Roman"/>
+          <w:b/>
+          <w:bCs/>
+          <w:color w:val="FF0000"/>
+          <w:sz w:val="24"/>
+          <w:szCs w:val="24"/>
+        </w:rPr>
+        <w:t>Important</w:t>
+      </w:r>
+      <w:r>
+        <w:rPr>
+          <w:rFonts w:ascii="Times New Roman" w:hAnsi="Times New Roman" w:cs="Times New Roman"/>
+          <w:b/>
+          <w:bCs/>
+          <w:color w:val="FF0000"/>
+          <w:sz w:val="24"/>
+          <w:szCs w:val="24"/>
+        </w:rPr>
+        <w:t xml:space="preserve">: </w:t>
+      </w:r>
+      <w:proofErr w:type="spellStart"/>
+      <w:r>
+        <w:rPr>
+          <w:rFonts w:ascii="Times New Roman" w:hAnsi="Times New Roman" w:cs="Times New Roman"/>
+          <w:color w:val="FF0000"/>
+          <w:sz w:val="24"/>
+          <w:szCs w:val="24"/>
+        </w:rPr>
+        <w:t>r_top</w:t>
+      </w:r>
+      <w:proofErr w:type="spellEnd"/>
+      <w:r>
+        <w:rPr>
+          <w:rFonts w:ascii="Times New Roman" w:hAnsi="Times New Roman" w:cs="Times New Roman"/>
+          <w:color w:val="FF0000"/>
+          <w:sz w:val="24"/>
+          <w:szCs w:val="24"/>
+        </w:rPr>
+        <w:t xml:space="preserve"> is used for chamber calculations, even though there is no chamber!!!! </w:t>
+      </w:r>
+      <w:r>
+        <w:rPr>
+          <w:rFonts w:ascii="Times New Roman" w:hAnsi="Times New Roman" w:cs="Times New Roman"/>
+          <w:sz w:val="24"/>
+          <w:szCs w:val="24"/>
+        </w:rPr>
+        <w:t xml:space="preserve">Check with Nick about this </w:t>
+      </w:r>
     </w:p>
     <w:sectPr>
       <w:pgSz w:w="12240" w:h="15840"/>

</xml_diff>

<commit_message>
readme image, taking out debugging prints
</commit_message>
<xml_diff>
--- a/todos.docx
+++ b/todos.docx
@@ -2440,6 +2440,51 @@
           <w:szCs w:val="24"/>
         </w:rPr>
         <w:t>TODO- add section for reasons why program stops, writes “y” vs “n”</w:t>
+      </w:r>
+    </w:p>
+    <w:p>
+      <w:pPr>
+        <w:pStyle w:val="ListParagraph"/>
+        <w:numPr>
+          <w:ilvl w:val="2"/>
+          <w:numId w:val="1"/>
+        </w:numPr>
+        <w:rPr>
+          <w:rFonts w:ascii="Times New Roman" w:hAnsi="Times New Roman" w:cs="Times New Roman"/>
+          <w:color w:val="FF0000"/>
+          <w:sz w:val="24"/>
+          <w:szCs w:val="24"/>
+        </w:rPr>
+      </w:pPr>
+      <w:r>
+        <w:rPr>
+          <w:rFonts w:ascii="Times New Roman" w:hAnsi="Times New Roman" w:cs="Times New Roman"/>
+          <w:sz w:val="24"/>
+          <w:szCs w:val="24"/>
+        </w:rPr>
+        <w:t xml:space="preserve">Done </w:t>
+      </w:r>
+      <w:r>
+        <w:rPr>
+          <mc:AlternateContent>
+            <mc:Choice Requires="w16se">
+              <w:rFonts w:ascii="Times New Roman" w:hAnsi="Times New Roman" w:cs="Times New Roman"/>
+            </mc:Choice>
+            <mc:Fallback>
+              <w:rFonts w:ascii="Segoe UI Emoji" w:eastAsia="Segoe UI Emoji" w:hAnsi="Segoe UI Emoji" w:cs="Segoe UI Emoji"/>
+            </mc:Fallback>
+          </mc:AlternateContent>
+          <w:sz w:val="24"/>
+          <w:szCs w:val="24"/>
+        </w:rPr>
+        <mc:AlternateContent>
+          <mc:Choice Requires="w16se">
+            <w16se:symEx w16se:font="Segoe UI Emoji" w16se:char="1F60A"/>
+          </mc:Choice>
+          <mc:Fallback>
+            <w:t>😊</w:t>
+          </mc:Fallback>
+        </mc:AlternateContent>
       </w:r>
     </w:p>
     <w:sectPr>

</xml_diff>

<commit_message>
added data, fixed empty array bug
</commit_message>
<xml_diff>
--- a/todos.docx
+++ b/todos.docx
@@ -22,8 +22,9 @@
           <w:sz w:val="36"/>
           <w:szCs w:val="36"/>
         </w:rPr>
-        <w:t>Methane Project todos</w:t>
-      </w:r>
+        <w:t xml:space="preserve">Methane Project </w:t>
+      </w:r>
+      <w:proofErr w:type="spellStart"/>
       <w:r>
         <w:rPr>
           <w:b/>
@@ -31,478 +32,529 @@
           <w:sz w:val="36"/>
           <w:szCs w:val="36"/>
         </w:rPr>
-        <w:t>/log</w:t>
-      </w:r>
-    </w:p>
-    <w:p>
-      <w:pPr>
-        <w:pStyle w:val="ListParagraph"/>
-        <w:numPr>
-          <w:ilvl w:val="0"/>
-          <w:numId w:val="1"/>
-        </w:numPr>
-        <w:rPr>
-          <w:rFonts w:ascii="Times New Roman" w:hAnsi="Times New Roman" w:cs="Times New Roman"/>
-          <w:sz w:val="24"/>
-          <w:szCs w:val="24"/>
-        </w:rPr>
-      </w:pPr>
-      <w:r>
-        <w:rPr>
-          <w:rFonts w:ascii="Times New Roman" w:hAnsi="Times New Roman" w:cs="Times New Roman"/>
-          <w:sz w:val="24"/>
-          <w:szCs w:val="24"/>
-        </w:rPr>
-        <w:t>Set up dummy files for code to work on</w:t>
-      </w:r>
-    </w:p>
-    <w:p>
-      <w:pPr>
-        <w:pStyle w:val="ListParagraph"/>
-        <w:numPr>
-          <w:ilvl w:val="0"/>
-          <w:numId w:val="1"/>
-        </w:numPr>
-        <w:rPr>
-          <w:rFonts w:ascii="Times New Roman" w:hAnsi="Times New Roman" w:cs="Times New Roman"/>
-          <w:sz w:val="24"/>
-          <w:szCs w:val="24"/>
-        </w:rPr>
-      </w:pPr>
-      <w:r>
-        <w:rPr>
-          <w:rFonts w:ascii="Times New Roman" w:hAnsi="Times New Roman" w:cs="Times New Roman"/>
-          <w:sz w:val="24"/>
-          <w:szCs w:val="24"/>
-        </w:rPr>
-        <w:t>Make function to create pressure data from NOAA</w:t>
-      </w:r>
-    </w:p>
-    <w:p>
-      <w:pPr>
-        <w:pStyle w:val="ListParagraph"/>
-        <w:numPr>
-          <w:ilvl w:val="0"/>
-          <w:numId w:val="1"/>
-        </w:numPr>
-        <w:rPr>
-          <w:rFonts w:ascii="Times New Roman" w:hAnsi="Times New Roman" w:cs="Times New Roman"/>
-          <w:sz w:val="24"/>
-          <w:szCs w:val="24"/>
-        </w:rPr>
-      </w:pPr>
-      <w:r>
-        <w:rPr>
-          <w:rFonts w:ascii="Times New Roman" w:hAnsi="Times New Roman" w:cs="Times New Roman"/>
-          <w:sz w:val="24"/>
-          <w:szCs w:val="24"/>
-        </w:rPr>
-        <w:t>IMPORTANT- the volume calculations should pull from a spreadsheet with the container size information</w:t>
-      </w:r>
-    </w:p>
-    <w:p>
-      <w:pPr>
-        <w:pStyle w:val="ListParagraph"/>
-        <w:numPr>
-          <w:ilvl w:val="0"/>
-          <w:numId w:val="1"/>
-        </w:numPr>
-        <w:rPr>
-          <w:rFonts w:ascii="Times New Roman" w:hAnsi="Times New Roman" w:cs="Times New Roman"/>
-          <w:sz w:val="24"/>
-          <w:szCs w:val="24"/>
-        </w:rPr>
-      </w:pPr>
-      <w:r>
-        <w:rPr>
-          <w:rFonts w:ascii="Times New Roman" w:hAnsi="Times New Roman" w:cs="Times New Roman"/>
-          <w:sz w:val="24"/>
-          <w:szCs w:val="24"/>
-        </w:rPr>
-        <w:t>Double check the program with the results from the notebook</w:t>
-      </w:r>
-    </w:p>
-    <w:p>
-      <w:pPr>
-        <w:pStyle w:val="ListParagraph"/>
-        <w:numPr>
-          <w:ilvl w:val="0"/>
-          <w:numId w:val="1"/>
-        </w:numPr>
-        <w:rPr>
-          <w:rFonts w:ascii="Times New Roman" w:hAnsi="Times New Roman" w:cs="Times New Roman"/>
-          <w:sz w:val="24"/>
-          <w:szCs w:val="24"/>
-        </w:rPr>
-      </w:pPr>
-      <w:r>
-        <w:rPr>
-          <w:rFonts w:ascii="Times New Roman" w:hAnsi="Times New Roman" w:cs="Times New Roman"/>
-          <w:sz w:val="24"/>
-          <w:szCs w:val="24"/>
-        </w:rPr>
-        <w:t>ASK NICK- use pressure data from LGR???? Is this accurate?</w:t>
-      </w:r>
-    </w:p>
-    <w:p>
-      <w:pPr>
-        <w:pStyle w:val="ListParagraph"/>
-        <w:numPr>
-          <w:ilvl w:val="0"/>
-          <w:numId w:val="1"/>
-        </w:numPr>
-        <w:rPr>
-          <w:rFonts w:ascii="Times New Roman" w:hAnsi="Times New Roman" w:cs="Times New Roman"/>
-          <w:sz w:val="24"/>
-          <w:szCs w:val="24"/>
-        </w:rPr>
-      </w:pPr>
-      <w:r>
-        <w:rPr>
-          <w:rFonts w:ascii="Times New Roman" w:hAnsi="Times New Roman" w:cs="Times New Roman"/>
-          <w:sz w:val="24"/>
-          <w:szCs w:val="24"/>
-        </w:rPr>
-        <w:t xml:space="preserve">Make excel file with container types to automatically calculate container volume </w:t>
-      </w:r>
-    </w:p>
-    <w:p>
-      <w:pPr>
-        <w:pStyle w:val="ListParagraph"/>
-        <w:numPr>
-          <w:ilvl w:val="0"/>
-          <w:numId w:val="1"/>
-        </w:numPr>
-        <w:rPr>
-          <w:rFonts w:ascii="Times New Roman" w:hAnsi="Times New Roman" w:cs="Times New Roman"/>
-          <w:sz w:val="24"/>
-          <w:szCs w:val="24"/>
-        </w:rPr>
-      </w:pPr>
-      <w:r>
-        <w:rPr>
-          <w:rFonts w:ascii="Times New Roman" w:hAnsi="Times New Roman" w:cs="Times New Roman"/>
-          <w:sz w:val="24"/>
-          <w:szCs w:val="24"/>
-        </w:rPr>
-        <w:t xml:space="preserve">Made it so that the program finds the pressure for the specific day- make it so that it instead searches for the specific day AND time </w:t>
-      </w:r>
-    </w:p>
-    <w:p>
-      <w:pPr>
-        <w:pStyle w:val="ListParagraph"/>
-        <w:numPr>
-          <w:ilvl w:val="0"/>
-          <w:numId w:val="1"/>
-        </w:numPr>
-        <w:rPr>
-          <w:rFonts w:ascii="Times New Roman" w:hAnsi="Times New Roman" w:cs="Times New Roman"/>
-          <w:sz w:val="24"/>
-          <w:szCs w:val="24"/>
-        </w:rPr>
-      </w:pPr>
-      <w:r>
-        <w:rPr>
-          <w:rFonts w:ascii="Times New Roman" w:hAnsi="Times New Roman" w:cs="Times New Roman"/>
-          <w:sz w:val="24"/>
-          <w:szCs w:val="24"/>
-        </w:rPr>
-        <w:t>Change so that it checks pressure by the hour</w:t>
-      </w:r>
-      <w:r>
-        <w:rPr>
-          <w:rFonts w:ascii="Times New Roman" w:hAnsi="Times New Roman" w:cs="Times New Roman"/>
-          <w:sz w:val="24"/>
-          <w:szCs w:val="24"/>
-        </w:rPr>
-        <w:t xml:space="preserve">- it currently pulls pressure </w:t>
-      </w:r>
-      <w:r>
-        <w:rPr>
-          <w:rFonts w:ascii="Times New Roman" w:hAnsi="Times New Roman" w:cs="Times New Roman"/>
-          <w:sz w:val="24"/>
-          <w:szCs w:val="24"/>
-        </w:rPr>
-        <w:t>with the 00:00 time on the given date</w:t>
-      </w:r>
-    </w:p>
-    <w:p>
-      <w:pPr>
-        <w:pStyle w:val="ListParagraph"/>
-        <w:numPr>
-          <w:ilvl w:val="0"/>
-          <w:numId w:val="1"/>
-        </w:numPr>
-        <w:rPr>
-          <w:rFonts w:ascii="Times New Roman" w:hAnsi="Times New Roman" w:cs="Times New Roman"/>
-          <w:sz w:val="24"/>
-          <w:szCs w:val="24"/>
-        </w:rPr>
-      </w:pPr>
-      <w:r>
-        <w:rPr>
-          <w:rFonts w:ascii="Times New Roman" w:hAnsi="Times New Roman" w:cs="Times New Roman"/>
-          <w:sz w:val="24"/>
-          <w:szCs w:val="24"/>
-        </w:rPr>
-        <w:t>Change file output format to:</w:t>
-      </w:r>
-    </w:p>
-    <w:p>
-      <w:pPr>
-        <w:pStyle w:val="ListParagraph"/>
-        <w:numPr>
-          <w:ilvl w:val="1"/>
-          <w:numId w:val="1"/>
-        </w:numPr>
-        <w:rPr>
-          <w:rFonts w:ascii="Times New Roman" w:hAnsi="Times New Roman" w:cs="Times New Roman"/>
-          <w:sz w:val="24"/>
-          <w:szCs w:val="24"/>
-        </w:rPr>
-      </w:pPr>
-      <w:r>
-        <w:rPr>
-          <w:rFonts w:ascii="Times New Roman" w:hAnsi="Times New Roman" w:cs="Times New Roman"/>
-          <w:sz w:val="24"/>
-          <w:szCs w:val="24"/>
-        </w:rPr>
-        <w:t>Yyyy_mm_dd_</w:t>
-      </w:r>
-      <w:r>
-        <w:rPr>
-          <w:rFonts w:ascii="Times New Roman" w:hAnsi="Times New Roman" w:cs="Times New Roman"/>
-          <w:b/>
-          <w:bCs/>
-          <w:sz w:val="24"/>
-          <w:szCs w:val="24"/>
-        </w:rPr>
-        <w:t>hh</w:t>
-      </w:r>
-      <w:r>
-        <w:rPr>
-          <w:rFonts w:ascii="Times New Roman" w:hAnsi="Times New Roman" w:cs="Times New Roman"/>
-          <w:sz w:val="24"/>
-          <w:szCs w:val="24"/>
-        </w:rPr>
-        <w:t>h-</w:t>
-      </w:r>
-      <w:r>
-        <w:rPr>
-          <w:rFonts w:ascii="Times New Roman" w:hAnsi="Times New Roman" w:cs="Times New Roman"/>
-          <w:b/>
-          <w:bCs/>
-          <w:sz w:val="24"/>
-          <w:szCs w:val="24"/>
-        </w:rPr>
-        <w:t>mm</w:t>
-      </w:r>
-      <w:r>
-        <w:rPr>
-          <w:rFonts w:ascii="Times New Roman" w:hAnsi="Times New Roman" w:cs="Times New Roman"/>
-          <w:sz w:val="24"/>
-          <w:szCs w:val="24"/>
-        </w:rPr>
-        <w:t>m-</w:t>
-      </w:r>
-      <w:r>
-        <w:rPr>
-          <w:rFonts w:ascii="Times New Roman" w:hAnsi="Times New Roman" w:cs="Times New Roman"/>
-          <w:b/>
-          <w:bCs/>
-          <w:sz w:val="24"/>
-          <w:szCs w:val="24"/>
-        </w:rPr>
-        <w:t>ss</w:t>
-      </w:r>
-      <w:r>
-        <w:rPr>
-          <w:rFonts w:ascii="Times New Roman" w:hAnsi="Times New Roman" w:cs="Times New Roman"/>
-          <w:sz w:val="24"/>
-          <w:szCs w:val="24"/>
-        </w:rPr>
-        <w:t>s_location_collection-device</w:t>
-      </w:r>
-      <w:r>
-        <w:rPr>
-          <w:rFonts w:ascii="Times New Roman" w:hAnsi="Times New Roman" w:cs="Times New Roman"/>
-          <w:sz w:val="24"/>
-          <w:szCs w:val="24"/>
-        </w:rPr>
-        <w:t>_gas</w:t>
-      </w:r>
-    </w:p>
-    <w:p>
-      <w:pPr>
-        <w:pStyle w:val="ListParagraph"/>
-        <w:numPr>
-          <w:ilvl w:val="1"/>
-          <w:numId w:val="1"/>
-        </w:numPr>
-        <w:rPr>
-          <w:rFonts w:ascii="Times New Roman" w:hAnsi="Times New Roman" w:cs="Times New Roman"/>
-          <w:sz w:val="24"/>
-          <w:szCs w:val="24"/>
-        </w:rPr>
-      </w:pPr>
-      <w:r>
-        <w:rPr>
-          <w:rFonts w:ascii="Times New Roman" w:hAnsi="Times New Roman" w:cs="Times New Roman"/>
-          <w:sz w:val="24"/>
-          <w:szCs w:val="24"/>
-        </w:rPr>
-        <w:t>Make so that dashes are automatically added in the locations and measurement devices (str.replace())</w:t>
-      </w:r>
-    </w:p>
-    <w:p>
-      <w:pPr>
-        <w:pStyle w:val="ListParagraph"/>
-        <w:numPr>
-          <w:ilvl w:val="0"/>
-          <w:numId w:val="1"/>
-        </w:numPr>
-        <w:rPr>
-          <w:rFonts w:ascii="Times New Roman" w:hAnsi="Times New Roman" w:cs="Times New Roman"/>
-          <w:sz w:val="24"/>
-          <w:szCs w:val="24"/>
-        </w:rPr>
-      </w:pPr>
-      <w:r>
-        <w:rPr>
-          <w:rFonts w:ascii="Times New Roman" w:hAnsi="Times New Roman" w:cs="Times New Roman"/>
-          <w:sz w:val="24"/>
-          <w:szCs w:val="24"/>
-        </w:rPr>
-        <w:t>Data to add to output file:</w:t>
-      </w:r>
-      <w:r>
-        <w:rPr>
-          <w:rFonts w:ascii="Times New Roman" w:hAnsi="Times New Roman" w:cs="Times New Roman"/>
-          <w:sz w:val="24"/>
-          <w:szCs w:val="24"/>
-        </w:rPr>
-        <w:tab/>
-      </w:r>
-    </w:p>
-    <w:p>
-      <w:pPr>
-        <w:pStyle w:val="ListParagraph"/>
-        <w:numPr>
-          <w:ilvl w:val="1"/>
-          <w:numId w:val="1"/>
-        </w:numPr>
-        <w:rPr>
-          <w:rFonts w:ascii="Times New Roman" w:hAnsi="Times New Roman" w:cs="Times New Roman"/>
-          <w:sz w:val="24"/>
-          <w:szCs w:val="24"/>
-        </w:rPr>
-      </w:pPr>
-      <w:r>
-        <w:rPr>
-          <w:rFonts w:ascii="Times New Roman" w:hAnsi="Times New Roman" w:cs="Times New Roman"/>
-          <w:sz w:val="24"/>
-          <w:szCs w:val="24"/>
-        </w:rPr>
-        <w:t>Temperature</w:t>
-      </w:r>
-    </w:p>
-    <w:p>
-      <w:pPr>
-        <w:pStyle w:val="ListParagraph"/>
-        <w:numPr>
-          <w:ilvl w:val="2"/>
-          <w:numId w:val="1"/>
-        </w:numPr>
-        <w:rPr>
-          <w:rFonts w:ascii="Times New Roman" w:hAnsi="Times New Roman" w:cs="Times New Roman"/>
-          <w:sz w:val="24"/>
-          <w:szCs w:val="24"/>
-        </w:rPr>
-      </w:pPr>
-      <w:r>
-        <w:rPr>
-          <w:rFonts w:ascii="Times New Roman" w:hAnsi="Times New Roman" w:cs="Times New Roman"/>
-          <w:sz w:val="24"/>
-          <w:szCs w:val="24"/>
-        </w:rPr>
-        <w:t>In the excel file, there is a water temp variable- is this what we want</w:t>
-      </w:r>
-      <w:r>
-        <w:rPr>
-          <w:rFonts w:ascii="Times New Roman" w:hAnsi="Times New Roman" w:cs="Times New Roman"/>
-          <w:color w:val="FF0000"/>
-          <w:sz w:val="24"/>
-          <w:szCs w:val="24"/>
-        </w:rPr>
-        <w:t>??</w:t>
-      </w:r>
-    </w:p>
-    <w:p>
-      <w:pPr>
-        <w:pStyle w:val="ListParagraph"/>
-        <w:numPr>
-          <w:ilvl w:val="0"/>
-          <w:numId w:val="1"/>
-        </w:numPr>
-        <w:rPr>
-          <w:rFonts w:ascii="Times New Roman" w:hAnsi="Times New Roman" w:cs="Times New Roman"/>
-          <w:sz w:val="24"/>
-          <w:szCs w:val="24"/>
-        </w:rPr>
-      </w:pPr>
-      <w:r>
-        <w:rPr>
-          <w:rFonts w:ascii="Times New Roman" w:hAnsi="Times New Roman" w:cs="Times New Roman"/>
-          <w:sz w:val="24"/>
-          <w:szCs w:val="24"/>
-        </w:rPr>
-        <w:t>Make readme so that Nick can go through and run the program- the testing phase!!!!</w:t>
-      </w:r>
-    </w:p>
-    <w:p>
-      <w:pPr>
-        <w:pStyle w:val="ListParagraph"/>
-        <w:numPr>
-          <w:ilvl w:val="1"/>
-          <w:numId w:val="1"/>
-        </w:numPr>
-        <w:rPr>
-          <w:rFonts w:ascii="Times New Roman" w:hAnsi="Times New Roman" w:cs="Times New Roman"/>
-          <w:sz w:val="24"/>
-          <w:szCs w:val="24"/>
-        </w:rPr>
-      </w:pPr>
-      <w:r>
-        <w:rPr>
-          <w:rFonts w:ascii="Times New Roman" w:hAnsi="Times New Roman" w:cs="Times New Roman"/>
-          <w:sz w:val="24"/>
-          <w:szCs w:val="24"/>
-        </w:rPr>
-        <w:t>What data points does nick want to see</w:t>
-      </w:r>
-      <w:r>
-        <w:rPr>
-          <w:rFonts w:ascii="Times New Roman" w:hAnsi="Times New Roman" w:cs="Times New Roman"/>
-          <w:color w:val="FF0000"/>
-          <w:sz w:val="24"/>
-          <w:szCs w:val="24"/>
-        </w:rPr>
-        <w:t>????</w:t>
-      </w:r>
-    </w:p>
-    <w:p>
-      <w:pPr>
-        <w:ind w:left="360"/>
-        <w:jc w:val="center"/>
-        <w:rPr>
-          <w:rFonts w:ascii="Times New Roman" w:hAnsi="Times New Roman" w:cs="Times New Roman"/>
+        <w:t>todos</w:t>
+      </w:r>
+      <w:proofErr w:type="spellEnd"/>
+      <w:r>
+        <w:rPr>
           <w:b/>
           <w:bCs/>
           <w:sz w:val="36"/>
           <w:szCs w:val="36"/>
         </w:rPr>
-      </w:pPr>
-      <w:r>
+        <w:t>/log</w:t>
+      </w:r>
+    </w:p>
+    <w:p>
+      <w:pPr>
+        <w:pStyle w:val="ListParagraph"/>
+        <w:numPr>
+          <w:ilvl w:val="0"/>
+          <w:numId w:val="1"/>
+        </w:numPr>
+        <w:rPr>
+          <w:rFonts w:ascii="Times New Roman" w:hAnsi="Times New Roman" w:cs="Times New Roman"/>
+          <w:sz w:val="24"/>
+          <w:szCs w:val="24"/>
+        </w:rPr>
+      </w:pPr>
+      <w:r>
+        <w:rPr>
+          <w:rFonts w:ascii="Times New Roman" w:hAnsi="Times New Roman" w:cs="Times New Roman"/>
+          <w:sz w:val="24"/>
+          <w:szCs w:val="24"/>
+        </w:rPr>
+        <w:t>Set up dummy files for code to work on</w:t>
+      </w:r>
+    </w:p>
+    <w:p>
+      <w:pPr>
+        <w:pStyle w:val="ListParagraph"/>
+        <w:numPr>
+          <w:ilvl w:val="0"/>
+          <w:numId w:val="1"/>
+        </w:numPr>
+        <w:rPr>
+          <w:rFonts w:ascii="Times New Roman" w:hAnsi="Times New Roman" w:cs="Times New Roman"/>
+          <w:sz w:val="24"/>
+          <w:szCs w:val="24"/>
+        </w:rPr>
+      </w:pPr>
+      <w:r>
+        <w:rPr>
+          <w:rFonts w:ascii="Times New Roman" w:hAnsi="Times New Roman" w:cs="Times New Roman"/>
+          <w:sz w:val="24"/>
+          <w:szCs w:val="24"/>
+        </w:rPr>
+        <w:t>Make function to create pressure data from NOAA</w:t>
+      </w:r>
+    </w:p>
+    <w:p>
+      <w:pPr>
+        <w:pStyle w:val="ListParagraph"/>
+        <w:numPr>
+          <w:ilvl w:val="0"/>
+          <w:numId w:val="1"/>
+        </w:numPr>
+        <w:rPr>
+          <w:rFonts w:ascii="Times New Roman" w:hAnsi="Times New Roman" w:cs="Times New Roman"/>
+          <w:sz w:val="24"/>
+          <w:szCs w:val="24"/>
+        </w:rPr>
+      </w:pPr>
+      <w:r>
+        <w:rPr>
+          <w:rFonts w:ascii="Times New Roman" w:hAnsi="Times New Roman" w:cs="Times New Roman"/>
+          <w:sz w:val="24"/>
+          <w:szCs w:val="24"/>
+        </w:rPr>
+        <w:t>IMPORTANT- the volume calculations should pull from a spreadsheet with the container size information</w:t>
+      </w:r>
+    </w:p>
+    <w:p>
+      <w:pPr>
+        <w:pStyle w:val="ListParagraph"/>
+        <w:numPr>
+          <w:ilvl w:val="0"/>
+          <w:numId w:val="1"/>
+        </w:numPr>
+        <w:rPr>
+          <w:rFonts w:ascii="Times New Roman" w:hAnsi="Times New Roman" w:cs="Times New Roman"/>
+          <w:sz w:val="24"/>
+          <w:szCs w:val="24"/>
+        </w:rPr>
+      </w:pPr>
+      <w:r>
+        <w:rPr>
+          <w:rFonts w:ascii="Times New Roman" w:hAnsi="Times New Roman" w:cs="Times New Roman"/>
+          <w:sz w:val="24"/>
+          <w:szCs w:val="24"/>
+        </w:rPr>
+        <w:t>Double check the program with the results from the notebook</w:t>
+      </w:r>
+    </w:p>
+    <w:p>
+      <w:pPr>
+        <w:pStyle w:val="ListParagraph"/>
+        <w:numPr>
+          <w:ilvl w:val="0"/>
+          <w:numId w:val="1"/>
+        </w:numPr>
+        <w:rPr>
+          <w:rFonts w:ascii="Times New Roman" w:hAnsi="Times New Roman" w:cs="Times New Roman"/>
+          <w:sz w:val="24"/>
+          <w:szCs w:val="24"/>
+        </w:rPr>
+      </w:pPr>
+      <w:r>
+        <w:rPr>
+          <w:rFonts w:ascii="Times New Roman" w:hAnsi="Times New Roman" w:cs="Times New Roman"/>
+          <w:sz w:val="24"/>
+          <w:szCs w:val="24"/>
+        </w:rPr>
+        <w:t>ASK NICK- use pressure data from LGR???? Is this accurate?</w:t>
+      </w:r>
+    </w:p>
+    <w:p>
+      <w:pPr>
+        <w:pStyle w:val="ListParagraph"/>
+        <w:numPr>
+          <w:ilvl w:val="0"/>
+          <w:numId w:val="1"/>
+        </w:numPr>
+        <w:rPr>
+          <w:rFonts w:ascii="Times New Roman" w:hAnsi="Times New Roman" w:cs="Times New Roman"/>
+          <w:sz w:val="24"/>
+          <w:szCs w:val="24"/>
+        </w:rPr>
+      </w:pPr>
+      <w:r>
+        <w:rPr>
+          <w:rFonts w:ascii="Times New Roman" w:hAnsi="Times New Roman" w:cs="Times New Roman"/>
+          <w:sz w:val="24"/>
+          <w:szCs w:val="24"/>
+        </w:rPr>
+        <w:t xml:space="preserve">Make excel file with container types to automatically calculate container volume </w:t>
+      </w:r>
+    </w:p>
+    <w:p>
+      <w:pPr>
+        <w:pStyle w:val="ListParagraph"/>
+        <w:numPr>
+          <w:ilvl w:val="0"/>
+          <w:numId w:val="1"/>
+        </w:numPr>
+        <w:rPr>
+          <w:rFonts w:ascii="Times New Roman" w:hAnsi="Times New Roman" w:cs="Times New Roman"/>
+          <w:sz w:val="24"/>
+          <w:szCs w:val="24"/>
+        </w:rPr>
+      </w:pPr>
+      <w:r>
+        <w:rPr>
+          <w:rFonts w:ascii="Times New Roman" w:hAnsi="Times New Roman" w:cs="Times New Roman"/>
+          <w:sz w:val="24"/>
+          <w:szCs w:val="24"/>
+        </w:rPr>
+        <w:t xml:space="preserve">Made it so that the program finds the pressure for the specific day- make it so that it instead searches for the specific day AND time </w:t>
+      </w:r>
+    </w:p>
+    <w:p>
+      <w:pPr>
+        <w:pStyle w:val="ListParagraph"/>
+        <w:numPr>
+          <w:ilvl w:val="0"/>
+          <w:numId w:val="1"/>
+        </w:numPr>
+        <w:rPr>
+          <w:rFonts w:ascii="Times New Roman" w:hAnsi="Times New Roman" w:cs="Times New Roman"/>
+          <w:sz w:val="24"/>
+          <w:szCs w:val="24"/>
+        </w:rPr>
+      </w:pPr>
+      <w:r>
+        <w:rPr>
+          <w:rFonts w:ascii="Times New Roman" w:hAnsi="Times New Roman" w:cs="Times New Roman"/>
+          <w:sz w:val="24"/>
+          <w:szCs w:val="24"/>
+        </w:rPr>
+        <w:t>Change so that it checks pressure by the hour</w:t>
+      </w:r>
+      <w:r>
+        <w:rPr>
+          <w:rFonts w:ascii="Times New Roman" w:hAnsi="Times New Roman" w:cs="Times New Roman"/>
+          <w:sz w:val="24"/>
+          <w:szCs w:val="24"/>
+        </w:rPr>
+        <w:t xml:space="preserve">- it currently pulls pressure </w:t>
+      </w:r>
+      <w:r>
+        <w:rPr>
+          <w:rFonts w:ascii="Times New Roman" w:hAnsi="Times New Roman" w:cs="Times New Roman"/>
+          <w:sz w:val="24"/>
+          <w:szCs w:val="24"/>
+        </w:rPr>
+        <w:t>with the 00:00 time on the given date</w:t>
+      </w:r>
+    </w:p>
+    <w:p>
+      <w:pPr>
+        <w:pStyle w:val="ListParagraph"/>
+        <w:numPr>
+          <w:ilvl w:val="0"/>
+          <w:numId w:val="1"/>
+        </w:numPr>
+        <w:rPr>
+          <w:rFonts w:ascii="Times New Roman" w:hAnsi="Times New Roman" w:cs="Times New Roman"/>
+          <w:sz w:val="24"/>
+          <w:szCs w:val="24"/>
+        </w:rPr>
+      </w:pPr>
+      <w:r>
+        <w:rPr>
+          <w:rFonts w:ascii="Times New Roman" w:hAnsi="Times New Roman" w:cs="Times New Roman"/>
+          <w:sz w:val="24"/>
+          <w:szCs w:val="24"/>
+        </w:rPr>
+        <w:t>Change file output format to:</w:t>
+      </w:r>
+    </w:p>
+    <w:p>
+      <w:pPr>
+        <w:pStyle w:val="ListParagraph"/>
+        <w:numPr>
+          <w:ilvl w:val="1"/>
+          <w:numId w:val="1"/>
+        </w:numPr>
+        <w:rPr>
+          <w:rFonts w:ascii="Times New Roman" w:hAnsi="Times New Roman" w:cs="Times New Roman"/>
+          <w:sz w:val="24"/>
+          <w:szCs w:val="24"/>
+        </w:rPr>
+      </w:pPr>
+      <w:proofErr w:type="spellStart"/>
+      <w:r>
+        <w:rPr>
+          <w:rFonts w:ascii="Times New Roman" w:hAnsi="Times New Roman" w:cs="Times New Roman"/>
+          <w:sz w:val="24"/>
+          <w:szCs w:val="24"/>
+        </w:rPr>
+        <w:t>Yyyy_mm_dd_</w:t>
+      </w:r>
+      <w:r>
+        <w:rPr>
+          <w:rFonts w:ascii="Times New Roman" w:hAnsi="Times New Roman" w:cs="Times New Roman"/>
+          <w:b/>
+          <w:bCs/>
+          <w:sz w:val="24"/>
+          <w:szCs w:val="24"/>
+        </w:rPr>
+        <w:t>hh</w:t>
+      </w:r>
+      <w:r>
+        <w:rPr>
+          <w:rFonts w:ascii="Times New Roman" w:hAnsi="Times New Roman" w:cs="Times New Roman"/>
+          <w:sz w:val="24"/>
+          <w:szCs w:val="24"/>
+        </w:rPr>
+        <w:t>h</w:t>
+      </w:r>
+      <w:proofErr w:type="spellEnd"/>
+      <w:r>
+        <w:rPr>
+          <w:rFonts w:ascii="Times New Roman" w:hAnsi="Times New Roman" w:cs="Times New Roman"/>
+          <w:sz w:val="24"/>
+          <w:szCs w:val="24"/>
+        </w:rPr>
+        <w:t>-</w:t>
+      </w:r>
+      <w:r>
+        <w:rPr>
+          <w:rFonts w:ascii="Times New Roman" w:hAnsi="Times New Roman" w:cs="Times New Roman"/>
+          <w:b/>
+          <w:bCs/>
+          <w:sz w:val="24"/>
+          <w:szCs w:val="24"/>
+        </w:rPr>
+        <w:t>mm</w:t>
+      </w:r>
+      <w:r>
+        <w:rPr>
+          <w:rFonts w:ascii="Times New Roman" w:hAnsi="Times New Roman" w:cs="Times New Roman"/>
+          <w:sz w:val="24"/>
+          <w:szCs w:val="24"/>
+        </w:rPr>
+        <w:t>m-</w:t>
+      </w:r>
+      <w:proofErr w:type="spellStart"/>
+      <w:r>
+        <w:rPr>
+          <w:rFonts w:ascii="Times New Roman" w:hAnsi="Times New Roman" w:cs="Times New Roman"/>
+          <w:b/>
+          <w:bCs/>
+          <w:sz w:val="24"/>
+          <w:szCs w:val="24"/>
+        </w:rPr>
+        <w:t>ss</w:t>
+      </w:r>
+      <w:r>
+        <w:rPr>
+          <w:rFonts w:ascii="Times New Roman" w:hAnsi="Times New Roman" w:cs="Times New Roman"/>
+          <w:sz w:val="24"/>
+          <w:szCs w:val="24"/>
+        </w:rPr>
+        <w:t>s_location_collection</w:t>
+      </w:r>
+      <w:proofErr w:type="spellEnd"/>
+      <w:r>
+        <w:rPr>
+          <w:rFonts w:ascii="Times New Roman" w:hAnsi="Times New Roman" w:cs="Times New Roman"/>
+          <w:sz w:val="24"/>
+          <w:szCs w:val="24"/>
+        </w:rPr>
+        <w:t>-</w:t>
+      </w:r>
+      <w:proofErr w:type="spellStart"/>
+      <w:r>
+        <w:rPr>
+          <w:rFonts w:ascii="Times New Roman" w:hAnsi="Times New Roman" w:cs="Times New Roman"/>
+          <w:sz w:val="24"/>
+          <w:szCs w:val="24"/>
+        </w:rPr>
+        <w:t>device</w:t>
+      </w:r>
+      <w:r>
+        <w:rPr>
+          <w:rFonts w:ascii="Times New Roman" w:hAnsi="Times New Roman" w:cs="Times New Roman"/>
+          <w:sz w:val="24"/>
+          <w:szCs w:val="24"/>
+        </w:rPr>
+        <w:t>_gas</w:t>
+      </w:r>
+      <w:proofErr w:type="spellEnd"/>
+    </w:p>
+    <w:p>
+      <w:pPr>
+        <w:pStyle w:val="ListParagraph"/>
+        <w:numPr>
+          <w:ilvl w:val="1"/>
+          <w:numId w:val="1"/>
+        </w:numPr>
+        <w:rPr>
+          <w:rFonts w:ascii="Times New Roman" w:hAnsi="Times New Roman" w:cs="Times New Roman"/>
+          <w:sz w:val="24"/>
+          <w:szCs w:val="24"/>
+        </w:rPr>
+      </w:pPr>
+      <w:r>
+        <w:rPr>
+          <w:rFonts w:ascii="Times New Roman" w:hAnsi="Times New Roman" w:cs="Times New Roman"/>
+          <w:sz w:val="24"/>
+          <w:szCs w:val="24"/>
+        </w:rPr>
+        <w:t>Make so that dashes are automatically added in the locations and measurement devices (</w:t>
+      </w:r>
+      <w:proofErr w:type="spellStart"/>
+      <w:proofErr w:type="gramStart"/>
+      <w:r>
+        <w:rPr>
+          <w:rFonts w:ascii="Times New Roman" w:hAnsi="Times New Roman" w:cs="Times New Roman"/>
+          <w:sz w:val="24"/>
+          <w:szCs w:val="24"/>
+        </w:rPr>
+        <w:t>str.replace</w:t>
+      </w:r>
+      <w:proofErr w:type="spellEnd"/>
+      <w:proofErr w:type="gramEnd"/>
+      <w:r>
+        <w:rPr>
+          <w:rFonts w:ascii="Times New Roman" w:hAnsi="Times New Roman" w:cs="Times New Roman"/>
+          <w:sz w:val="24"/>
+          <w:szCs w:val="24"/>
+        </w:rPr>
+        <w:t>())</w:t>
+      </w:r>
+    </w:p>
+    <w:p>
+      <w:pPr>
+        <w:pStyle w:val="ListParagraph"/>
+        <w:numPr>
+          <w:ilvl w:val="0"/>
+          <w:numId w:val="1"/>
+        </w:numPr>
+        <w:rPr>
+          <w:rFonts w:ascii="Times New Roman" w:hAnsi="Times New Roman" w:cs="Times New Roman"/>
+          <w:sz w:val="24"/>
+          <w:szCs w:val="24"/>
+        </w:rPr>
+      </w:pPr>
+      <w:r>
+        <w:rPr>
+          <w:rFonts w:ascii="Times New Roman" w:hAnsi="Times New Roman" w:cs="Times New Roman"/>
+          <w:sz w:val="24"/>
+          <w:szCs w:val="24"/>
+        </w:rPr>
+        <w:t>Data to add to output file:</w:t>
+      </w:r>
+      <w:r>
+        <w:rPr>
+          <w:rFonts w:ascii="Times New Roman" w:hAnsi="Times New Roman" w:cs="Times New Roman"/>
+          <w:sz w:val="24"/>
+          <w:szCs w:val="24"/>
+        </w:rPr>
+        <w:tab/>
+      </w:r>
+    </w:p>
+    <w:p>
+      <w:pPr>
+        <w:pStyle w:val="ListParagraph"/>
+        <w:numPr>
+          <w:ilvl w:val="1"/>
+          <w:numId w:val="1"/>
+        </w:numPr>
+        <w:rPr>
+          <w:rFonts w:ascii="Times New Roman" w:hAnsi="Times New Roman" w:cs="Times New Roman"/>
+          <w:sz w:val="24"/>
+          <w:szCs w:val="24"/>
+        </w:rPr>
+      </w:pPr>
+      <w:r>
+        <w:rPr>
+          <w:rFonts w:ascii="Times New Roman" w:hAnsi="Times New Roman" w:cs="Times New Roman"/>
+          <w:sz w:val="24"/>
+          <w:szCs w:val="24"/>
+        </w:rPr>
+        <w:t>Temperature</w:t>
+      </w:r>
+    </w:p>
+    <w:p>
+      <w:pPr>
+        <w:pStyle w:val="ListParagraph"/>
+        <w:numPr>
+          <w:ilvl w:val="2"/>
+          <w:numId w:val="1"/>
+        </w:numPr>
+        <w:rPr>
+          <w:rFonts w:ascii="Times New Roman" w:hAnsi="Times New Roman" w:cs="Times New Roman"/>
+          <w:sz w:val="24"/>
+          <w:szCs w:val="24"/>
+        </w:rPr>
+      </w:pPr>
+      <w:r>
+        <w:rPr>
+          <w:rFonts w:ascii="Times New Roman" w:hAnsi="Times New Roman" w:cs="Times New Roman"/>
+          <w:sz w:val="24"/>
+          <w:szCs w:val="24"/>
+        </w:rPr>
+        <w:t>In the excel file, there is a water temp variable- is this what we want</w:t>
+      </w:r>
+      <w:r>
+        <w:rPr>
+          <w:rFonts w:ascii="Times New Roman" w:hAnsi="Times New Roman" w:cs="Times New Roman"/>
+          <w:color w:val="FF0000"/>
+          <w:sz w:val="24"/>
+          <w:szCs w:val="24"/>
+        </w:rPr>
+        <w:t>??</w:t>
+      </w:r>
+    </w:p>
+    <w:p>
+      <w:pPr>
+        <w:pStyle w:val="ListParagraph"/>
+        <w:numPr>
+          <w:ilvl w:val="0"/>
+          <w:numId w:val="1"/>
+        </w:numPr>
+        <w:rPr>
+          <w:rFonts w:ascii="Times New Roman" w:hAnsi="Times New Roman" w:cs="Times New Roman"/>
+          <w:sz w:val="24"/>
+          <w:szCs w:val="24"/>
+        </w:rPr>
+      </w:pPr>
+      <w:r>
+        <w:rPr>
+          <w:rFonts w:ascii="Times New Roman" w:hAnsi="Times New Roman" w:cs="Times New Roman"/>
+          <w:sz w:val="24"/>
+          <w:szCs w:val="24"/>
+        </w:rPr>
+        <w:t>Make readme so that Nick can go through and run the program- the testing phase!!!!</w:t>
+      </w:r>
+    </w:p>
+    <w:p>
+      <w:pPr>
+        <w:pStyle w:val="ListParagraph"/>
+        <w:numPr>
+          <w:ilvl w:val="1"/>
+          <w:numId w:val="1"/>
+        </w:numPr>
+        <w:rPr>
+          <w:rFonts w:ascii="Times New Roman" w:hAnsi="Times New Roman" w:cs="Times New Roman"/>
+          <w:sz w:val="24"/>
+          <w:szCs w:val="24"/>
+        </w:rPr>
+      </w:pPr>
+      <w:r>
+        <w:rPr>
+          <w:rFonts w:ascii="Times New Roman" w:hAnsi="Times New Roman" w:cs="Times New Roman"/>
+          <w:sz w:val="24"/>
+          <w:szCs w:val="24"/>
+        </w:rPr>
+        <w:t>What data points does nick want to see</w:t>
+      </w:r>
+      <w:r>
+        <w:rPr>
+          <w:rFonts w:ascii="Times New Roman" w:hAnsi="Times New Roman" w:cs="Times New Roman"/>
+          <w:color w:val="FF0000"/>
+          <w:sz w:val="24"/>
+          <w:szCs w:val="24"/>
+        </w:rPr>
+        <w:t>????</w:t>
+      </w:r>
+    </w:p>
+    <w:p>
+      <w:pPr>
+        <w:ind w:left="360"/>
+        <w:jc w:val="center"/>
         <w:rPr>
           <w:rFonts w:ascii="Times New Roman" w:hAnsi="Times New Roman" w:cs="Times New Roman"/>
           <w:b/>
@@ -510,6 +562,15 @@
           <w:sz w:val="36"/>
           <w:szCs w:val="36"/>
         </w:rPr>
+      </w:pPr>
+      <w:r>
+        <w:rPr>
+          <w:rFonts w:ascii="Times New Roman" w:hAnsi="Times New Roman" w:cs="Times New Roman"/>
+          <w:b/>
+          <w:bCs/>
+          <w:sz w:val="36"/>
+          <w:szCs w:val="36"/>
+        </w:rPr>
         <w:t>Log</w:t>
       </w:r>
     </w:p>
@@ -556,7 +617,25 @@
           <w:sz w:val="24"/>
           <w:szCs w:val="24"/>
         </w:rPr>
-        <w:t>Made new excel file (simon_masters) to follow for inputting data</w:t>
+        <w:t>Made new excel file (</w:t>
+      </w:r>
+      <w:proofErr w:type="spellStart"/>
+      <w:r>
+        <w:rPr>
+          <w:rFonts w:ascii="Times New Roman" w:hAnsi="Times New Roman" w:cs="Times New Roman"/>
+          <w:sz w:val="24"/>
+          <w:szCs w:val="24"/>
+        </w:rPr>
+        <w:t>simon_masters</w:t>
+      </w:r>
+      <w:proofErr w:type="spellEnd"/>
+      <w:r>
+        <w:rPr>
+          <w:rFonts w:ascii="Times New Roman" w:hAnsi="Times New Roman" w:cs="Times New Roman"/>
+          <w:sz w:val="24"/>
+          <w:szCs w:val="24"/>
+        </w:rPr>
+        <w:t>) to follow for inputting data</w:t>
       </w:r>
     </w:p>
     <w:p>
@@ -616,7 +695,25 @@
           <w:sz w:val="24"/>
           <w:szCs w:val="24"/>
         </w:rPr>
-        <w:t>Make separate function for calculating chamber volume. Contatiner types:</w:t>
+        <w:t xml:space="preserve">Make separate function for calculating chamber volume. </w:t>
+      </w:r>
+      <w:proofErr w:type="spellStart"/>
+      <w:r>
+        <w:rPr>
+          <w:rFonts w:ascii="Times New Roman" w:hAnsi="Times New Roman" w:cs="Times New Roman"/>
+          <w:sz w:val="24"/>
+          <w:szCs w:val="24"/>
+        </w:rPr>
+        <w:t>Contatiner</w:t>
+      </w:r>
+      <w:proofErr w:type="spellEnd"/>
+      <w:r>
+        <w:rPr>
+          <w:rFonts w:ascii="Times New Roman" w:hAnsi="Times New Roman" w:cs="Times New Roman"/>
+          <w:sz w:val="24"/>
+          <w:szCs w:val="24"/>
+        </w:rPr>
+        <w:t xml:space="preserve"> types:</w:t>
       </w:r>
     </w:p>
     <w:p>
@@ -839,7 +936,25 @@
           <w:szCs w:val="24"/>
         </w:rPr>
         <w:lastRenderedPageBreak/>
-        <w:t>Changed date format to yyyy-mm-dd</w:t>
+        <w:t xml:space="preserve">Changed date format to </w:t>
+      </w:r>
+      <w:proofErr w:type="spellStart"/>
+      <w:r>
+        <w:rPr>
+          <w:rFonts w:ascii="Times New Roman" w:hAnsi="Times New Roman" w:cs="Times New Roman"/>
+          <w:sz w:val="24"/>
+          <w:szCs w:val="24"/>
+        </w:rPr>
+        <w:t>yyyy</w:t>
+      </w:r>
+      <w:proofErr w:type="spellEnd"/>
+      <w:r>
+        <w:rPr>
+          <w:rFonts w:ascii="Times New Roman" w:hAnsi="Times New Roman" w:cs="Times New Roman"/>
+          <w:sz w:val="24"/>
+          <w:szCs w:val="24"/>
+        </w:rPr>
+        <w:t>-mm-dd</w:t>
       </w:r>
     </w:p>
     <w:p>
@@ -877,14 +992,34 @@
           <w:szCs w:val="24"/>
         </w:rPr>
       </w:pPr>
-      <w:r>
-        <w:rPr>
-          <w:rFonts w:ascii="Times New Roman" w:hAnsi="Times New Roman" w:cs="Times New Roman"/>
-          <w:sz w:val="24"/>
-          <w:szCs w:val="24"/>
-        </w:rPr>
-        <w:t>yyyy-mm-dd_hh:mm:ss_location_collection-instrument</w:t>
-      </w:r>
+      <w:proofErr w:type="spellStart"/>
+      <w:r>
+        <w:rPr>
+          <w:rFonts w:ascii="Times New Roman" w:hAnsi="Times New Roman" w:cs="Times New Roman"/>
+          <w:sz w:val="24"/>
+          <w:szCs w:val="24"/>
+        </w:rPr>
+        <w:t>yyyy-mm-dd_hh:</w:t>
+      </w:r>
+      <w:proofErr w:type="gramStart"/>
+      <w:r>
+        <w:rPr>
+          <w:rFonts w:ascii="Times New Roman" w:hAnsi="Times New Roman" w:cs="Times New Roman"/>
+          <w:sz w:val="24"/>
+          <w:szCs w:val="24"/>
+        </w:rPr>
+        <w:t>mm:ss</w:t>
+      </w:r>
+      <w:proofErr w:type="gramEnd"/>
+      <w:r>
+        <w:rPr>
+          <w:rFonts w:ascii="Times New Roman" w:hAnsi="Times New Roman" w:cs="Times New Roman"/>
+          <w:sz w:val="24"/>
+          <w:szCs w:val="24"/>
+        </w:rPr>
+        <w:t>_location_collection-instrument</w:t>
+      </w:r>
+      <w:proofErr w:type="spellEnd"/>
     </w:p>
     <w:p>
       <w:pPr>
@@ -905,7 +1040,35 @@
           <w:sz w:val="24"/>
           <w:szCs w:val="24"/>
         </w:rPr>
-        <w:t>the hh:mm:ss is the START TIME</w:t>
+        <w:t xml:space="preserve">the </w:t>
+      </w:r>
+      <w:proofErr w:type="spellStart"/>
+      <w:r>
+        <w:rPr>
+          <w:rFonts w:ascii="Times New Roman" w:hAnsi="Times New Roman" w:cs="Times New Roman"/>
+          <w:sz w:val="24"/>
+          <w:szCs w:val="24"/>
+        </w:rPr>
+        <w:t>hh:</w:t>
+      </w:r>
+      <w:proofErr w:type="gramStart"/>
+      <w:r>
+        <w:rPr>
+          <w:rFonts w:ascii="Times New Roman" w:hAnsi="Times New Roman" w:cs="Times New Roman"/>
+          <w:sz w:val="24"/>
+          <w:szCs w:val="24"/>
+        </w:rPr>
+        <w:t>mm:ss</w:t>
+      </w:r>
+      <w:proofErr w:type="spellEnd"/>
+      <w:proofErr w:type="gramEnd"/>
+      <w:r>
+        <w:rPr>
+          <w:rFonts w:ascii="Times New Roman" w:hAnsi="Times New Roman" w:cs="Times New Roman"/>
+          <w:sz w:val="24"/>
+          <w:szCs w:val="24"/>
+        </w:rPr>
+        <w:t xml:space="preserve"> is the START TIME</w:t>
       </w:r>
     </w:p>
     <w:p>
@@ -1083,7 +1246,35 @@
           <w:sz w:val="24"/>
           <w:szCs w:val="24"/>
         </w:rPr>
-        <w:t>Start and stop time have to be in the format hh:mm:ss, or program quits</w:t>
+        <w:t xml:space="preserve">Start and stop time have to be in the format </w:t>
+      </w:r>
+      <w:proofErr w:type="spellStart"/>
+      <w:r>
+        <w:rPr>
+          <w:rFonts w:ascii="Times New Roman" w:hAnsi="Times New Roman" w:cs="Times New Roman"/>
+          <w:sz w:val="24"/>
+          <w:szCs w:val="24"/>
+        </w:rPr>
+        <w:t>hh:</w:t>
+      </w:r>
+      <w:proofErr w:type="gramStart"/>
+      <w:r>
+        <w:rPr>
+          <w:rFonts w:ascii="Times New Roman" w:hAnsi="Times New Roman" w:cs="Times New Roman"/>
+          <w:sz w:val="24"/>
+          <w:szCs w:val="24"/>
+        </w:rPr>
+        <w:t>mm:ss</w:t>
+      </w:r>
+      <w:proofErr w:type="spellEnd"/>
+      <w:proofErr w:type="gramEnd"/>
+      <w:r>
+        <w:rPr>
+          <w:rFonts w:ascii="Times New Roman" w:hAnsi="Times New Roman" w:cs="Times New Roman"/>
+          <w:sz w:val="24"/>
+          <w:szCs w:val="24"/>
+        </w:rPr>
+        <w:t>, or program quits</w:t>
       </w:r>
     </w:p>
     <w:p>
@@ -1173,7 +1364,25 @@
           <w:sz w:val="24"/>
           <w:szCs w:val="24"/>
         </w:rPr>
-        <w:t>TODO- check to make sure jupyter notebook program produces identical plots</w:t>
+        <w:t xml:space="preserve">TODO- check to make sure </w:t>
+      </w:r>
+      <w:proofErr w:type="spellStart"/>
+      <w:r>
+        <w:rPr>
+          <w:rFonts w:ascii="Times New Roman" w:hAnsi="Times New Roman" w:cs="Times New Roman"/>
+          <w:sz w:val="24"/>
+          <w:szCs w:val="24"/>
+        </w:rPr>
+        <w:t>jupyter</w:t>
+      </w:r>
+      <w:proofErr w:type="spellEnd"/>
+      <w:r>
+        <w:rPr>
+          <w:rFonts w:ascii="Times New Roman" w:hAnsi="Times New Roman" w:cs="Times New Roman"/>
+          <w:sz w:val="24"/>
+          <w:szCs w:val="24"/>
+        </w:rPr>
+        <w:t xml:space="preserve"> notebook program produces identical plots</w:t>
       </w:r>
     </w:p>
     <w:p>
@@ -1243,35 +1452,63 @@
         </w:rPr>
         <w:t xml:space="preserve">Confirmed that the </w:t>
       </w:r>
-      <w:r>
-        <w:rPr>
-          <w:rFonts w:ascii="Times New Roman" w:hAnsi="Times New Roman" w:cs="Times New Roman"/>
-          <w:sz w:val="24"/>
-          <w:szCs w:val="24"/>
-        </w:rPr>
-        <w:t>jupyter notebook program found the same time series as my own</w:t>
-      </w:r>
-    </w:p>
-    <w:p>
-      <w:pPr>
-        <w:pStyle w:val="ListParagraph"/>
-        <w:numPr>
-          <w:ilvl w:val="1"/>
-          <w:numId w:val="1"/>
-        </w:numPr>
-        <w:rPr>
-          <w:rFonts w:ascii="Times New Roman" w:hAnsi="Times New Roman" w:cs="Times New Roman"/>
-          <w:sz w:val="24"/>
-          <w:szCs w:val="24"/>
-        </w:rPr>
-      </w:pPr>
-      <w:r>
-        <w:rPr>
-          <w:rFonts w:ascii="Times New Roman" w:hAnsi="Times New Roman" w:cs="Times New Roman"/>
-          <w:sz w:val="24"/>
-          <w:szCs w:val="24"/>
-        </w:rPr>
-        <w:t>Volume also checks out with that of the jupyter notebook program</w:t>
+      <w:proofErr w:type="spellStart"/>
+      <w:r>
+        <w:rPr>
+          <w:rFonts w:ascii="Times New Roman" w:hAnsi="Times New Roman" w:cs="Times New Roman"/>
+          <w:sz w:val="24"/>
+          <w:szCs w:val="24"/>
+        </w:rPr>
+        <w:t>jupyter</w:t>
+      </w:r>
+      <w:proofErr w:type="spellEnd"/>
+      <w:r>
+        <w:rPr>
+          <w:rFonts w:ascii="Times New Roman" w:hAnsi="Times New Roman" w:cs="Times New Roman"/>
+          <w:sz w:val="24"/>
+          <w:szCs w:val="24"/>
+        </w:rPr>
+        <w:t xml:space="preserve"> notebook program found the same time series as my own</w:t>
+      </w:r>
+    </w:p>
+    <w:p>
+      <w:pPr>
+        <w:pStyle w:val="ListParagraph"/>
+        <w:numPr>
+          <w:ilvl w:val="1"/>
+          <w:numId w:val="1"/>
+        </w:numPr>
+        <w:rPr>
+          <w:rFonts w:ascii="Times New Roman" w:hAnsi="Times New Roman" w:cs="Times New Roman"/>
+          <w:sz w:val="24"/>
+          <w:szCs w:val="24"/>
+        </w:rPr>
+      </w:pPr>
+      <w:r>
+        <w:rPr>
+          <w:rFonts w:ascii="Times New Roman" w:hAnsi="Times New Roman" w:cs="Times New Roman"/>
+          <w:sz w:val="24"/>
+          <w:szCs w:val="24"/>
+        </w:rPr>
+        <w:t xml:space="preserve">Volume also checks out with that of the </w:t>
+      </w:r>
+      <w:proofErr w:type="spellStart"/>
+      <w:r>
+        <w:rPr>
+          <w:rFonts w:ascii="Times New Roman" w:hAnsi="Times New Roman" w:cs="Times New Roman"/>
+          <w:sz w:val="24"/>
+          <w:szCs w:val="24"/>
+        </w:rPr>
+        <w:t>jupyter</w:t>
+      </w:r>
+      <w:proofErr w:type="spellEnd"/>
+      <w:r>
+        <w:rPr>
+          <w:rFonts w:ascii="Times New Roman" w:hAnsi="Times New Roman" w:cs="Times New Roman"/>
+          <w:sz w:val="24"/>
+          <w:szCs w:val="24"/>
+        </w:rPr>
+        <w:t xml:space="preserve"> notebook program</w:t>
       </w:r>
     </w:p>
     <w:p>
@@ -1392,7 +1629,62 @@
           <w:sz w:val="24"/>
           <w:szCs w:val="24"/>
         </w:rPr>
-        <w:t>Changed sampleID file format from hh:mm:ss to hh</w:t>
+        <w:t xml:space="preserve">Changed </w:t>
+      </w:r>
+      <w:proofErr w:type="spellStart"/>
+      <w:r>
+        <w:rPr>
+          <w:rFonts w:ascii="Times New Roman" w:hAnsi="Times New Roman" w:cs="Times New Roman"/>
+          <w:sz w:val="24"/>
+          <w:szCs w:val="24"/>
+        </w:rPr>
+        <w:t>sampleID</w:t>
+      </w:r>
+      <w:proofErr w:type="spellEnd"/>
+      <w:r>
+        <w:rPr>
+          <w:rFonts w:ascii="Times New Roman" w:hAnsi="Times New Roman" w:cs="Times New Roman"/>
+          <w:sz w:val="24"/>
+          <w:szCs w:val="24"/>
+        </w:rPr>
+        <w:t xml:space="preserve"> file format from </w:t>
+      </w:r>
+      <w:proofErr w:type="spellStart"/>
+      <w:r>
+        <w:rPr>
+          <w:rFonts w:ascii="Times New Roman" w:hAnsi="Times New Roman" w:cs="Times New Roman"/>
+          <w:sz w:val="24"/>
+          <w:szCs w:val="24"/>
+        </w:rPr>
+        <w:t>hh:</w:t>
+      </w:r>
+      <w:proofErr w:type="gramStart"/>
+      <w:r>
+        <w:rPr>
+          <w:rFonts w:ascii="Times New Roman" w:hAnsi="Times New Roman" w:cs="Times New Roman"/>
+          <w:sz w:val="24"/>
+          <w:szCs w:val="24"/>
+        </w:rPr>
+        <w:t>mm:ss</w:t>
+      </w:r>
+      <w:proofErr w:type="spellEnd"/>
+      <w:proofErr w:type="gramEnd"/>
+      <w:r>
+        <w:rPr>
+          <w:rFonts w:ascii="Times New Roman" w:hAnsi="Times New Roman" w:cs="Times New Roman"/>
+          <w:sz w:val="24"/>
+          <w:szCs w:val="24"/>
+        </w:rPr>
+        <w:t xml:space="preserve"> to </w:t>
+      </w:r>
+      <w:proofErr w:type="spellStart"/>
+      <w:r>
+        <w:rPr>
+          <w:rFonts w:ascii="Times New Roman" w:hAnsi="Times New Roman" w:cs="Times New Roman"/>
+          <w:sz w:val="24"/>
+          <w:szCs w:val="24"/>
+        </w:rPr>
+        <w:t>hh</w:t>
       </w:r>
       <w:r>
         <w:rPr>
@@ -1422,7 +1714,16 @@
           <w:sz w:val="24"/>
           <w:szCs w:val="24"/>
         </w:rPr>
-        <w:t xml:space="preserve">ss. Yes, they are different! Apparently, this Unicode character is allowed in windows filenames, but the semicolon is not. Pretty funny </w:t>
+        <w:t>ss</w:t>
+      </w:r>
+      <w:proofErr w:type="spellEnd"/>
+      <w:r>
+        <w:rPr>
+          <w:rFonts w:ascii="Times New Roman" w:hAnsi="Times New Roman" w:cs="Times New Roman"/>
+          <w:sz w:val="24"/>
+          <w:szCs w:val="24"/>
+        </w:rPr>
+        <w:t xml:space="preserve">. Yes, they are different! Apparently, this Unicode character is allowed in windows filenames, but the semicolon is not. Pretty funny </w:t>
       </w:r>
       <w:r>
         <w:rPr>
@@ -1505,7 +1806,25 @@
           <w:sz w:val="24"/>
           <w:szCs w:val="24"/>
         </w:rPr>
-        <w:t xml:space="preserve">Changes date format to yyyy_mm_dd </w:t>
+        <w:t xml:space="preserve">Changes date format to </w:t>
+      </w:r>
+      <w:proofErr w:type="spellStart"/>
+      <w:r>
+        <w:rPr>
+          <w:rFonts w:ascii="Times New Roman" w:hAnsi="Times New Roman" w:cs="Times New Roman"/>
+          <w:sz w:val="24"/>
+          <w:szCs w:val="24"/>
+        </w:rPr>
+        <w:t>yyyy_mm_dd</w:t>
+      </w:r>
+      <w:proofErr w:type="spellEnd"/>
+      <w:r>
+        <w:rPr>
+          <w:rFonts w:ascii="Times New Roman" w:hAnsi="Times New Roman" w:cs="Times New Roman"/>
+          <w:sz w:val="24"/>
+          <w:szCs w:val="24"/>
+        </w:rPr>
+        <w:t xml:space="preserve"> </w:t>
       </w:r>
       <w:r>
         <w:rPr>
@@ -1523,7 +1842,25 @@
           <w:sz w:val="24"/>
           <w:szCs w:val="24"/>
         </w:rPr>
-        <w:t>. The input for the excel spreadsheet is still in yyyy-mm-dd</w:t>
+        <w:t xml:space="preserve">. The input for the excel spreadsheet is still in </w:t>
+      </w:r>
+      <w:proofErr w:type="spellStart"/>
+      <w:r>
+        <w:rPr>
+          <w:rFonts w:ascii="Times New Roman" w:hAnsi="Times New Roman" w:cs="Times New Roman"/>
+          <w:sz w:val="24"/>
+          <w:szCs w:val="24"/>
+        </w:rPr>
+        <w:t>yyyy</w:t>
+      </w:r>
+      <w:proofErr w:type="spellEnd"/>
+      <w:r>
+        <w:rPr>
+          <w:rFonts w:ascii="Times New Roman" w:hAnsi="Times New Roman" w:cs="Times New Roman"/>
+          <w:sz w:val="24"/>
+          <w:szCs w:val="24"/>
+        </w:rPr>
+        <w:t>-mm-dd</w:t>
       </w:r>
     </w:p>
     <w:p>
@@ -1548,7 +1885,16 @@
           <w:sz w:val="24"/>
           <w:szCs w:val="24"/>
         </w:rPr>
-        <w:t>Changed so that the time output file format is hh</w:t>
+        <w:t xml:space="preserve">Changed so that the time output file format is </w:t>
+      </w:r>
+      <w:proofErr w:type="spellStart"/>
+      <w:r>
+        <w:rPr>
+          <w:rFonts w:ascii="Times New Roman" w:hAnsi="Times New Roman" w:cs="Times New Roman"/>
+          <w:sz w:val="24"/>
+          <w:szCs w:val="24"/>
+        </w:rPr>
+        <w:t>hh</w:t>
       </w:r>
       <w:r>
         <w:rPr>
@@ -1594,7 +1940,18 @@
           <w:sz w:val="24"/>
           <w:szCs w:val="24"/>
         </w:rPr>
-        <w:t xml:space="preserve">s, </w:t>
+        <w:t>s</w:t>
+      </w:r>
+      <w:proofErr w:type="spellEnd"/>
+      <w:r>
+        <w:rPr>
+          <w:rFonts w:ascii="Times New Roman" w:hAnsi="Times New Roman" w:cs="Times New Roman"/>
+          <w:b/>
+          <w:bCs/>
+          <w:sz w:val="24"/>
+          <w:szCs w:val="24"/>
+        </w:rPr>
+        <w:t xml:space="preserve">, </w:t>
       </w:r>
       <w:r>
         <w:rPr>
@@ -1642,7 +1999,25 @@
           <w:sz w:val="24"/>
           <w:szCs w:val="24"/>
         </w:rPr>
-        <w:t>Added pressure, r_squared, flux, and flux error to master data sheet</w:t>
+        <w:t xml:space="preserve">Added pressure, </w:t>
+      </w:r>
+      <w:proofErr w:type="spellStart"/>
+      <w:r>
+        <w:rPr>
+          <w:rFonts w:ascii="Times New Roman" w:hAnsi="Times New Roman" w:cs="Times New Roman"/>
+          <w:sz w:val="24"/>
+          <w:szCs w:val="24"/>
+        </w:rPr>
+        <w:t>r_squared</w:t>
+      </w:r>
+      <w:proofErr w:type="spellEnd"/>
+      <w:r>
+        <w:rPr>
+          <w:rFonts w:ascii="Times New Roman" w:hAnsi="Times New Roman" w:cs="Times New Roman"/>
+          <w:sz w:val="24"/>
+          <w:szCs w:val="24"/>
+        </w:rPr>
+        <w:t>, flux, and flux error to master data sheet</w:t>
       </w:r>
     </w:p>
     <w:p>
@@ -1897,7 +2272,25 @@
           <w:sz w:val="24"/>
           <w:szCs w:val="24"/>
         </w:rPr>
-        <w:t>Pressure measurement from lgr is in chamber- can’t use for data analysis</w:t>
+        <w:t xml:space="preserve">Pressure measurement from </w:t>
+      </w:r>
+      <w:proofErr w:type="spellStart"/>
+      <w:r>
+        <w:rPr>
+          <w:rFonts w:ascii="Times New Roman" w:hAnsi="Times New Roman" w:cs="Times New Roman"/>
+          <w:sz w:val="24"/>
+          <w:szCs w:val="24"/>
+        </w:rPr>
+        <w:t>lgr</w:t>
+      </w:r>
+      <w:proofErr w:type="spellEnd"/>
+      <w:r>
+        <w:rPr>
+          <w:rFonts w:ascii="Times New Roman" w:hAnsi="Times New Roman" w:cs="Times New Roman"/>
+          <w:sz w:val="24"/>
+          <w:szCs w:val="24"/>
+        </w:rPr>
+        <w:t xml:space="preserve"> is in chamber- can’t use for data analysis</w:t>
       </w:r>
     </w:p>
     <w:p>
@@ -1919,8 +2312,18 @@
           <w:sz w:val="24"/>
           <w:szCs w:val="24"/>
         </w:rPr>
-        <w:t>Have it pull from temperature and pressure data csv file- from same date</w:t>
-      </w:r>
+        <w:t xml:space="preserve">Have it pull from temperature and pressure data csv file- from same </w:t>
+      </w:r>
+      <w:proofErr w:type="gramStart"/>
+      <w:r>
+        <w:rPr>
+          <w:rFonts w:ascii="Times New Roman" w:hAnsi="Times New Roman" w:cs="Times New Roman"/>
+          <w:sz w:val="24"/>
+          <w:szCs w:val="24"/>
+        </w:rPr>
+        <w:t>date</w:t>
+      </w:r>
+      <w:proofErr w:type="gramEnd"/>
     </w:p>
     <w:p>
       <w:pPr>
@@ -2141,7 +2544,34 @@
           <w:sz w:val="24"/>
           <w:szCs w:val="24"/>
         </w:rPr>
-        <w:t>Make it so that the chambers are “bucket_snow”, “bucket_se</w:t>
+        <w:t>Make it so that the chambers are “</w:t>
+      </w:r>
+      <w:proofErr w:type="spellStart"/>
+      <w:r>
+        <w:rPr>
+          <w:rFonts w:ascii="Times New Roman" w:hAnsi="Times New Roman" w:cs="Times New Roman"/>
+          <w:sz w:val="24"/>
+          <w:szCs w:val="24"/>
+        </w:rPr>
+        <w:t>bucket_snow</w:t>
+      </w:r>
+      <w:proofErr w:type="spellEnd"/>
+      <w:r>
+        <w:rPr>
+          <w:rFonts w:ascii="Times New Roman" w:hAnsi="Times New Roman" w:cs="Times New Roman"/>
+          <w:sz w:val="24"/>
+          <w:szCs w:val="24"/>
+        </w:rPr>
+        <w:t>”, “</w:t>
+      </w:r>
+      <w:proofErr w:type="spellStart"/>
+      <w:r>
+        <w:rPr>
+          <w:rFonts w:ascii="Times New Roman" w:hAnsi="Times New Roman" w:cs="Times New Roman"/>
+          <w:sz w:val="24"/>
+          <w:szCs w:val="24"/>
+        </w:rPr>
+        <w:t>bucket_se</w:t>
       </w:r>
       <w:r>
         <w:rPr>
@@ -2157,7 +2587,16 @@
           <w:sz w:val="24"/>
           <w:szCs w:val="24"/>
         </w:rPr>
-        <w:t>iment”</w:t>
+        <w:t>iment</w:t>
+      </w:r>
+      <w:proofErr w:type="spellEnd"/>
+      <w:r>
+        <w:rPr>
+          <w:rFonts w:ascii="Times New Roman" w:hAnsi="Times New Roman" w:cs="Times New Roman"/>
+          <w:sz w:val="24"/>
+          <w:szCs w:val="24"/>
+        </w:rPr>
+        <w:t>”</w:t>
       </w:r>
     </w:p>
     <w:p>
@@ -2266,6 +2705,7 @@
         </w:rPr>
         <w:t xml:space="preserve">: </w:t>
       </w:r>
+      <w:proofErr w:type="spellStart"/>
       <w:r>
         <w:rPr>
           <w:rFonts w:ascii="Times New Roman" w:hAnsi="Times New Roman" w:cs="Times New Roman"/>
@@ -2273,7 +2713,17 @@
           <w:sz w:val="24"/>
           <w:szCs w:val="24"/>
         </w:rPr>
-        <w:t xml:space="preserve">r_top is used for chamber calculations, even though there is no chamber!!!! </w:t>
+        <w:t>r_top</w:t>
+      </w:r>
+      <w:proofErr w:type="spellEnd"/>
+      <w:r>
+        <w:rPr>
+          <w:rFonts w:ascii="Times New Roman" w:hAnsi="Times New Roman" w:cs="Times New Roman"/>
+          <w:color w:val="FF0000"/>
+          <w:sz w:val="24"/>
+          <w:szCs w:val="24"/>
+        </w:rPr>
+        <w:t xml:space="preserve"> is used for chamber calculations, even though there is no chamber!!!! </w:t>
       </w:r>
       <w:r>
         <w:rPr>
@@ -2485,6 +2935,845 @@
             <w:t>😊</w:t>
           </mc:Fallback>
         </mc:AlternateContent>
+      </w:r>
+    </w:p>
+    <w:p>
+      <w:pPr>
+        <w:pStyle w:val="ListParagraph"/>
+        <w:numPr>
+          <w:ilvl w:val="0"/>
+          <w:numId w:val="1"/>
+        </w:numPr>
+        <w:rPr>
+          <w:rFonts w:ascii="Times New Roman" w:hAnsi="Times New Roman" w:cs="Times New Roman"/>
+          <w:color w:val="FF0000"/>
+          <w:sz w:val="24"/>
+          <w:szCs w:val="24"/>
+        </w:rPr>
+      </w:pPr>
+      <w:r>
+        <w:rPr>
+          <w:rFonts w:ascii="Times New Roman" w:hAnsi="Times New Roman" w:cs="Times New Roman"/>
+          <w:b/>
+          <w:bCs/>
+          <w:sz w:val="24"/>
+          <w:szCs w:val="24"/>
+        </w:rPr>
+        <w:t>07.10.20</w:t>
+      </w:r>
+    </w:p>
+    <w:p>
+      <w:pPr>
+        <w:pStyle w:val="ListParagraph"/>
+        <w:numPr>
+          <w:ilvl w:val="1"/>
+          <w:numId w:val="1"/>
+        </w:numPr>
+        <w:rPr>
+          <w:rFonts w:ascii="Times New Roman" w:hAnsi="Times New Roman" w:cs="Times New Roman"/>
+          <w:color w:val="FF0000"/>
+          <w:sz w:val="24"/>
+          <w:szCs w:val="24"/>
+        </w:rPr>
+      </w:pPr>
+      <w:r>
+        <w:rPr>
+          <w:rFonts w:ascii="Times New Roman" w:hAnsi="Times New Roman" w:cs="Times New Roman"/>
+          <w:sz w:val="24"/>
+          <w:szCs w:val="24"/>
+        </w:rPr>
+        <w:t xml:space="preserve">Meeting with Nick </w:t>
+      </w:r>
+    </w:p>
+    <w:p>
+      <w:pPr>
+        <w:pStyle w:val="ListParagraph"/>
+        <w:numPr>
+          <w:ilvl w:val="1"/>
+          <w:numId w:val="1"/>
+        </w:numPr>
+        <w:rPr>
+          <w:rFonts w:ascii="Times New Roman" w:hAnsi="Times New Roman" w:cs="Times New Roman"/>
+          <w:color w:val="FF0000"/>
+          <w:sz w:val="24"/>
+          <w:szCs w:val="24"/>
+        </w:rPr>
+      </w:pPr>
+      <w:r>
+        <w:rPr>
+          <w:rFonts w:ascii="Times New Roman" w:hAnsi="Times New Roman" w:cs="Times New Roman"/>
+          <w:sz w:val="24"/>
+          <w:szCs w:val="24"/>
+        </w:rPr>
+        <w:t>Add gas to measurement readme</w:t>
+      </w:r>
+    </w:p>
+    <w:p>
+      <w:pPr>
+        <w:pStyle w:val="ListParagraph"/>
+        <w:numPr>
+          <w:ilvl w:val="1"/>
+          <w:numId w:val="1"/>
+        </w:numPr>
+        <w:rPr>
+          <w:rFonts w:ascii="Times New Roman" w:hAnsi="Times New Roman" w:cs="Times New Roman"/>
+          <w:color w:val="FF0000"/>
+          <w:sz w:val="24"/>
+          <w:szCs w:val="24"/>
+        </w:rPr>
+      </w:pPr>
+      <w:r>
+        <w:rPr>
+          <w:rFonts w:ascii="Times New Roman" w:hAnsi="Times New Roman" w:cs="Times New Roman"/>
+          <w:sz w:val="24"/>
+          <w:szCs w:val="24"/>
+        </w:rPr>
+        <w:t>Add min, max section length to excel and make them functions in the program</w:t>
+      </w:r>
+    </w:p>
+    <w:p>
+      <w:pPr>
+        <w:pStyle w:val="ListParagraph"/>
+        <w:numPr>
+          <w:ilvl w:val="1"/>
+          <w:numId w:val="1"/>
+        </w:numPr>
+        <w:rPr>
+          <w:rFonts w:ascii="Times New Roman" w:hAnsi="Times New Roman" w:cs="Times New Roman"/>
+          <w:color w:val="FF0000"/>
+          <w:sz w:val="24"/>
+          <w:szCs w:val="24"/>
+        </w:rPr>
+      </w:pPr>
+      <w:r>
+        <w:rPr>
+          <w:rFonts w:ascii="Times New Roman" w:hAnsi="Times New Roman" w:cs="Times New Roman"/>
+          <w:sz w:val="24"/>
+          <w:szCs w:val="24"/>
+        </w:rPr>
+        <w:t>Write date to date object, not string</w:t>
+      </w:r>
+    </w:p>
+    <w:p>
+      <w:pPr>
+        <w:pStyle w:val="ListParagraph"/>
+        <w:numPr>
+          <w:ilvl w:val="1"/>
+          <w:numId w:val="1"/>
+        </w:numPr>
+        <w:rPr>
+          <w:rFonts w:ascii="Times New Roman" w:hAnsi="Times New Roman" w:cs="Times New Roman"/>
+          <w:color w:val="FF0000"/>
+          <w:sz w:val="24"/>
+          <w:szCs w:val="24"/>
+        </w:rPr>
+      </w:pPr>
+      <w:r>
+        <w:rPr>
+          <w:rFonts w:ascii="Times New Roman" w:hAnsi="Times New Roman" w:cs="Times New Roman"/>
+          <w:sz w:val="24"/>
+          <w:szCs w:val="24"/>
+        </w:rPr>
+        <w:t>Change methodology for pulling the weather data</w:t>
+      </w:r>
+    </w:p>
+    <w:p>
+      <w:pPr>
+        <w:pStyle w:val="ListParagraph"/>
+        <w:numPr>
+          <w:ilvl w:val="1"/>
+          <w:numId w:val="1"/>
+        </w:numPr>
+        <w:rPr>
+          <w:rFonts w:ascii="Times New Roman" w:hAnsi="Times New Roman" w:cs="Times New Roman"/>
+          <w:color w:val="FF0000"/>
+          <w:sz w:val="24"/>
+          <w:szCs w:val="24"/>
+        </w:rPr>
+      </w:pPr>
+      <w:r>
+        <w:rPr>
+          <w:rFonts w:ascii="Times New Roman" w:hAnsi="Times New Roman" w:cs="Times New Roman"/>
+          <w:sz w:val="24"/>
+          <w:szCs w:val="24"/>
+        </w:rPr>
+        <w:t>Add so that chamber, bucket height are arguments in excel</w:t>
+      </w:r>
+    </w:p>
+    <w:p>
+      <w:pPr>
+        <w:pStyle w:val="ListParagraph"/>
+        <w:numPr>
+          <w:ilvl w:val="1"/>
+          <w:numId w:val="1"/>
+        </w:numPr>
+        <w:rPr>
+          <w:rFonts w:ascii="Times New Roman" w:hAnsi="Times New Roman" w:cs="Times New Roman"/>
+          <w:color w:val="FF0000"/>
+          <w:sz w:val="24"/>
+          <w:szCs w:val="24"/>
+        </w:rPr>
+      </w:pPr>
+      <w:proofErr w:type="spellStart"/>
+      <w:r>
+        <w:rPr>
+          <w:rFonts w:ascii="Times New Roman" w:hAnsi="Times New Roman" w:cs="Times New Roman"/>
+          <w:sz w:val="24"/>
+          <w:szCs w:val="24"/>
+        </w:rPr>
+        <w:t>Jpl</w:t>
+      </w:r>
+      <w:proofErr w:type="spellEnd"/>
+      <w:r>
+        <w:rPr>
+          <w:rFonts w:ascii="Times New Roman" w:hAnsi="Times New Roman" w:cs="Times New Roman"/>
+          <w:sz w:val="24"/>
+          <w:szCs w:val="24"/>
+        </w:rPr>
+        <w:t xml:space="preserve"> lines 76-97, chamber error calculations for snow</w:t>
+      </w:r>
+    </w:p>
+    <w:p>
+      <w:pPr>
+        <w:pStyle w:val="ListParagraph"/>
+        <w:numPr>
+          <w:ilvl w:val="0"/>
+          <w:numId w:val="1"/>
+        </w:numPr>
+        <w:rPr>
+          <w:rFonts w:ascii="Times New Roman" w:hAnsi="Times New Roman" w:cs="Times New Roman"/>
+          <w:color w:val="FF0000"/>
+          <w:sz w:val="24"/>
+          <w:szCs w:val="24"/>
+        </w:rPr>
+      </w:pPr>
+      <w:r>
+        <w:rPr>
+          <w:rFonts w:ascii="Times New Roman" w:hAnsi="Times New Roman" w:cs="Times New Roman"/>
+          <w:b/>
+          <w:bCs/>
+          <w:sz w:val="24"/>
+          <w:szCs w:val="24"/>
+        </w:rPr>
+        <w:t>29.10.20</w:t>
+      </w:r>
+    </w:p>
+    <w:p>
+      <w:pPr>
+        <w:pStyle w:val="ListParagraph"/>
+        <w:numPr>
+          <w:ilvl w:val="1"/>
+          <w:numId w:val="1"/>
+        </w:numPr>
+        <w:rPr>
+          <w:rFonts w:ascii="Times New Roman" w:hAnsi="Times New Roman" w:cs="Times New Roman"/>
+          <w:color w:val="FF0000"/>
+          <w:sz w:val="24"/>
+          <w:szCs w:val="24"/>
+        </w:rPr>
+      </w:pPr>
+      <w:r>
+        <w:rPr>
+          <w:rFonts w:ascii="Times New Roman" w:hAnsi="Times New Roman" w:cs="Times New Roman"/>
+          <w:b/>
+          <w:bCs/>
+          <w:sz w:val="24"/>
+          <w:szCs w:val="24"/>
+        </w:rPr>
+        <w:t>Meeting with Clayton and Nick</w:t>
+      </w:r>
+    </w:p>
+    <w:p>
+      <w:pPr>
+        <w:pStyle w:val="ListParagraph"/>
+        <w:numPr>
+          <w:ilvl w:val="1"/>
+          <w:numId w:val="1"/>
+        </w:numPr>
+        <w:rPr>
+          <w:rFonts w:ascii="Times New Roman" w:hAnsi="Times New Roman" w:cs="Times New Roman"/>
+          <w:color w:val="FF0000"/>
+          <w:sz w:val="24"/>
+          <w:szCs w:val="24"/>
+        </w:rPr>
+      </w:pPr>
+      <w:r>
+        <w:rPr>
+          <w:rFonts w:ascii="Times New Roman" w:hAnsi="Times New Roman" w:cs="Times New Roman"/>
+          <w:sz w:val="24"/>
+          <w:szCs w:val="24"/>
+        </w:rPr>
+        <w:t>Temp, pressure to be pulled from separate excel file</w:t>
+      </w:r>
+    </w:p>
+    <w:p>
+      <w:pPr>
+        <w:pStyle w:val="ListParagraph"/>
+        <w:numPr>
+          <w:ilvl w:val="1"/>
+          <w:numId w:val="1"/>
+        </w:numPr>
+        <w:rPr>
+          <w:rFonts w:ascii="Times New Roman" w:hAnsi="Times New Roman" w:cs="Times New Roman"/>
+          <w:color w:val="FF0000"/>
+          <w:sz w:val="24"/>
+          <w:szCs w:val="24"/>
+        </w:rPr>
+      </w:pPr>
+      <w:r>
+        <w:rPr>
+          <w:rFonts w:ascii="Times New Roman" w:hAnsi="Times New Roman" w:cs="Times New Roman"/>
+          <w:sz w:val="24"/>
+          <w:szCs w:val="24"/>
+        </w:rPr>
+        <w:t>From big trail lake:</w:t>
+      </w:r>
+    </w:p>
+    <w:p>
+      <w:pPr>
+        <w:pStyle w:val="ListParagraph"/>
+        <w:numPr>
+          <w:ilvl w:val="2"/>
+          <w:numId w:val="1"/>
+        </w:numPr>
+        <w:rPr>
+          <w:rFonts w:ascii="Times New Roman" w:hAnsi="Times New Roman" w:cs="Times New Roman"/>
+          <w:color w:val="FF0000"/>
+          <w:sz w:val="24"/>
+          <w:szCs w:val="24"/>
+        </w:rPr>
+      </w:pPr>
+      <w:r>
+        <w:rPr>
+          <w:rFonts w:ascii="Times New Roman" w:hAnsi="Times New Roman" w:cs="Times New Roman"/>
+          <w:sz w:val="24"/>
+          <w:szCs w:val="24"/>
+        </w:rPr>
+        <w:t>Temp, pressure in csv file format</w:t>
+      </w:r>
+    </w:p>
+    <w:p>
+      <w:pPr>
+        <w:pStyle w:val="ListParagraph"/>
+        <w:numPr>
+          <w:ilvl w:val="2"/>
+          <w:numId w:val="1"/>
+        </w:numPr>
+        <w:rPr>
+          <w:rFonts w:ascii="Times New Roman" w:hAnsi="Times New Roman" w:cs="Times New Roman"/>
+          <w:color w:val="FF0000"/>
+          <w:sz w:val="24"/>
+          <w:szCs w:val="24"/>
+        </w:rPr>
+      </w:pPr>
+      <w:r>
+        <w:rPr>
+          <w:rFonts w:ascii="Times New Roman" w:hAnsi="Times New Roman" w:cs="Times New Roman"/>
+          <w:sz w:val="24"/>
+          <w:szCs w:val="24"/>
+        </w:rPr>
+        <w:t>Towers managed by Collin Ed</w:t>
+      </w:r>
+      <w:r>
+        <w:rPr>
+          <w:rFonts w:ascii="Times New Roman" w:hAnsi="Times New Roman" w:cs="Times New Roman"/>
+          <w:sz w:val="24"/>
+          <w:szCs w:val="24"/>
+        </w:rPr>
+        <w:t>gar</w:t>
+      </w:r>
+    </w:p>
+    <w:p>
+      <w:pPr>
+        <w:pStyle w:val="ListParagraph"/>
+        <w:numPr>
+          <w:ilvl w:val="2"/>
+          <w:numId w:val="1"/>
+        </w:numPr>
+        <w:rPr>
+          <w:rFonts w:ascii="Times New Roman" w:hAnsi="Times New Roman" w:cs="Times New Roman"/>
+          <w:color w:val="FF0000"/>
+          <w:sz w:val="24"/>
+          <w:szCs w:val="24"/>
+        </w:rPr>
+      </w:pPr>
+      <w:r>
+        <w:rPr>
+          <w:rFonts w:ascii="Times New Roman" w:hAnsi="Times New Roman" w:cs="Times New Roman"/>
+          <w:sz w:val="24"/>
+          <w:szCs w:val="24"/>
+        </w:rPr>
+        <w:lastRenderedPageBreak/>
+        <w:t>There can be major delays</w:t>
+      </w:r>
+    </w:p>
+    <w:p>
+      <w:pPr>
+        <w:pStyle w:val="ListParagraph"/>
+        <w:numPr>
+          <w:ilvl w:val="1"/>
+          <w:numId w:val="1"/>
+        </w:numPr>
+        <w:rPr>
+          <w:rFonts w:ascii="Times New Roman" w:hAnsi="Times New Roman" w:cs="Times New Roman"/>
+          <w:color w:val="FF0000"/>
+          <w:sz w:val="24"/>
+          <w:szCs w:val="24"/>
+        </w:rPr>
+      </w:pPr>
+      <w:r>
+        <w:rPr>
+          <w:rFonts w:ascii="Times New Roman" w:hAnsi="Times New Roman" w:cs="Times New Roman"/>
+          <w:b/>
+          <w:bCs/>
+          <w:sz w:val="24"/>
+          <w:szCs w:val="24"/>
+        </w:rPr>
+        <w:t>Determine effect of using temp, pressure from device</w:t>
+      </w:r>
+    </w:p>
+    <w:p>
+      <w:pPr>
+        <w:pStyle w:val="ListParagraph"/>
+        <w:numPr>
+          <w:ilvl w:val="2"/>
+          <w:numId w:val="1"/>
+        </w:numPr>
+        <w:rPr>
+          <w:rFonts w:ascii="Times New Roman" w:hAnsi="Times New Roman" w:cs="Times New Roman"/>
+          <w:color w:val="FF0000"/>
+          <w:sz w:val="24"/>
+          <w:szCs w:val="24"/>
+        </w:rPr>
+      </w:pPr>
+      <w:r>
+        <w:rPr>
+          <w:rFonts w:ascii="Times New Roman" w:hAnsi="Times New Roman" w:cs="Times New Roman"/>
+          <w:sz w:val="24"/>
+          <w:szCs w:val="24"/>
+        </w:rPr>
+        <w:t>Columns in LGR data:</w:t>
+      </w:r>
+    </w:p>
+    <w:p>
+      <w:pPr>
+        <w:pStyle w:val="ListParagraph"/>
+        <w:numPr>
+          <w:ilvl w:val="3"/>
+          <w:numId w:val="1"/>
+        </w:numPr>
+        <w:rPr>
+          <w:rFonts w:ascii="Times New Roman" w:hAnsi="Times New Roman" w:cs="Times New Roman"/>
+          <w:color w:val="FF0000"/>
+          <w:sz w:val="24"/>
+          <w:szCs w:val="24"/>
+        </w:rPr>
+      </w:pPr>
+      <w:r>
+        <w:rPr>
+          <w:noProof/>
+        </w:rPr>
+        <w:drawing>
+          <wp:inline distT="0" distB="0" distL="0" distR="0" wp14:anchorId="658246E7" wp14:editId="51E6ED40">
+            <wp:extent cx="2333625" cy="314325"/>
+            <wp:effectExtent l="0" t="0" r="9525" b="9525"/>
+            <wp:docPr id="2" name="Picture 2"/>
+            <wp:cNvGraphicFramePr>
+              <a:graphicFrameLocks xmlns:a="http://schemas.openxmlformats.org/drawingml/2006/main" noChangeAspect="1"/>
+            </wp:cNvGraphicFramePr>
+            <a:graphic xmlns:a="http://schemas.openxmlformats.org/drawingml/2006/main">
+              <a:graphicData uri="http://schemas.openxmlformats.org/drawingml/2006/picture">
+                <pic:pic xmlns:pic="http://schemas.openxmlformats.org/drawingml/2006/picture">
+                  <pic:nvPicPr>
+                    <pic:cNvPr id="1" name=""/>
+                    <pic:cNvPicPr/>
+                  </pic:nvPicPr>
+                  <pic:blipFill>
+                    <a:blip r:embed="rId5"/>
+                    <a:stretch>
+                      <a:fillRect/>
+                    </a:stretch>
+                  </pic:blipFill>
+                  <pic:spPr>
+                    <a:xfrm>
+                      <a:off x="0" y="0"/>
+                      <a:ext cx="2333625" cy="314325"/>
+                    </a:xfrm>
+                    <a:prstGeom prst="rect">
+                      <a:avLst/>
+                    </a:prstGeom>
+                  </pic:spPr>
+                </pic:pic>
+              </a:graphicData>
+            </a:graphic>
+          </wp:inline>
+        </w:drawing>
+      </w:r>
+    </w:p>
+    <w:p>
+      <w:pPr>
+        <w:pStyle w:val="ListParagraph"/>
+        <w:numPr>
+          <w:ilvl w:val="3"/>
+          <w:numId w:val="1"/>
+        </w:numPr>
+        <w:rPr>
+          <w:rFonts w:ascii="Times New Roman" w:hAnsi="Times New Roman" w:cs="Times New Roman"/>
+          <w:color w:val="FF0000"/>
+          <w:sz w:val="24"/>
+          <w:szCs w:val="24"/>
+        </w:rPr>
+      </w:pPr>
+      <w:r>
+        <w:rPr>
+          <w:noProof/>
+        </w:rPr>
+        <w:drawing>
+          <wp:inline distT="0" distB="0" distL="0" distR="0" wp14:anchorId="612E06BD" wp14:editId="3DC55ED8">
+            <wp:extent cx="2628900" cy="352425"/>
+            <wp:effectExtent l="0" t="0" r="0" b="9525"/>
+            <wp:docPr id="1" name="Picture 1"/>
+            <wp:cNvGraphicFramePr>
+              <a:graphicFrameLocks xmlns:a="http://schemas.openxmlformats.org/drawingml/2006/main" noChangeAspect="1"/>
+            </wp:cNvGraphicFramePr>
+            <a:graphic xmlns:a="http://schemas.openxmlformats.org/drawingml/2006/main">
+              <a:graphicData uri="http://schemas.openxmlformats.org/drawingml/2006/picture">
+                <pic:pic xmlns:pic="http://schemas.openxmlformats.org/drawingml/2006/picture">
+                  <pic:nvPicPr>
+                    <pic:cNvPr id="1" name=""/>
+                    <pic:cNvPicPr/>
+                  </pic:nvPicPr>
+                  <pic:blipFill>
+                    <a:blip r:embed="rId6"/>
+                    <a:stretch>
+                      <a:fillRect/>
+                    </a:stretch>
+                  </pic:blipFill>
+                  <pic:spPr>
+                    <a:xfrm>
+                      <a:off x="0" y="0"/>
+                      <a:ext cx="2628900" cy="352425"/>
+                    </a:xfrm>
+                    <a:prstGeom prst="rect">
+                      <a:avLst/>
+                    </a:prstGeom>
+                  </pic:spPr>
+                </pic:pic>
+              </a:graphicData>
+            </a:graphic>
+          </wp:inline>
+        </w:drawing>
+      </w:r>
+    </w:p>
+    <w:p>
+      <w:pPr>
+        <w:pStyle w:val="ListParagraph"/>
+        <w:numPr>
+          <w:ilvl w:val="3"/>
+          <w:numId w:val="1"/>
+        </w:numPr>
+        <w:rPr>
+          <w:rFonts w:ascii="Times New Roman" w:hAnsi="Times New Roman" w:cs="Times New Roman"/>
+          <w:color w:val="FF0000"/>
+          <w:sz w:val="24"/>
+          <w:szCs w:val="24"/>
+        </w:rPr>
+      </w:pPr>
+      <w:r>
+        <w:rPr>
+          <w:rFonts w:ascii="Times New Roman" w:hAnsi="Times New Roman" w:cs="Times New Roman"/>
+          <w:sz w:val="24"/>
+          <w:szCs w:val="24"/>
+        </w:rPr>
+        <w:t>SD- standard deviation- for when LGR uses data averaging, not useful for us.</w:t>
+      </w:r>
+    </w:p>
+    <w:p>
+      <w:pPr>
+        <w:pStyle w:val="ListParagraph"/>
+        <w:numPr>
+          <w:ilvl w:val="2"/>
+          <w:numId w:val="1"/>
+        </w:numPr>
+        <w:rPr>
+          <w:rFonts w:ascii="Times New Roman" w:hAnsi="Times New Roman" w:cs="Times New Roman"/>
+          <w:color w:val="FF0000"/>
+          <w:sz w:val="24"/>
+          <w:szCs w:val="24"/>
+        </w:rPr>
+      </w:pPr>
+      <w:r>
+        <w:rPr>
+          <w:rFonts w:ascii="Times New Roman" w:hAnsi="Times New Roman" w:cs="Times New Roman"/>
+          <w:sz w:val="24"/>
+          <w:szCs w:val="24"/>
+        </w:rPr>
+        <w:t>Using kestrel to record temp and pressure</w:t>
+      </w:r>
+    </w:p>
+    <w:p>
+      <w:pPr>
+        <w:pStyle w:val="ListParagraph"/>
+        <w:numPr>
+          <w:ilvl w:val="2"/>
+          <w:numId w:val="1"/>
+        </w:numPr>
+        <w:rPr>
+          <w:rFonts w:ascii="Times New Roman" w:hAnsi="Times New Roman" w:cs="Times New Roman"/>
+          <w:color w:val="FF0000"/>
+          <w:sz w:val="24"/>
+          <w:szCs w:val="24"/>
+        </w:rPr>
+      </w:pPr>
+      <w:r>
+        <w:rPr>
+          <w:rFonts w:ascii="Times New Roman" w:hAnsi="Times New Roman" w:cs="Times New Roman"/>
+          <w:sz w:val="24"/>
+          <w:szCs w:val="24"/>
+        </w:rPr>
+        <w:t>For Nick- determine difference between Kestrel and tower data</w:t>
+      </w:r>
+    </w:p>
+    <w:p>
+      <w:pPr>
+        <w:pStyle w:val="ListParagraph"/>
+        <w:numPr>
+          <w:ilvl w:val="1"/>
+          <w:numId w:val="1"/>
+        </w:numPr>
+        <w:rPr>
+          <w:rFonts w:ascii="Times New Roman" w:hAnsi="Times New Roman" w:cs="Times New Roman"/>
+          <w:color w:val="FF0000"/>
+          <w:sz w:val="24"/>
+          <w:szCs w:val="24"/>
+        </w:rPr>
+      </w:pPr>
+      <w:r>
+        <w:rPr>
+          <w:rFonts w:ascii="Times New Roman" w:hAnsi="Times New Roman" w:cs="Times New Roman"/>
+          <w:sz w:val="24"/>
+          <w:szCs w:val="24"/>
+        </w:rPr>
+        <w:t>Record whether the smoothing window was used</w:t>
+      </w:r>
+    </w:p>
+    <w:p>
+      <w:pPr>
+        <w:pStyle w:val="ListParagraph"/>
+        <w:numPr>
+          <w:ilvl w:val="1"/>
+          <w:numId w:val="1"/>
+        </w:numPr>
+        <w:rPr>
+          <w:rFonts w:ascii="Times New Roman" w:hAnsi="Times New Roman" w:cs="Times New Roman"/>
+          <w:color w:val="FF0000"/>
+          <w:sz w:val="24"/>
+          <w:szCs w:val="24"/>
+        </w:rPr>
+      </w:pPr>
+      <w:r>
+        <w:rPr>
+          <w:rFonts w:ascii="Times New Roman" w:hAnsi="Times New Roman" w:cs="Times New Roman"/>
+          <w:sz w:val="24"/>
+          <w:szCs w:val="24"/>
+        </w:rPr>
+        <w:t>Minimum detection limit</w:t>
+      </w:r>
+    </w:p>
+    <w:p>
+      <w:pPr>
+        <w:pStyle w:val="ListParagraph"/>
+        <w:numPr>
+          <w:ilvl w:val="1"/>
+          <w:numId w:val="1"/>
+        </w:numPr>
+        <w:rPr>
+          <w:rFonts w:ascii="Times New Roman" w:hAnsi="Times New Roman" w:cs="Times New Roman"/>
+          <w:color w:val="FF0000"/>
+          <w:sz w:val="24"/>
+          <w:szCs w:val="24"/>
+        </w:rPr>
+      </w:pPr>
+      <w:r>
+        <w:rPr>
+          <w:rFonts w:ascii="Times New Roman" w:hAnsi="Times New Roman" w:cs="Times New Roman"/>
+          <w:b/>
+          <w:bCs/>
+          <w:sz w:val="24"/>
+          <w:szCs w:val="24"/>
+        </w:rPr>
+        <w:t xml:space="preserve">Add </w:t>
+      </w:r>
+      <w:r>
+        <w:rPr>
+          <w:rFonts w:ascii="Times New Roman" w:hAnsi="Times New Roman" w:cs="Times New Roman"/>
+          <w:b/>
+          <w:bCs/>
+          <w:sz w:val="24"/>
+          <w:szCs w:val="24"/>
+        </w:rPr>
+        <w:t>chamber snow density calculation</w:t>
+      </w:r>
+    </w:p>
+    <w:p>
+      <w:pPr>
+        <w:pStyle w:val="ListParagraph"/>
+        <w:numPr>
+          <w:ilvl w:val="1"/>
+          <w:numId w:val="1"/>
+        </w:numPr>
+        <w:rPr>
+          <w:rFonts w:ascii="Times New Roman" w:hAnsi="Times New Roman" w:cs="Times New Roman"/>
+          <w:color w:val="FF0000"/>
+          <w:sz w:val="24"/>
+          <w:szCs w:val="24"/>
+        </w:rPr>
+      </w:pPr>
+      <w:r>
+        <w:rPr>
+          <w:rFonts w:ascii="Times New Roman" w:hAnsi="Times New Roman" w:cs="Times New Roman"/>
+          <w:sz w:val="24"/>
+          <w:szCs w:val="24"/>
+        </w:rPr>
+        <w:t xml:space="preserve">Fix </w:t>
+      </w:r>
+      <w:proofErr w:type="spellStart"/>
+      <w:r>
+        <w:rPr>
+          <w:rFonts w:ascii="Times New Roman" w:hAnsi="Times New Roman" w:cs="Times New Roman"/>
+          <w:sz w:val="24"/>
+          <w:szCs w:val="24"/>
+        </w:rPr>
+        <w:t>ValueError</w:t>
+      </w:r>
+      <w:proofErr w:type="spellEnd"/>
+      <w:r>
+        <w:rPr>
+          <w:rFonts w:ascii="Times New Roman" w:hAnsi="Times New Roman" w:cs="Times New Roman"/>
+          <w:sz w:val="24"/>
+          <w:szCs w:val="24"/>
+        </w:rPr>
+        <w:t xml:space="preserve">: </w:t>
+      </w:r>
+      <w:proofErr w:type="gramStart"/>
+      <w:r>
+        <w:rPr>
+          <w:rFonts w:ascii="Times New Roman" w:hAnsi="Times New Roman" w:cs="Times New Roman"/>
+          <w:b/>
+          <w:bCs/>
+          <w:sz w:val="24"/>
+          <w:szCs w:val="24"/>
+        </w:rPr>
+        <w:t>max(</w:t>
+      </w:r>
+      <w:proofErr w:type="gramEnd"/>
+      <w:r>
+        <w:rPr>
+          <w:rFonts w:ascii="Times New Roman" w:hAnsi="Times New Roman" w:cs="Times New Roman"/>
+          <w:b/>
+          <w:bCs/>
+          <w:sz w:val="24"/>
+          <w:szCs w:val="24"/>
+        </w:rPr>
+        <w:t xml:space="preserve">) </w:t>
+      </w:r>
+      <w:proofErr w:type="spellStart"/>
+      <w:r>
+        <w:rPr>
+          <w:rFonts w:ascii="Times New Roman" w:hAnsi="Times New Roman" w:cs="Times New Roman"/>
+          <w:b/>
+          <w:bCs/>
+          <w:sz w:val="24"/>
+          <w:szCs w:val="24"/>
+        </w:rPr>
+        <w:t>arg</w:t>
+      </w:r>
+      <w:proofErr w:type="spellEnd"/>
+      <w:r>
+        <w:rPr>
+          <w:rFonts w:ascii="Times New Roman" w:hAnsi="Times New Roman" w:cs="Times New Roman"/>
+          <w:b/>
+          <w:bCs/>
+          <w:sz w:val="24"/>
+          <w:szCs w:val="24"/>
+        </w:rPr>
+        <w:t xml:space="preserve"> is an empty sequence</w:t>
+      </w:r>
+    </w:p>
+    <w:p>
+      <w:pPr>
+        <w:pStyle w:val="ListParagraph"/>
+        <w:numPr>
+          <w:ilvl w:val="0"/>
+          <w:numId w:val="1"/>
+        </w:numPr>
+        <w:rPr>
+          <w:rFonts w:ascii="Times New Roman" w:hAnsi="Times New Roman" w:cs="Times New Roman"/>
+          <w:color w:val="FF0000"/>
+          <w:sz w:val="24"/>
+          <w:szCs w:val="24"/>
+        </w:rPr>
+      </w:pPr>
+      <w:r>
+        <w:rPr>
+          <w:rFonts w:ascii="Times New Roman" w:hAnsi="Times New Roman" w:cs="Times New Roman"/>
+          <w:b/>
+          <w:bCs/>
+          <w:sz w:val="24"/>
+          <w:szCs w:val="24"/>
+        </w:rPr>
+        <w:t>7.11.20</w:t>
+      </w:r>
+    </w:p>
+    <w:p>
+      <w:pPr>
+        <w:pStyle w:val="ListParagraph"/>
+        <w:numPr>
+          <w:ilvl w:val="1"/>
+          <w:numId w:val="1"/>
+        </w:numPr>
+        <w:rPr>
+          <w:rFonts w:ascii="Times New Roman" w:hAnsi="Times New Roman" w:cs="Times New Roman"/>
+          <w:color w:val="FF0000"/>
+          <w:sz w:val="24"/>
+          <w:szCs w:val="24"/>
+        </w:rPr>
+      </w:pPr>
+      <w:r>
+        <w:rPr>
+          <w:rFonts w:ascii="Times New Roman" w:hAnsi="Times New Roman" w:cs="Times New Roman"/>
+          <w:sz w:val="24"/>
+          <w:szCs w:val="24"/>
+        </w:rPr>
+        <w:t xml:space="preserve">Attempt to fix </w:t>
+      </w:r>
+      <w:proofErr w:type="spellStart"/>
+      <w:proofErr w:type="gramStart"/>
+      <w:r>
+        <w:rPr>
+          <w:rFonts w:ascii="Times New Roman" w:hAnsi="Times New Roman" w:cs="Times New Roman"/>
+          <w:sz w:val="24"/>
+          <w:szCs w:val="24"/>
+        </w:rPr>
+        <w:t>ValueError</w:t>
+      </w:r>
+      <w:proofErr w:type="spellEnd"/>
+      <w:r>
+        <w:rPr>
+          <w:rFonts w:ascii="Times New Roman" w:hAnsi="Times New Roman" w:cs="Times New Roman"/>
+          <w:sz w:val="24"/>
+          <w:szCs w:val="24"/>
+        </w:rPr>
+        <w:t>(</w:t>
+      </w:r>
+      <w:proofErr w:type="gramEnd"/>
+      <w:r>
+        <w:rPr>
+          <w:rFonts w:ascii="Times New Roman" w:hAnsi="Times New Roman" w:cs="Times New Roman"/>
+          <w:sz w:val="24"/>
+          <w:szCs w:val="24"/>
+        </w:rPr>
+        <w:t>) occurring</w:t>
       </w:r>
     </w:p>
     <w:sectPr>
@@ -2538,7 +3827,7 @@
         <w:rFonts w:ascii="Wingdings" w:hAnsi="Wingdings" w:hint="default"/>
       </w:rPr>
     </w:lvl>
-    <w:lvl w:ilvl="3" w:tplc="04090001" w:tentative="1">
+    <w:lvl w:ilvl="3" w:tplc="04090001">
       <w:start w:val="1"/>
       <w:numFmt w:val="bullet"/>
       <w:lvlText w:val=""/>

</xml_diff>